<commit_message>
names und pws added
</commit_message>
<xml_diff>
--- a/Dokumentation.docx
+++ b/Dokumentation.docx
@@ -2660,6 +2660,12 @@
         <w:rPr>
           <w:rFonts w:ascii="Arial" w:hAnsi="Arial" w:cs="Arial"/>
         </w:rPr>
+        <w:t xml:space="preserve"> </w:t>
+      </w:r>
+      <w:r>
+        <w:rPr>
+          <w:rFonts w:ascii="Arial" w:hAnsi="Arial" w:cs="Arial"/>
+        </w:rPr>
         <w:t>Projektumfeld</w:t>
       </w:r>
       <w:bookmarkEnd w:id="1"/>
@@ -2724,6 +2730,12 @@
         <w:rPr>
           <w:rFonts w:ascii="Arial" w:hAnsi="Arial" w:cs="Arial"/>
         </w:rPr>
+        <w:t xml:space="preserve"> </w:t>
+      </w:r>
+      <w:r>
+        <w:rPr>
+          <w:rFonts w:ascii="Arial" w:hAnsi="Arial" w:cs="Arial"/>
+        </w:rPr>
         <w:t>Projektziel</w:t>
       </w:r>
       <w:bookmarkEnd w:id="2"/>
@@ -2931,6 +2943,8 @@
           <w:rFonts w:ascii="Arial" w:hAnsi="Arial" w:cs="Arial"/>
         </w:rPr>
       </w:pPr>
+      <w:bookmarkStart w:id="4" w:name="_GoBack"/>
+      <w:bookmarkEnd w:id="4"/>
     </w:p>
     <w:p>
       <w:pPr>
@@ -2952,14 +2966,14 @@
           <w:rFonts w:ascii="Arial" w:hAnsi="Arial" w:cs="Arial"/>
         </w:rPr>
       </w:pPr>
-      <w:bookmarkStart w:id="4" w:name="_Toc78965282"/>
+      <w:bookmarkStart w:id="5" w:name="_Toc78965282"/>
       <w:r>
         <w:rPr>
           <w:rFonts w:ascii="Arial" w:hAnsi="Arial" w:cs="Arial"/>
         </w:rPr>
         <w:t>Projektplanung</w:t>
       </w:r>
-      <w:bookmarkEnd w:id="4"/>
+      <w:bookmarkEnd w:id="5"/>
     </w:p>
     <w:p>
       <w:pPr>
@@ -2972,14 +2986,14 @@
           <w:rFonts w:ascii="Arial" w:hAnsi="Arial" w:cs="Arial"/>
         </w:rPr>
       </w:pPr>
-      <w:bookmarkStart w:id="5" w:name="_Toc78965283"/>
+      <w:bookmarkStart w:id="6" w:name="_Toc78965283"/>
       <w:r>
         <w:rPr>
           <w:rFonts w:ascii="Arial" w:hAnsi="Arial" w:cs="Arial"/>
         </w:rPr>
         <w:t>Projektphasen</w:t>
       </w:r>
-      <w:bookmarkEnd w:id="5"/>
+      <w:bookmarkEnd w:id="6"/>
     </w:p>
     <w:p>
       <w:pPr>
@@ -3264,15 +3278,21 @@
           <w:rFonts w:ascii="Arial" w:hAnsi="Arial" w:cs="Arial"/>
         </w:rPr>
       </w:pPr>
-      <w:bookmarkStart w:id="6" w:name="_Toc78965284"/>
+      <w:bookmarkStart w:id="7" w:name="_Toc78965284"/>
       <w:r>
         <w:rPr>
           <w:rFonts w:ascii="Arial" w:hAnsi="Arial" w:cs="Arial"/>
         </w:rPr>
         <w:lastRenderedPageBreak/>
+        <w:t xml:space="preserve"> </w:t>
+      </w:r>
+      <w:r>
+        <w:rPr>
+          <w:rFonts w:ascii="Arial" w:hAnsi="Arial" w:cs="Arial"/>
+        </w:rPr>
         <w:t>Ressourcenplanung</w:t>
       </w:r>
-      <w:bookmarkEnd w:id="6"/>
+      <w:bookmarkEnd w:id="7"/>
     </w:p>
     <w:p>
       <w:pPr>
@@ -3301,14 +3321,14 @@
           <w:rFonts w:ascii="Arial" w:hAnsi="Arial" w:cs="Arial"/>
         </w:rPr>
       </w:pPr>
-      <w:bookmarkStart w:id="7" w:name="_Toc78965285"/>
+      <w:bookmarkStart w:id="8" w:name="_Toc78965285"/>
       <w:r>
         <w:rPr>
           <w:rFonts w:ascii="Arial" w:hAnsi="Arial" w:cs="Arial"/>
         </w:rPr>
         <w:t>3. Analysephase</w:t>
       </w:r>
-      <w:bookmarkEnd w:id="7"/>
+      <w:bookmarkEnd w:id="8"/>
     </w:p>
     <w:p>
       <w:pPr>
@@ -3317,14 +3337,14 @@
           <w:rFonts w:ascii="Arial" w:hAnsi="Arial" w:cs="Arial"/>
         </w:rPr>
       </w:pPr>
-      <w:bookmarkStart w:id="8" w:name="_Toc78965286"/>
+      <w:bookmarkStart w:id="9" w:name="_Toc78965286"/>
       <w:r>
         <w:rPr>
           <w:rFonts w:ascii="Arial" w:hAnsi="Arial" w:cs="Arial"/>
         </w:rPr>
         <w:t>3.1 Ist-Analyse</w:t>
       </w:r>
-      <w:bookmarkEnd w:id="8"/>
+      <w:bookmarkEnd w:id="9"/>
     </w:p>
     <w:p>
       <w:r>
@@ -3357,14 +3377,14 @@
           <w:rFonts w:ascii="Arial" w:hAnsi="Arial" w:cs="Arial"/>
         </w:rPr>
       </w:pPr>
-      <w:bookmarkStart w:id="9" w:name="_Toc78965287"/>
+      <w:bookmarkStart w:id="10" w:name="_Toc78965287"/>
       <w:r>
         <w:rPr>
           <w:rFonts w:ascii="Arial" w:hAnsi="Arial" w:cs="Arial"/>
         </w:rPr>
         <w:t>3.2 Wirtschaftlichkeitsanalyse</w:t>
       </w:r>
-      <w:bookmarkEnd w:id="9"/>
+      <w:bookmarkEnd w:id="10"/>
     </w:p>
     <w:p>
       <w:pPr>
@@ -3373,14 +3393,14 @@
           <w:rFonts w:ascii="Arial" w:hAnsi="Arial" w:cs="Arial"/>
         </w:rPr>
       </w:pPr>
-      <w:bookmarkStart w:id="10" w:name="_Toc78965288"/>
+      <w:bookmarkStart w:id="11" w:name="_Toc78965288"/>
       <w:r>
         <w:rPr>
           <w:rFonts w:ascii="Arial" w:hAnsi="Arial" w:cs="Arial"/>
         </w:rPr>
         <w:t>3.2.1 Make-or-Buy – Entscheidung</w:t>
       </w:r>
-      <w:bookmarkEnd w:id="10"/>
+      <w:bookmarkEnd w:id="11"/>
     </w:p>
     <w:p>
       <w:r>
@@ -3394,14 +3414,14 @@
           <w:rFonts w:ascii="Arial" w:hAnsi="Arial" w:cs="Arial"/>
         </w:rPr>
       </w:pPr>
-      <w:bookmarkStart w:id="11" w:name="_Toc78965289"/>
+      <w:bookmarkStart w:id="12" w:name="_Toc78965289"/>
       <w:r>
         <w:rPr>
           <w:rFonts w:ascii="Arial" w:hAnsi="Arial" w:cs="Arial"/>
         </w:rPr>
         <w:t>3.2.2 Projektkosten</w:t>
       </w:r>
-      <w:bookmarkEnd w:id="11"/>
+      <w:bookmarkEnd w:id="12"/>
     </w:p>
     <w:tbl>
       <w:tblPr>
@@ -3739,14 +3759,14 @@
           <w:rFonts w:ascii="Arial" w:hAnsi="Arial" w:cs="Arial"/>
         </w:rPr>
       </w:pPr>
-      <w:bookmarkStart w:id="12" w:name="_Toc78965290"/>
+      <w:bookmarkStart w:id="13" w:name="_Toc78965290"/>
       <w:r>
         <w:rPr>
           <w:rFonts w:ascii="Arial" w:hAnsi="Arial" w:cs="Arial"/>
         </w:rPr>
         <w:t>3.2.3 Amortisationsdauer</w:t>
       </w:r>
-      <w:bookmarkEnd w:id="12"/>
+      <w:bookmarkEnd w:id="13"/>
     </w:p>
     <w:p>
       <m:oMathPara>
@@ -3755,13 +3775,7 @@
             <w:rPr>
               <w:rFonts w:ascii="Cambria Math" w:hAnsi="Cambria Math" w:cs="Cambria Math"/>
             </w:rPr>
-            <m:t>Amortisation</m:t>
-          </m:r>
-          <m:r>
-            <w:rPr>
-              <w:rFonts w:ascii="Cambria Math" w:hAnsi="Cambria Math" w:cs="Cambria Math"/>
-            </w:rPr>
-            <m:t>sdauer</m:t>
+            <m:t>Amortisationsdauer</m:t>
           </m:r>
           <m:r>
             <m:rPr>
@@ -3827,7 +3841,7 @@
           <w:rFonts w:ascii="Arial" w:hAnsi="Arial" w:cs="Arial"/>
         </w:rPr>
       </w:pPr>
-      <w:bookmarkStart w:id="13" w:name="_Toc78965291"/>
+      <w:bookmarkStart w:id="14" w:name="_Toc78965291"/>
       <w:r>
         <w:rPr>
           <w:rFonts w:ascii="Arial" w:hAnsi="Arial" w:cs="Arial"/>
@@ -3840,7 +3854,7 @@
         </w:rPr>
         <w:t xml:space="preserve"> Anwendungsfälle</w:t>
       </w:r>
-      <w:bookmarkEnd w:id="13"/>
+      <w:bookmarkEnd w:id="14"/>
     </w:p>
     <w:p/>
     <w:p>
@@ -3857,14 +3871,14 @@
           <w:rFonts w:ascii="Arial" w:hAnsi="Arial" w:cs="Arial"/>
         </w:rPr>
       </w:pPr>
-      <w:bookmarkStart w:id="14" w:name="_Toc78965293"/>
+      <w:bookmarkStart w:id="15" w:name="_Toc78965293"/>
       <w:r>
         <w:rPr>
           <w:rFonts w:ascii="Arial" w:hAnsi="Arial" w:cs="Arial"/>
         </w:rPr>
         <w:t>4. Entwurfsphase</w:t>
       </w:r>
-      <w:bookmarkEnd w:id="14"/>
+      <w:bookmarkEnd w:id="15"/>
     </w:p>
     <w:p>
       <w:pPr>
@@ -3873,7 +3887,7 @@
           <w:rFonts w:ascii="Arial" w:hAnsi="Arial" w:cs="Arial"/>
         </w:rPr>
       </w:pPr>
-      <w:bookmarkStart w:id="15" w:name="_Toc78965294"/>
+      <w:bookmarkStart w:id="16" w:name="_Toc78965294"/>
       <w:r>
         <w:rPr>
           <w:rFonts w:ascii="Arial" w:hAnsi="Arial" w:cs="Arial"/>
@@ -3893,7 +3907,7 @@
         </w:rPr>
         <w:t>lattform</w:t>
       </w:r>
-      <w:bookmarkEnd w:id="15"/>
+      <w:bookmarkEnd w:id="16"/>
     </w:p>
     <w:p>
       <w:r>
@@ -3908,7 +3922,7 @@
           <w:rFonts w:ascii="Arial" w:hAnsi="Arial" w:cs="Arial"/>
         </w:rPr>
       </w:pPr>
-      <w:bookmarkStart w:id="16" w:name="_Toc78965297"/>
+      <w:bookmarkStart w:id="17" w:name="_Toc78965297"/>
       <w:r>
         <w:rPr>
           <w:rFonts w:ascii="Arial" w:hAnsi="Arial" w:cs="Arial"/>
@@ -3922,7 +3936,7 @@
         </w:rPr>
         <w:t xml:space="preserve"> Maßnahmen zur Qualitätssicherung</w:t>
       </w:r>
-      <w:bookmarkEnd w:id="16"/>
+      <w:bookmarkEnd w:id="17"/>
     </w:p>
     <w:p>
       <w:r>
@@ -3936,8 +3950,6 @@
       <w:r>
         <w:t xml:space="preserve"> Fingern saugen</w:t>
       </w:r>
-      <w:bookmarkStart w:id="17" w:name="_GoBack"/>
-      <w:bookmarkEnd w:id="17"/>
     </w:p>
     <w:p>
       <w:pPr>
@@ -4178,6 +4190,7 @@
         <w:docPartUnique/>
       </w:docPartObj>
     </w:sdtPr>
+    <w:sdtEndPr/>
     <w:sdtContent>
       <w:p>
         <w:pPr>
@@ -5826,550 +5839,6 @@
 </w:styles>
 </file>
 
-<file path=word/glossary/document.xml><?xml version="1.0" encoding="utf-8"?>
-<w:glossaryDocument xmlns:wpc="http://schemas.microsoft.com/office/word/2010/wordprocessingCanvas" xmlns:mc="http://schemas.openxmlformats.org/markup-compatibility/2006" xmlns:o="urn:schemas-microsoft-com:office:office" xmlns:r="http://schemas.openxmlformats.org/officeDocument/2006/relationships" xmlns:m="http://schemas.openxmlformats.org/officeDocument/2006/math" xmlns:v="urn:schemas-microsoft-com:vml" xmlns:wp14="http://schemas.microsoft.com/office/word/2010/wordprocessingDrawing" xmlns:wp="http://schemas.openxmlformats.org/drawingml/2006/wordprocessingDrawing" xmlns:w10="urn:schemas-microsoft-com:office:word" xmlns:w="http://schemas.openxmlformats.org/wordprocessingml/2006/main" xmlns:w14="http://schemas.microsoft.com/office/word/2010/wordml" xmlns:w15="http://schemas.microsoft.com/office/word/2012/wordml" xmlns:wpg="http://schemas.microsoft.com/office/word/2010/wordprocessingGroup" xmlns:wpi="http://schemas.microsoft.com/office/word/2010/wordprocessingInk" xmlns:wne="http://schemas.microsoft.com/office/word/2006/wordml" xmlns:wps="http://schemas.microsoft.com/office/word/2010/wordprocessingShape" mc:Ignorable="w14 w15 wp14"/>
-</file>
-
-<file path=word/glossary/fontTable.xml><?xml version="1.0" encoding="utf-8"?>
-<w:fonts xmlns:mc="http://schemas.openxmlformats.org/markup-compatibility/2006" xmlns:r="http://schemas.openxmlformats.org/officeDocument/2006/relationships" xmlns:w="http://schemas.openxmlformats.org/wordprocessingml/2006/main" xmlns:w14="http://schemas.microsoft.com/office/word/2010/wordml" xmlns:w15="http://schemas.microsoft.com/office/word/2012/wordml" mc:Ignorable="w14 w15">
-  <w:font w:name="Times New Roman">
-    <w:panose1 w:val="02020603050405020304"/>
-    <w:charset w:val="00"/>
-    <w:family w:val="roman"/>
-    <w:pitch w:val="variable"/>
-    <w:sig w:usb0="E0002EFF" w:usb1="C000785B" w:usb2="00000009" w:usb3="00000000" w:csb0="000001FF" w:csb1="00000000"/>
-  </w:font>
-  <w:font w:name="Calibri">
-    <w:panose1 w:val="020F0502020204030204"/>
-    <w:charset w:val="00"/>
-    <w:family w:val="swiss"/>
-    <w:pitch w:val="variable"/>
-    <w:sig w:usb0="E4002EFF" w:usb1="C000247B" w:usb2="00000009" w:usb3="00000000" w:csb0="000001FF" w:csb1="00000000"/>
-  </w:font>
-  <w:font w:name="Courier New">
-    <w:panose1 w:val="02070309020205020404"/>
-    <w:charset w:val="00"/>
-    <w:family w:val="modern"/>
-    <w:pitch w:val="fixed"/>
-    <w:sig w:usb0="E0002EFF" w:usb1="C0007843" w:usb2="00000009" w:usb3="00000000" w:csb0="000001FF" w:csb1="00000000"/>
-  </w:font>
-  <w:font w:name="Wingdings">
-    <w:panose1 w:val="05000000000000000000"/>
-    <w:charset w:val="02"/>
-    <w:family w:val="auto"/>
-    <w:pitch w:val="variable"/>
-    <w:sig w:usb0="00000000" w:usb1="10000000" w:usb2="00000000" w:usb3="00000000" w:csb0="80000000" w:csb1="00000000"/>
-  </w:font>
-  <w:font w:name="Symbol">
-    <w:panose1 w:val="05050102010706020507"/>
-    <w:charset w:val="02"/>
-    <w:family w:val="roman"/>
-    <w:pitch w:val="variable"/>
-    <w:sig w:usb0="00000000" w:usb1="10000000" w:usb2="00000000" w:usb3="00000000" w:csb0="80000000" w:csb1="00000000"/>
-  </w:font>
-  <w:font w:name="Calibri Light">
-    <w:panose1 w:val="020F0302020204030204"/>
-    <w:charset w:val="00"/>
-    <w:family w:val="swiss"/>
-    <w:pitch w:val="variable"/>
-    <w:sig w:usb0="E4002EFF" w:usb1="C000247B" w:usb2="00000009" w:usb3="00000000" w:csb0="000001FF" w:csb1="00000000"/>
-  </w:font>
-  <w:font w:name="Arial">
-    <w:panose1 w:val="020B0604020202020204"/>
-    <w:charset w:val="00"/>
-    <w:family w:val="swiss"/>
-    <w:pitch w:val="variable"/>
-    <w:sig w:usb0="E0002EFF" w:usb1="C000785B" w:usb2="00000009" w:usb3="00000000" w:csb0="000001FF" w:csb1="00000000"/>
-  </w:font>
-  <w:font w:name="Cambria Math">
-    <w:panose1 w:val="02040503050406030204"/>
-    <w:charset w:val="00"/>
-    <w:family w:val="roman"/>
-    <w:pitch w:val="variable"/>
-    <w:sig w:usb0="E00006FF" w:usb1="420024FF" w:usb2="02000000" w:usb3="00000000" w:csb0="0000019F" w:csb1="00000000"/>
-  </w:font>
-</w:fonts>
-</file>
-
-<file path=word/glossary/settings.xml><?xml version="1.0" encoding="utf-8"?>
-<w:settings xmlns:mc="http://schemas.openxmlformats.org/markup-compatibility/2006" xmlns:o="urn:schemas-microsoft-com:office:office" xmlns:r="http://schemas.openxmlformats.org/officeDocument/2006/relationships" xmlns:m="http://schemas.openxmlformats.org/officeDocument/2006/math" xmlns:v="urn:schemas-microsoft-com:vml" xmlns:w10="urn:schemas-microsoft-com:office:word" xmlns:w="http://schemas.openxmlformats.org/wordprocessingml/2006/main" xmlns:w14="http://schemas.microsoft.com/office/word/2010/wordml" xmlns:w15="http://schemas.microsoft.com/office/word/2012/wordml" xmlns:sl="http://schemas.openxmlformats.org/schemaLibrary/2006/main" mc:Ignorable="w14 w15">
-  <w:view w:val="normal"/>
-  <w:defaultTabStop w:val="708"/>
-  <w:hyphenationZone w:val="425"/>
-  <w:characterSpacingControl w:val="doNotCompress"/>
-  <w:compat>
-    <w:useFELayout/>
-    <w:compatSetting w:name="compatibilityMode" w:uri="http://schemas.microsoft.com/office/word" w:val="15"/>
-    <w:compatSetting w:name="overrideTableStyleFontSizeAndJustification" w:uri="http://schemas.microsoft.com/office/word" w:val="1"/>
-    <w:compatSetting w:name="enableOpenTypeFeatures" w:uri="http://schemas.microsoft.com/office/word" w:val="1"/>
-    <w:compatSetting w:name="doNotFlipMirrorIndents" w:uri="http://schemas.microsoft.com/office/word" w:val="1"/>
-    <w:compatSetting w:name="differentiateMultirowTableHeaders" w:uri="http://schemas.microsoft.com/office/word" w:val="1"/>
-  </w:compat>
-  <w:rsids>
-    <w:rsidRoot w:val="003C6842"/>
-    <w:rsid w:val="003C6842"/>
-    <w:rsid w:val="006D5193"/>
-  </w:rsids>
-  <m:mathPr>
-    <m:mathFont m:val="Cambria Math"/>
-    <m:brkBin m:val="before"/>
-    <m:brkBinSub m:val="--"/>
-    <m:smallFrac m:val="0"/>
-    <m:dispDef/>
-    <m:lMargin m:val="0"/>
-    <m:rMargin m:val="0"/>
-    <m:defJc m:val="centerGroup"/>
-    <m:wrapIndent m:val="1440"/>
-    <m:intLim m:val="subSup"/>
-    <m:naryLim m:val="undOvr"/>
-  </m:mathPr>
-  <w:themeFontLang w:val="de-DE"/>
-  <w:clrSchemeMapping w:bg1="light1" w:t1="dark1" w:bg2="light2" w:t2="dark2" w:accent1="accent1" w:accent2="accent2" w:accent3="accent3" w:accent4="accent4" w:accent5="accent5" w:accent6="accent6" w:hyperlink="hyperlink" w:followedHyperlink="followedHyperlink"/>
-  <w:decimalSymbol w:val=","/>
-  <w:listSeparator w:val=";"/>
-  <w15:chartTrackingRefBased/>
-</w:settings>
-</file>
-
-<file path=word/glossary/styles.xml><?xml version="1.0" encoding="utf-8"?>
-<w:styles xmlns:mc="http://schemas.openxmlformats.org/markup-compatibility/2006" xmlns:r="http://schemas.openxmlformats.org/officeDocument/2006/relationships" xmlns:w="http://schemas.openxmlformats.org/wordprocessingml/2006/main" xmlns:w14="http://schemas.microsoft.com/office/word/2010/wordml" xmlns:w15="http://schemas.microsoft.com/office/word/2012/wordml" mc:Ignorable="w14 w15">
-  <w:docDefaults>
-    <w:rPrDefault>
-      <w:rPr>
-        <w:rFonts w:asciiTheme="minorHAnsi" w:eastAsiaTheme="minorEastAsia" w:hAnsiTheme="minorHAnsi" w:cstheme="minorBidi"/>
-        <w:sz w:val="22"/>
-        <w:szCs w:val="22"/>
-        <w:lang w:val="de-DE" w:eastAsia="de-DE" w:bidi="ar-SA"/>
-      </w:rPr>
-    </w:rPrDefault>
-    <w:pPrDefault>
-      <w:pPr>
-        <w:spacing w:after="160" w:line="259" w:lineRule="auto"/>
-      </w:pPr>
-    </w:pPrDefault>
-  </w:docDefaults>
-  <w:latentStyles w:defLockedState="0" w:defUIPriority="99" w:defSemiHidden="0" w:defUnhideWhenUsed="0" w:defQFormat="0" w:count="371">
-    <w:lsdException w:name="Normal" w:uiPriority="0" w:qFormat="1"/>
-    <w:lsdException w:name="heading 1" w:uiPriority="9" w:qFormat="1"/>
-    <w:lsdException w:name="heading 2" w:semiHidden="1" w:uiPriority="9" w:unhideWhenUsed="1" w:qFormat="1"/>
-    <w:lsdException w:name="heading 3" w:semiHidden="1" w:uiPriority="9" w:unhideWhenUsed="1" w:qFormat="1"/>
-    <w:lsdException w:name="heading 4" w:semiHidden="1" w:uiPriority="9" w:unhideWhenUsed="1" w:qFormat="1"/>
-    <w:lsdException w:name="heading 5" w:semiHidden="1" w:uiPriority="9" w:unhideWhenUsed="1" w:qFormat="1"/>
-    <w:lsdException w:name="heading 6" w:semiHidden="1" w:uiPriority="9" w:unhideWhenUsed="1" w:qFormat="1"/>
-    <w:lsdException w:name="heading 7" w:semiHidden="1" w:uiPriority="9" w:unhideWhenUsed="1" w:qFormat="1"/>
-    <w:lsdException w:name="heading 8" w:semiHidden="1" w:uiPriority="9" w:unhideWhenUsed="1" w:qFormat="1"/>
-    <w:lsdException w:name="heading 9" w:semiHidden="1" w:uiPriority="9" w:unhideWhenUsed="1" w:qFormat="1"/>
-    <w:lsdException w:name="index 1" w:semiHidden="1" w:unhideWhenUsed="1"/>
-    <w:lsdException w:name="index 2" w:semiHidden="1" w:unhideWhenUsed="1"/>
-    <w:lsdException w:name="index 3" w:semiHidden="1" w:unhideWhenUsed="1"/>
-    <w:lsdException w:name="index 4" w:semiHidden="1" w:unhideWhenUsed="1"/>
-    <w:lsdException w:name="index 5" w:semiHidden="1" w:unhideWhenUsed="1"/>
-    <w:lsdException w:name="index 6" w:semiHidden="1" w:unhideWhenUsed="1"/>
-    <w:lsdException w:name="index 7" w:semiHidden="1" w:unhideWhenUsed="1"/>
-    <w:lsdException w:name="index 8" w:semiHidden="1" w:unhideWhenUsed="1"/>
-    <w:lsdException w:name="index 9" w:semiHidden="1" w:unhideWhenUsed="1"/>
-    <w:lsdException w:name="toc 1" w:semiHidden="1" w:uiPriority="39" w:unhideWhenUsed="1"/>
-    <w:lsdException w:name="toc 2" w:semiHidden="1" w:uiPriority="39" w:unhideWhenUsed="1"/>
-    <w:lsdException w:name="toc 3" w:semiHidden="1" w:uiPriority="39" w:unhideWhenUsed="1"/>
-    <w:lsdException w:name="toc 4" w:semiHidden="1" w:uiPriority="39" w:unhideWhenUsed="1"/>
-    <w:lsdException w:name="toc 5" w:semiHidden="1" w:uiPriority="39" w:unhideWhenUsed="1"/>
-    <w:lsdException w:name="toc 6" w:semiHidden="1" w:uiPriority="39" w:unhideWhenUsed="1"/>
-    <w:lsdException w:name="toc 7" w:semiHidden="1" w:uiPriority="39" w:unhideWhenUsed="1"/>
-    <w:lsdException w:name="toc 8" w:semiHidden="1" w:uiPriority="39" w:unhideWhenUsed="1"/>
-    <w:lsdException w:name="toc 9" w:semiHidden="1" w:uiPriority="39" w:unhideWhenUsed="1"/>
-    <w:lsdException w:name="Normal Indent" w:semiHidden="1" w:unhideWhenUsed="1"/>
-    <w:lsdException w:name="footnote text" w:semiHidden="1" w:unhideWhenUsed="1"/>
-    <w:lsdException w:name="annotation text" w:semiHidden="1" w:unhideWhenUsed="1"/>
-    <w:lsdException w:name="header" w:semiHidden="1" w:unhideWhenUsed="1"/>
-    <w:lsdException w:name="footer" w:semiHidden="1" w:unhideWhenUsed="1"/>
-    <w:lsdException w:name="index heading" w:semiHidden="1" w:unhideWhenUsed="1"/>
-    <w:lsdException w:name="caption" w:semiHidden="1" w:uiPriority="35" w:unhideWhenUsed="1" w:qFormat="1"/>
-    <w:lsdException w:name="table of figures" w:semiHidden="1" w:unhideWhenUsed="1"/>
-    <w:lsdException w:name="envelope address" w:semiHidden="1" w:unhideWhenUsed="1"/>
-    <w:lsdException w:name="envelope return" w:semiHidden="1" w:unhideWhenUsed="1"/>
-    <w:lsdException w:name="footnote reference" w:semiHidden="1" w:unhideWhenUsed="1"/>
-    <w:lsdException w:name="annotation reference" w:semiHidden="1" w:unhideWhenUsed="1"/>
-    <w:lsdException w:name="line number" w:semiHidden="1" w:unhideWhenUsed="1"/>
-    <w:lsdException w:name="page number" w:semiHidden="1" w:unhideWhenUsed="1"/>
-    <w:lsdException w:name="endnote reference" w:semiHidden="1" w:unhideWhenUsed="1"/>
-    <w:lsdException w:name="endnote text" w:semiHidden="1" w:unhideWhenUsed="1"/>
-    <w:lsdException w:name="table of authorities" w:semiHidden="1" w:unhideWhenUsed="1"/>
-    <w:lsdException w:name="macro" w:semiHidden="1" w:unhideWhenUsed="1"/>
-    <w:lsdException w:name="toa heading" w:semiHidden="1" w:unhideWhenUsed="1"/>
-    <w:lsdException w:name="List" w:semiHidden="1" w:unhideWhenUsed="1"/>
-    <w:lsdException w:name="List Bullet" w:semiHidden="1" w:unhideWhenUsed="1"/>
-    <w:lsdException w:name="List Number" w:semiHidden="1" w:unhideWhenUsed="1"/>
-    <w:lsdException w:name="List 2" w:semiHidden="1" w:unhideWhenUsed="1"/>
-    <w:lsdException w:name="List 3" w:semiHidden="1" w:unhideWhenUsed="1"/>
-    <w:lsdException w:name="List 4" w:semiHidden="1" w:unhideWhenUsed="1"/>
-    <w:lsdException w:name="List 5" w:semiHidden="1" w:unhideWhenUsed="1"/>
-    <w:lsdException w:name="List Bullet 2" w:semiHidden="1" w:unhideWhenUsed="1"/>
-    <w:lsdException w:name="List Bullet 3" w:semiHidden="1" w:unhideWhenUsed="1"/>
-    <w:lsdException w:name="List Bullet 4" w:semiHidden="1" w:unhideWhenUsed="1"/>
-    <w:lsdException w:name="List Bullet 5" w:semiHidden="1" w:unhideWhenUsed="1"/>
-    <w:lsdException w:name="List Number 2" w:semiHidden="1" w:unhideWhenUsed="1"/>
-    <w:lsdException w:name="List Number 3" w:semiHidden="1" w:unhideWhenUsed="1"/>
-    <w:lsdException w:name="List Number 4" w:semiHidden="1" w:unhideWhenUsed="1"/>
-    <w:lsdException w:name="List Number 5" w:semiHidden="1" w:unhideWhenUsed="1"/>
-    <w:lsdException w:name="Title" w:uiPriority="10" w:qFormat="1"/>
-    <w:lsdException w:name="Closing" w:semiHidden="1" w:unhideWhenUsed="1"/>
-    <w:lsdException w:name="Signature" w:semiHidden="1" w:unhideWhenUsed="1"/>
-    <w:lsdException w:name="Default Paragraph Font" w:semiHidden="1" w:uiPriority="1" w:unhideWhenUsed="1"/>
-    <w:lsdException w:name="Body Text" w:semiHidden="1" w:unhideWhenUsed="1"/>
-    <w:lsdException w:name="Body Text Indent" w:semiHidden="1" w:unhideWhenUsed="1"/>
-    <w:lsdException w:name="List Continue" w:semiHidden="1" w:unhideWhenUsed="1"/>
-    <w:lsdException w:name="List Continue 2" w:semiHidden="1" w:unhideWhenUsed="1"/>
-    <w:lsdException w:name="List Continue 3" w:semiHidden="1" w:unhideWhenUsed="1"/>
-    <w:lsdException w:name="List Continue 4" w:semiHidden="1" w:unhideWhenUsed="1"/>
-    <w:lsdException w:name="List Continue 5" w:semiHidden="1" w:unhideWhenUsed="1"/>
-    <w:lsdException w:name="Message Header" w:semiHidden="1" w:unhideWhenUsed="1"/>
-    <w:lsdException w:name="Subtitle" w:uiPriority="11" w:qFormat="1"/>
-    <w:lsdException w:name="Salutation" w:semiHidden="1" w:unhideWhenUsed="1"/>
-    <w:lsdException w:name="Date" w:semiHidden="1" w:unhideWhenUsed="1"/>
-    <w:lsdException w:name="Body Text First Indent" w:semiHidden="1" w:unhideWhenUsed="1"/>
-    <w:lsdException w:name="Body Text First Indent 2" w:semiHidden="1" w:unhideWhenUsed="1"/>
-    <w:lsdException w:name="Note Heading" w:semiHidden="1" w:unhideWhenUsed="1"/>
-    <w:lsdException w:name="Body Text 2" w:semiHidden="1" w:unhideWhenUsed="1"/>
-    <w:lsdException w:name="Body Text 3" w:semiHidden="1" w:unhideWhenUsed="1"/>
-    <w:lsdException w:name="Body Text Indent 2" w:semiHidden="1" w:unhideWhenUsed="1"/>
-    <w:lsdException w:name="Body Text Indent 3" w:semiHidden="1" w:unhideWhenUsed="1"/>
-    <w:lsdException w:name="Block Text" w:semiHidden="1" w:unhideWhenUsed="1"/>
-    <w:lsdException w:name="Hyperlink" w:semiHidden="1" w:unhideWhenUsed="1"/>
-    <w:lsdException w:name="FollowedHyperlink" w:semiHidden="1" w:unhideWhenUsed="1"/>
-    <w:lsdException w:name="Strong" w:uiPriority="22" w:qFormat="1"/>
-    <w:lsdException w:name="Emphasis" w:uiPriority="20" w:qFormat="1"/>
-    <w:lsdException w:name="Document Map" w:semiHidden="1" w:unhideWhenUsed="1"/>
-    <w:lsdException w:name="Plain Text" w:semiHidden="1" w:unhideWhenUsed="1"/>
-    <w:lsdException w:name="E-mail Signature" w:semiHidden="1" w:unhideWhenUsed="1"/>
-    <w:lsdException w:name="HTML Top of Form" w:semiHidden="1" w:unhideWhenUsed="1"/>
-    <w:lsdException w:name="HTML Bottom of Form" w:semiHidden="1" w:unhideWhenUsed="1"/>
-    <w:lsdException w:name="Normal (Web)" w:semiHidden="1" w:unhideWhenUsed="1"/>
-    <w:lsdException w:name="HTML Acronym" w:semiHidden="1" w:unhideWhenUsed="1"/>
-    <w:lsdException w:name="HTML Address" w:semiHidden="1" w:unhideWhenUsed="1"/>
-    <w:lsdException w:name="HTML Cite" w:semiHidden="1" w:unhideWhenUsed="1"/>
-    <w:lsdException w:name="HTML Code" w:semiHidden="1" w:unhideWhenUsed="1"/>
-    <w:lsdException w:name="HTML Definition" w:semiHidden="1" w:unhideWhenUsed="1"/>
-    <w:lsdException w:name="HTML Keyboard" w:semiHidden="1" w:unhideWhenUsed="1"/>
-    <w:lsdException w:name="HTML Preformatted" w:semiHidden="1" w:unhideWhenUsed="1"/>
-    <w:lsdException w:name="HTML Sample" w:semiHidden="1" w:unhideWhenUsed="1"/>
-    <w:lsdException w:name="HTML Typewriter" w:semiHidden="1" w:unhideWhenUsed="1"/>
-    <w:lsdException w:name="HTML Variable" w:semiHidden="1" w:unhideWhenUsed="1"/>
-    <w:lsdException w:name="Normal Table" w:semiHidden="1" w:unhideWhenUsed="1"/>
-    <w:lsdException w:name="annotation subject" w:semiHidden="1" w:unhideWhenUsed="1"/>
-    <w:lsdException w:name="No List" w:semiHidden="1" w:unhideWhenUsed="1"/>
-    <w:lsdException w:name="Outline List 1" w:semiHidden="1" w:unhideWhenUsed="1"/>
-    <w:lsdException w:name="Outline List 2" w:semiHidden="1" w:unhideWhenUsed="1"/>
-    <w:lsdException w:name="Outline List 3" w:semiHidden="1" w:unhideWhenUsed="1"/>
-    <w:lsdException w:name="Table Simple 1" w:semiHidden="1" w:unhideWhenUsed="1"/>
-    <w:lsdException w:name="Table Simple 2" w:semiHidden="1" w:unhideWhenUsed="1"/>
-    <w:lsdException w:name="Table Simple 3" w:semiHidden="1" w:unhideWhenUsed="1"/>
-    <w:lsdException w:name="Table Classic 1" w:semiHidden="1" w:unhideWhenUsed="1"/>
-    <w:lsdException w:name="Table Classic 2" w:semiHidden="1" w:unhideWhenUsed="1"/>
-    <w:lsdException w:name="Table Classic 3" w:semiHidden="1" w:unhideWhenUsed="1"/>
-    <w:lsdException w:name="Table Classic 4" w:semiHidden="1" w:unhideWhenUsed="1"/>
-    <w:lsdException w:name="Table Colorful 1" w:semiHidden="1" w:unhideWhenUsed="1"/>
-    <w:lsdException w:name="Table Colorful 2" w:semiHidden="1" w:unhideWhenUsed="1"/>
-    <w:lsdException w:name="Table Colorful 3" w:semiHidden="1" w:unhideWhenUsed="1"/>
-    <w:lsdException w:name="Table Columns 1" w:semiHidden="1" w:unhideWhenUsed="1"/>
-    <w:lsdException w:name="Table Columns 2" w:semiHidden="1" w:unhideWhenUsed="1"/>
-    <w:lsdException w:name="Table Columns 3" w:semiHidden="1" w:unhideWhenUsed="1"/>
-    <w:lsdException w:name="Table Columns 4" w:semiHidden="1" w:unhideWhenUsed="1"/>
-    <w:lsdException w:name="Table Columns 5" w:semiHidden="1" w:unhideWhenUsed="1"/>
-    <w:lsdException w:name="Table Grid 1" w:semiHidden="1" w:unhideWhenUsed="1"/>
-    <w:lsdException w:name="Table Grid 2" w:semiHidden="1" w:unhideWhenUsed="1"/>
-    <w:lsdException w:name="Table Grid 3" w:semiHidden="1" w:unhideWhenUsed="1"/>
-    <w:lsdException w:name="Table Grid 4" w:semiHidden="1" w:unhideWhenUsed="1"/>
-    <w:lsdException w:name="Table Grid 5" w:semiHidden="1" w:unhideWhenUsed="1"/>
-    <w:lsdException w:name="Table Grid 6" w:semiHidden="1" w:unhideWhenUsed="1"/>
-    <w:lsdException w:name="Table Grid 7" w:semiHidden="1" w:unhideWhenUsed="1"/>
-    <w:lsdException w:name="Table Grid 8" w:semiHidden="1" w:unhideWhenUsed="1"/>
-    <w:lsdException w:name="Table List 1" w:semiHidden="1" w:unhideWhenUsed="1"/>
-    <w:lsdException w:name="Table List 2" w:semiHidden="1" w:unhideWhenUsed="1"/>
-    <w:lsdException w:name="Table List 3" w:semiHidden="1" w:unhideWhenUsed="1"/>
-    <w:lsdException w:name="Table List 4" w:semiHidden="1" w:unhideWhenUsed="1"/>
-    <w:lsdException w:name="Table List 5" w:semiHidden="1" w:unhideWhenUsed="1"/>
-    <w:lsdException w:name="Table List 6" w:semiHidden="1" w:unhideWhenUsed="1"/>
-    <w:lsdException w:name="Table List 7" w:semiHidden="1" w:unhideWhenUsed="1"/>
-    <w:lsdException w:name="Table List 8" w:semiHidden="1" w:unhideWhenUsed="1"/>
-    <w:lsdException w:name="Table 3D effects 1" w:semiHidden="1" w:unhideWhenUsed="1"/>
-    <w:lsdException w:name="Table 3D effects 2" w:semiHidden="1" w:unhideWhenUsed="1"/>
-    <w:lsdException w:name="Table 3D effects 3" w:semiHidden="1" w:unhideWhenUsed="1"/>
-    <w:lsdException w:name="Table Contemporary" w:semiHidden="1" w:unhideWhenUsed="1"/>
-    <w:lsdException w:name="Table Elegant" w:semiHidden="1" w:unhideWhenUsed="1"/>
-    <w:lsdException w:name="Table Professional" w:semiHidden="1" w:unhideWhenUsed="1"/>
-    <w:lsdException w:name="Table Subtle 1" w:semiHidden="1" w:unhideWhenUsed="1"/>
-    <w:lsdException w:name="Table Subtle 2" w:semiHidden="1" w:unhideWhenUsed="1"/>
-    <w:lsdException w:name="Table Web 1" w:semiHidden="1" w:unhideWhenUsed="1"/>
-    <w:lsdException w:name="Table Web 2" w:semiHidden="1" w:unhideWhenUsed="1"/>
-    <w:lsdException w:name="Table Web 3" w:semiHidden="1" w:unhideWhenUsed="1"/>
-    <w:lsdException w:name="Balloon Text" w:semiHidden="1" w:unhideWhenUsed="1"/>
-    <w:lsdException w:name="Table Grid" w:uiPriority="39"/>
-    <w:lsdException w:name="Table Theme" w:semiHidden="1" w:unhideWhenUsed="1"/>
-    <w:lsdException w:name="Placeholder Text" w:semiHidden="1"/>
-    <w:lsdException w:name="No Spacing" w:uiPriority="1" w:qFormat="1"/>
-    <w:lsdException w:name="Light Shading" w:uiPriority="60"/>
-    <w:lsdException w:name="Light List" w:uiPriority="61"/>
-    <w:lsdException w:name="Light Grid" w:uiPriority="62"/>
-    <w:lsdException w:name="Medium Shading 1" w:uiPriority="63"/>
-    <w:lsdException w:name="Medium Shading 2" w:uiPriority="64"/>
-    <w:lsdException w:name="Medium List 1" w:uiPriority="65"/>
-    <w:lsdException w:name="Medium List 2" w:uiPriority="66"/>
-    <w:lsdException w:name="Medium Grid 1" w:uiPriority="67"/>
-    <w:lsdException w:name="Medium Grid 2" w:uiPriority="68"/>
-    <w:lsdException w:name="Medium Grid 3" w:uiPriority="69"/>
-    <w:lsdException w:name="Dark List" w:uiPriority="70"/>
-    <w:lsdException w:name="Colorful Shading" w:uiPriority="71"/>
-    <w:lsdException w:name="Colorful List" w:uiPriority="72"/>
-    <w:lsdException w:name="Colorful Grid" w:uiPriority="73"/>
-    <w:lsdException w:name="Light Shading Accent 1" w:uiPriority="60"/>
-    <w:lsdException w:name="Light List Accent 1" w:uiPriority="61"/>
-    <w:lsdException w:name="Light Grid Accent 1" w:uiPriority="62"/>
-    <w:lsdException w:name="Medium Shading 1 Accent 1" w:uiPriority="63"/>
-    <w:lsdException w:name="Medium Shading 2 Accent 1" w:uiPriority="64"/>
-    <w:lsdException w:name="Medium List 1 Accent 1" w:uiPriority="65"/>
-    <w:lsdException w:name="Revision" w:semiHidden="1"/>
-    <w:lsdException w:name="List Paragraph" w:uiPriority="34" w:qFormat="1"/>
-    <w:lsdException w:name="Quote" w:uiPriority="29" w:qFormat="1"/>
-    <w:lsdException w:name="Intense Quote" w:uiPriority="30" w:qFormat="1"/>
-    <w:lsdException w:name="Medium List 2 Accent 1" w:uiPriority="66"/>
-    <w:lsdException w:name="Medium Grid 1 Accent 1" w:uiPriority="67"/>
-    <w:lsdException w:name="Medium Grid 2 Accent 1" w:uiPriority="68"/>
-    <w:lsdException w:name="Medium Grid 3 Accent 1" w:uiPriority="69"/>
-    <w:lsdException w:name="Dark List Accent 1" w:uiPriority="70"/>
-    <w:lsdException w:name="Colorful Shading Accent 1" w:uiPriority="71"/>
-    <w:lsdException w:name="Colorful List Accent 1" w:uiPriority="72"/>
-    <w:lsdException w:name="Colorful Grid Accent 1" w:uiPriority="73"/>
-    <w:lsdException w:name="Light Shading Accent 2" w:uiPriority="60"/>
-    <w:lsdException w:name="Light List Accent 2" w:uiPriority="61"/>
-    <w:lsdException w:name="Light Grid Accent 2" w:uiPriority="62"/>
-    <w:lsdException w:name="Medium Shading 1 Accent 2" w:uiPriority="63"/>
-    <w:lsdException w:name="Medium Shading 2 Accent 2" w:uiPriority="64"/>
-    <w:lsdException w:name="Medium List 1 Accent 2" w:uiPriority="65"/>
-    <w:lsdException w:name="Medium List 2 Accent 2" w:uiPriority="66"/>
-    <w:lsdException w:name="Medium Grid 1 Accent 2" w:uiPriority="67"/>
-    <w:lsdException w:name="Medium Grid 2 Accent 2" w:uiPriority="68"/>
-    <w:lsdException w:name="Medium Grid 3 Accent 2" w:uiPriority="69"/>
-    <w:lsdException w:name="Dark List Accent 2" w:uiPriority="70"/>
-    <w:lsdException w:name="Colorful Shading Accent 2" w:uiPriority="71"/>
-    <w:lsdException w:name="Colorful List Accent 2" w:uiPriority="72"/>
-    <w:lsdException w:name="Colorful Grid Accent 2" w:uiPriority="73"/>
-    <w:lsdException w:name="Light Shading Accent 3" w:uiPriority="60"/>
-    <w:lsdException w:name="Light List Accent 3" w:uiPriority="61"/>
-    <w:lsdException w:name="Light Grid Accent 3" w:uiPriority="62"/>
-    <w:lsdException w:name="Medium Shading 1 Accent 3" w:uiPriority="63"/>
-    <w:lsdException w:name="Medium Shading 2 Accent 3" w:uiPriority="64"/>
-    <w:lsdException w:name="Medium List 1 Accent 3" w:uiPriority="65"/>
-    <w:lsdException w:name="Medium List 2 Accent 3" w:uiPriority="66"/>
-    <w:lsdException w:name="Medium Grid 1 Accent 3" w:uiPriority="67"/>
-    <w:lsdException w:name="Medium Grid 2 Accent 3" w:uiPriority="68"/>
-    <w:lsdException w:name="Medium Grid 3 Accent 3" w:uiPriority="69"/>
-    <w:lsdException w:name="Dark List Accent 3" w:uiPriority="70"/>
-    <w:lsdException w:name="Colorful Shading Accent 3" w:uiPriority="71"/>
-    <w:lsdException w:name="Colorful List Accent 3" w:uiPriority="72"/>
-    <w:lsdException w:name="Colorful Grid Accent 3" w:uiPriority="73"/>
-    <w:lsdException w:name="Light Shading Accent 4" w:uiPriority="60"/>
-    <w:lsdException w:name="Light List Accent 4" w:uiPriority="61"/>
-    <w:lsdException w:name="Light Grid Accent 4" w:uiPriority="62"/>
-    <w:lsdException w:name="Medium Shading 1 Accent 4" w:uiPriority="63"/>
-    <w:lsdException w:name="Medium Shading 2 Accent 4" w:uiPriority="64"/>
-    <w:lsdException w:name="Medium List 1 Accent 4" w:uiPriority="65"/>
-    <w:lsdException w:name="Medium List 2 Accent 4" w:uiPriority="66"/>
-    <w:lsdException w:name="Medium Grid 1 Accent 4" w:uiPriority="67"/>
-    <w:lsdException w:name="Medium Grid 2 Accent 4" w:uiPriority="68"/>
-    <w:lsdException w:name="Medium Grid 3 Accent 4" w:uiPriority="69"/>
-    <w:lsdException w:name="Dark List Accent 4" w:uiPriority="70"/>
-    <w:lsdException w:name="Colorful Shading Accent 4" w:uiPriority="71"/>
-    <w:lsdException w:name="Colorful List Accent 4" w:uiPriority="72"/>
-    <w:lsdException w:name="Colorful Grid Accent 4" w:uiPriority="73"/>
-    <w:lsdException w:name="Light Shading Accent 5" w:uiPriority="60"/>
-    <w:lsdException w:name="Light List Accent 5" w:uiPriority="61"/>
-    <w:lsdException w:name="Light Grid Accent 5" w:uiPriority="62"/>
-    <w:lsdException w:name="Medium Shading 1 Accent 5" w:uiPriority="63"/>
-    <w:lsdException w:name="Medium Shading 2 Accent 5" w:uiPriority="64"/>
-    <w:lsdException w:name="Medium List 1 Accent 5" w:uiPriority="65"/>
-    <w:lsdException w:name="Medium List 2 Accent 5" w:uiPriority="66"/>
-    <w:lsdException w:name="Medium Grid 1 Accent 5" w:uiPriority="67"/>
-    <w:lsdException w:name="Medium Grid 2 Accent 5" w:uiPriority="68"/>
-    <w:lsdException w:name="Medium Grid 3 Accent 5" w:uiPriority="69"/>
-    <w:lsdException w:name="Dark List Accent 5" w:uiPriority="70"/>
-    <w:lsdException w:name="Colorful Shading Accent 5" w:uiPriority="71"/>
-    <w:lsdException w:name="Colorful List Accent 5" w:uiPriority="72"/>
-    <w:lsdException w:name="Colorful Grid Accent 5" w:uiPriority="73"/>
-    <w:lsdException w:name="Light Shading Accent 6" w:uiPriority="60"/>
-    <w:lsdException w:name="Light List Accent 6" w:uiPriority="61"/>
-    <w:lsdException w:name="Light Grid Accent 6" w:uiPriority="62"/>
-    <w:lsdException w:name="Medium Shading 1 Accent 6" w:uiPriority="63"/>
-    <w:lsdException w:name="Medium Shading 2 Accent 6" w:uiPriority="64"/>
-    <w:lsdException w:name="Medium List 1 Accent 6" w:uiPriority="65"/>
-    <w:lsdException w:name="Medium List 2 Accent 6" w:uiPriority="66"/>
-    <w:lsdException w:name="Medium Grid 1 Accent 6" w:uiPriority="67"/>
-    <w:lsdException w:name="Medium Grid 2 Accent 6" w:uiPriority="68"/>
-    <w:lsdException w:name="Medium Grid 3 Accent 6" w:uiPriority="69"/>
-    <w:lsdException w:name="Dark List Accent 6" w:uiPriority="70"/>
-    <w:lsdException w:name="Colorful Shading Accent 6" w:uiPriority="71"/>
-    <w:lsdException w:name="Colorful List Accent 6" w:uiPriority="72"/>
-    <w:lsdException w:name="Colorful Grid Accent 6" w:uiPriority="73"/>
-    <w:lsdException w:name="Subtle Emphasis" w:uiPriority="19" w:qFormat="1"/>
-    <w:lsdException w:name="Intense Emphasis" w:uiPriority="21" w:qFormat="1"/>
-    <w:lsdException w:name="Subtle Reference" w:uiPriority="31" w:qFormat="1"/>
-    <w:lsdException w:name="Intense Reference" w:uiPriority="32" w:qFormat="1"/>
-    <w:lsdException w:name="Book Title" w:uiPriority="33" w:qFormat="1"/>
-    <w:lsdException w:name="Bibliography" w:semiHidden="1" w:uiPriority="37" w:unhideWhenUsed="1"/>
-    <w:lsdException w:name="TOC Heading" w:semiHidden="1" w:uiPriority="39" w:unhideWhenUsed="1" w:qFormat="1"/>
-    <w:lsdException w:name="Plain Table 1" w:uiPriority="41"/>
-    <w:lsdException w:name="Plain Table 2" w:uiPriority="42"/>
-    <w:lsdException w:name="Plain Table 3" w:uiPriority="43"/>
-    <w:lsdException w:name="Plain Table 4" w:uiPriority="44"/>
-    <w:lsdException w:name="Plain Table 5" w:uiPriority="45"/>
-    <w:lsdException w:name="Grid Table Light" w:uiPriority="40"/>
-    <w:lsdException w:name="Grid Table 1 Light" w:uiPriority="46"/>
-    <w:lsdException w:name="Grid Table 2" w:uiPriority="47"/>
-    <w:lsdException w:name="Grid Table 3" w:uiPriority="48"/>
-    <w:lsdException w:name="Grid Table 4" w:uiPriority="49"/>
-    <w:lsdException w:name="Grid Table 5 Dark" w:uiPriority="50"/>
-    <w:lsdException w:name="Grid Table 6 Colorful" w:uiPriority="51"/>
-    <w:lsdException w:name="Grid Table 7 Colorful" w:uiPriority="52"/>
-    <w:lsdException w:name="Grid Table 1 Light Accent 1" w:uiPriority="46"/>
-    <w:lsdException w:name="Grid Table 2 Accent 1" w:uiPriority="47"/>
-    <w:lsdException w:name="Grid Table 3 Accent 1" w:uiPriority="48"/>
-    <w:lsdException w:name="Grid Table 4 Accent 1" w:uiPriority="49"/>
-    <w:lsdException w:name="Grid Table 5 Dark Accent 1" w:uiPriority="50"/>
-    <w:lsdException w:name="Grid Table 6 Colorful Accent 1" w:uiPriority="51"/>
-    <w:lsdException w:name="Grid Table 7 Colorful Accent 1" w:uiPriority="52"/>
-    <w:lsdException w:name="Grid Table 1 Light Accent 2" w:uiPriority="46"/>
-    <w:lsdException w:name="Grid Table 2 Accent 2" w:uiPriority="47"/>
-    <w:lsdException w:name="Grid Table 3 Accent 2" w:uiPriority="48"/>
-    <w:lsdException w:name="Grid Table 4 Accent 2" w:uiPriority="49"/>
-    <w:lsdException w:name="Grid Table 5 Dark Accent 2" w:uiPriority="50"/>
-    <w:lsdException w:name="Grid Table 6 Colorful Accent 2" w:uiPriority="51"/>
-    <w:lsdException w:name="Grid Table 7 Colorful Accent 2" w:uiPriority="52"/>
-    <w:lsdException w:name="Grid Table 1 Light Accent 3" w:uiPriority="46"/>
-    <w:lsdException w:name="Grid Table 2 Accent 3" w:uiPriority="47"/>
-    <w:lsdException w:name="Grid Table 3 Accent 3" w:uiPriority="48"/>
-    <w:lsdException w:name="Grid Table 4 Accent 3" w:uiPriority="49"/>
-    <w:lsdException w:name="Grid Table 5 Dark Accent 3" w:uiPriority="50"/>
-    <w:lsdException w:name="Grid Table 6 Colorful Accent 3" w:uiPriority="51"/>
-    <w:lsdException w:name="Grid Table 7 Colorful Accent 3" w:uiPriority="52"/>
-    <w:lsdException w:name="Grid Table 1 Light Accent 4" w:uiPriority="46"/>
-    <w:lsdException w:name="Grid Table 2 Accent 4" w:uiPriority="47"/>
-    <w:lsdException w:name="Grid Table 3 Accent 4" w:uiPriority="48"/>
-    <w:lsdException w:name="Grid Table 4 Accent 4" w:uiPriority="49"/>
-    <w:lsdException w:name="Grid Table 5 Dark Accent 4" w:uiPriority="50"/>
-    <w:lsdException w:name="Grid Table 6 Colorful Accent 4" w:uiPriority="51"/>
-    <w:lsdException w:name="Grid Table 7 Colorful Accent 4" w:uiPriority="52"/>
-    <w:lsdException w:name="Grid Table 1 Light Accent 5" w:uiPriority="46"/>
-    <w:lsdException w:name="Grid Table 2 Accent 5" w:uiPriority="47"/>
-    <w:lsdException w:name="Grid Table 3 Accent 5" w:uiPriority="48"/>
-    <w:lsdException w:name="Grid Table 4 Accent 5" w:uiPriority="49"/>
-    <w:lsdException w:name="Grid Table 5 Dark Accent 5" w:uiPriority="50"/>
-    <w:lsdException w:name="Grid Table 6 Colorful Accent 5" w:uiPriority="51"/>
-    <w:lsdException w:name="Grid Table 7 Colorful Accent 5" w:uiPriority="52"/>
-    <w:lsdException w:name="Grid Table 1 Light Accent 6" w:uiPriority="46"/>
-    <w:lsdException w:name="Grid Table 2 Accent 6" w:uiPriority="47"/>
-    <w:lsdException w:name="Grid Table 3 Accent 6" w:uiPriority="48"/>
-    <w:lsdException w:name="Grid Table 4 Accent 6" w:uiPriority="49"/>
-    <w:lsdException w:name="Grid Table 5 Dark Accent 6" w:uiPriority="50"/>
-    <w:lsdException w:name="Grid Table 6 Colorful Accent 6" w:uiPriority="51"/>
-    <w:lsdException w:name="Grid Table 7 Colorful Accent 6" w:uiPriority="52"/>
-    <w:lsdException w:name="List Table 1 Light" w:uiPriority="46"/>
-    <w:lsdException w:name="List Table 2" w:uiPriority="47"/>
-    <w:lsdException w:name="List Table 3" w:uiPriority="48"/>
-    <w:lsdException w:name="List Table 4" w:uiPriority="49"/>
-    <w:lsdException w:name="List Table 5 Dark" w:uiPriority="50"/>
-    <w:lsdException w:name="List Table 6 Colorful" w:uiPriority="51"/>
-    <w:lsdException w:name="List Table 7 Colorful" w:uiPriority="52"/>
-    <w:lsdException w:name="List Table 1 Light Accent 1" w:uiPriority="46"/>
-    <w:lsdException w:name="List Table 2 Accent 1" w:uiPriority="47"/>
-    <w:lsdException w:name="List Table 3 Accent 1" w:uiPriority="48"/>
-    <w:lsdException w:name="List Table 4 Accent 1" w:uiPriority="49"/>
-    <w:lsdException w:name="List Table 5 Dark Accent 1" w:uiPriority="50"/>
-    <w:lsdException w:name="List Table 6 Colorful Accent 1" w:uiPriority="51"/>
-    <w:lsdException w:name="List Table 7 Colorful Accent 1" w:uiPriority="52"/>
-    <w:lsdException w:name="List Table 1 Light Accent 2" w:uiPriority="46"/>
-    <w:lsdException w:name="List Table 2 Accent 2" w:uiPriority="47"/>
-    <w:lsdException w:name="List Table 3 Accent 2" w:uiPriority="48"/>
-    <w:lsdException w:name="List Table 4 Accent 2" w:uiPriority="49"/>
-    <w:lsdException w:name="List Table 5 Dark Accent 2" w:uiPriority="50"/>
-    <w:lsdException w:name="List Table 6 Colorful Accent 2" w:uiPriority="51"/>
-    <w:lsdException w:name="List Table 7 Colorful Accent 2" w:uiPriority="52"/>
-    <w:lsdException w:name="List Table 1 Light Accent 3" w:uiPriority="46"/>
-    <w:lsdException w:name="List Table 2 Accent 3" w:uiPriority="47"/>
-    <w:lsdException w:name="List Table 3 Accent 3" w:uiPriority="48"/>
-    <w:lsdException w:name="List Table 4 Accent 3" w:uiPriority="49"/>
-    <w:lsdException w:name="List Table 5 Dark Accent 3" w:uiPriority="50"/>
-    <w:lsdException w:name="List Table 6 Colorful Accent 3" w:uiPriority="51"/>
-    <w:lsdException w:name="List Table 7 Colorful Accent 3" w:uiPriority="52"/>
-    <w:lsdException w:name="List Table 1 Light Accent 4" w:uiPriority="46"/>
-    <w:lsdException w:name="List Table 2 Accent 4" w:uiPriority="47"/>
-    <w:lsdException w:name="List Table 3 Accent 4" w:uiPriority="48"/>
-    <w:lsdException w:name="List Table 4 Accent 4" w:uiPriority="49"/>
-    <w:lsdException w:name="List Table 5 Dark Accent 4" w:uiPriority="50"/>
-    <w:lsdException w:name="List Table 6 Colorful Accent 4" w:uiPriority="51"/>
-    <w:lsdException w:name="List Table 7 Colorful Accent 4" w:uiPriority="52"/>
-    <w:lsdException w:name="List Table 1 Light Accent 5" w:uiPriority="46"/>
-    <w:lsdException w:name="List Table 2 Accent 5" w:uiPriority="47"/>
-    <w:lsdException w:name="List Table 3 Accent 5" w:uiPriority="48"/>
-    <w:lsdException w:name="List Table 4 Accent 5" w:uiPriority="49"/>
-    <w:lsdException w:name="List Table 5 Dark Accent 5" w:uiPriority="50"/>
-    <w:lsdException w:name="List Table 6 Colorful Accent 5" w:uiPriority="51"/>
-    <w:lsdException w:name="List Table 7 Colorful Accent 5" w:uiPriority="52"/>
-    <w:lsdException w:name="List Table 1 Light Accent 6" w:uiPriority="46"/>
-    <w:lsdException w:name="List Table 2 Accent 6" w:uiPriority="47"/>
-    <w:lsdException w:name="List Table 3 Accent 6" w:uiPriority="48"/>
-    <w:lsdException w:name="List Table 4 Accent 6" w:uiPriority="49"/>
-    <w:lsdException w:name="List Table 5 Dark Accent 6" w:uiPriority="50"/>
-    <w:lsdException w:name="List Table 6 Colorful Accent 6" w:uiPriority="51"/>
-    <w:lsdException w:name="List Table 7 Colorful Accent 6" w:uiPriority="52"/>
-  </w:latentStyles>
-  <w:style w:type="paragraph" w:default="1" w:styleId="Standard">
-    <w:name w:val="Normal"/>
-    <w:qFormat/>
-  </w:style>
-  <w:style w:type="character" w:default="1" w:styleId="Absatz-Standardschriftart">
-    <w:name w:val="Default Paragraph Font"/>
-    <w:uiPriority w:val="1"/>
-    <w:semiHidden/>
-    <w:unhideWhenUsed/>
-  </w:style>
-  <w:style w:type="table" w:default="1" w:styleId="NormaleTabelle">
-    <w:name w:val="Normal Table"/>
-    <w:uiPriority w:val="99"/>
-    <w:semiHidden/>
-    <w:unhideWhenUsed/>
-    <w:tblPr>
-      <w:tblInd w:w="0" w:type="dxa"/>
-      <w:tblCellMar>
-        <w:top w:w="0" w:type="dxa"/>
-        <w:left w:w="108" w:type="dxa"/>
-        <w:bottom w:w="0" w:type="dxa"/>
-        <w:right w:w="108" w:type="dxa"/>
-      </w:tblCellMar>
-    </w:tblPr>
-  </w:style>
-  <w:style w:type="numbering" w:default="1" w:styleId="KeineListe">
-    <w:name w:val="No List"/>
-    <w:uiPriority w:val="99"/>
-    <w:semiHidden/>
-    <w:unhideWhenUsed/>
-  </w:style>
-  <w:style w:type="paragraph" w:customStyle="1" w:styleId="1CBF11E7D369492FB283CFD2AA54EA55">
-    <w:name w:val="1CBF11E7D369492FB283CFD2AA54EA55"/>
-    <w:rsid w:val="003C6842"/>
-  </w:style>
-  <w:style w:type="paragraph" w:customStyle="1" w:styleId="DBB93D6FA23D412EB3357AACD72BEBC8">
-    <w:name w:val="DBB93D6FA23D412EB3357AACD72BEBC8"/>
-    <w:rsid w:val="003C6842"/>
-  </w:style>
-</w:styles>
-</file>
-
-<file path=word/glossary/webSettings.xml><?xml version="1.0" encoding="utf-8"?>
-<w:webSettings xmlns:mc="http://schemas.openxmlformats.org/markup-compatibility/2006" xmlns:r="http://schemas.openxmlformats.org/officeDocument/2006/relationships" xmlns:w="http://schemas.openxmlformats.org/wordprocessingml/2006/main" xmlns:w14="http://schemas.microsoft.com/office/word/2010/wordml" xmlns:w15="http://schemas.microsoft.com/office/word/2012/wordml" mc:Ignorable="w14 w15">
-  <w:optimizeForBrowser/>
-  <w:allowPNG/>
-</w:webSettings>
-</file>
-
 <file path=word/theme/theme1.xml><?xml version="1.0" encoding="utf-8"?>
 <a:theme xmlns:a="http://schemas.openxmlformats.org/drawingml/2006/main" name="Office Theme">
   <a:themeElements>
@@ -6636,7 +6105,7 @@
 </file>
 
 <file path=customXml/itemProps1.xml><?xml version="1.0" encoding="utf-8"?>
-<ds:datastoreItem xmlns:ds="http://schemas.openxmlformats.org/officeDocument/2006/customXml" ds:itemID="{3215857E-8DAF-44CD-9812-A531618329BC}">
+<ds:datastoreItem xmlns:ds="http://schemas.openxmlformats.org/officeDocument/2006/customXml" ds:itemID="{0DDCE828-3722-4A68-8BF9-5217F88427BC}">
   <ds:schemaRefs>
     <ds:schemaRef ds:uri="http://schemas.openxmlformats.org/officeDocument/2006/bibliography"/>
   </ds:schemaRefs>

</xml_diff>

<commit_message>
Doku updatet (Formulierungen) und Bugtracker
</commit_message>
<xml_diff>
--- a/Dokumentation.docx
+++ b/Dokumentation.docx
@@ -4,6 +4,7 @@
   <w:body>
     <w:p>
       <w:pPr>
+        <w:spacing w:line="360" w:lineRule="auto"/>
         <w:jc w:val="center"/>
         <w:rPr>
           <w:rFonts w:ascii="Arial" w:hAnsi="Arial" w:cs="Arial"/>
@@ -22,6 +23,7 @@
     </w:p>
     <w:p>
       <w:pPr>
+        <w:spacing w:line="360" w:lineRule="auto"/>
         <w:jc w:val="center"/>
         <w:rPr>
           <w:rFonts w:ascii="Arial" w:hAnsi="Arial" w:cs="Arial"/>
@@ -37,11 +39,10 @@
         </w:rPr>
         <w:t>Fachinformatiker für Anwendungsentwicklung</w:t>
       </w:r>
-      <w:bookmarkStart w:id="0" w:name="_GoBack"/>
-      <w:bookmarkEnd w:id="0"/>
-    </w:p>
-    <w:p>
-      <w:pPr>
+    </w:p>
+    <w:p>
+      <w:pPr>
+        <w:spacing w:line="360" w:lineRule="auto"/>
         <w:jc w:val="center"/>
         <w:rPr>
           <w:rFonts w:ascii="Arial" w:hAnsi="Arial" w:cs="Arial"/>
@@ -50,6 +51,7 @@
     </w:p>
     <w:p>
       <w:pPr>
+        <w:spacing w:line="360" w:lineRule="auto"/>
         <w:jc w:val="center"/>
         <w:rPr>
           <w:rFonts w:ascii="Arial" w:hAnsi="Arial" w:cs="Arial"/>
@@ -64,6 +66,7 @@
     </w:p>
     <w:p>
       <w:pPr>
+        <w:spacing w:line="360" w:lineRule="auto"/>
         <w:jc w:val="center"/>
         <w:rPr>
           <w:rFonts w:ascii="Arial" w:hAnsi="Arial" w:cs="Arial"/>
@@ -72,6 +75,7 @@
     </w:p>
     <w:p>
       <w:pPr>
+        <w:spacing w:line="360" w:lineRule="auto"/>
         <w:jc w:val="center"/>
         <w:rPr>
           <w:rFonts w:ascii="Arial" w:hAnsi="Arial" w:cs="Arial"/>
@@ -92,6 +96,7 @@
     </w:p>
     <w:p>
       <w:pPr>
+        <w:spacing w:line="360" w:lineRule="auto"/>
         <w:jc w:val="center"/>
         <w:rPr>
           <w:rFonts w:ascii="Arial" w:hAnsi="Arial" w:cs="Arial"/>
@@ -100,6 +105,7 @@
     </w:p>
     <w:p>
       <w:pPr>
+        <w:spacing w:line="360" w:lineRule="auto"/>
         <w:jc w:val="center"/>
         <w:rPr>
           <w:rFonts w:ascii="Arial" w:hAnsi="Arial" w:cs="Arial"/>
@@ -138,6 +144,7 @@
     </w:p>
     <w:p>
       <w:pPr>
+        <w:spacing w:line="360" w:lineRule="auto"/>
         <w:jc w:val="center"/>
         <w:rPr>
           <w:rFonts w:ascii="Arial" w:hAnsi="Arial" w:cs="Arial"/>
@@ -158,6 +165,7 @@
     </w:p>
     <w:p>
       <w:pPr>
+        <w:spacing w:line="360" w:lineRule="auto"/>
         <w:jc w:val="center"/>
         <w:rPr>
           <w:rFonts w:ascii="Arial" w:hAnsi="Arial" w:cs="Arial"/>
@@ -166,6 +174,7 @@
     </w:p>
     <w:p>
       <w:pPr>
+        <w:spacing w:line="360" w:lineRule="auto"/>
         <w:jc w:val="center"/>
         <w:rPr>
           <w:rFonts w:ascii="Arial" w:hAnsi="Arial" w:cs="Arial"/>
@@ -182,6 +191,7 @@
     </w:p>
     <w:p>
       <w:pPr>
+        <w:spacing w:line="360" w:lineRule="auto"/>
         <w:jc w:val="center"/>
         <w:rPr>
           <w:rFonts w:ascii="Arial" w:hAnsi="Arial" w:cs="Arial"/>
@@ -196,6 +206,7 @@
     </w:p>
     <w:p>
       <w:pPr>
+        <w:spacing w:line="360" w:lineRule="auto"/>
         <w:jc w:val="center"/>
         <w:rPr>
           <w:rFonts w:ascii="Arial" w:hAnsi="Arial" w:cs="Arial"/>
@@ -205,11 +216,12 @@
         <w:rPr>
           <w:rFonts w:ascii="Arial" w:hAnsi="Arial" w:cs="Arial"/>
         </w:rPr>
-        <w:t>Krossener Str. 16</w:t>
-      </w:r>
-    </w:p>
-    <w:p>
-      <w:pPr>
+        <w:t>Warschauer Str. 77</w:t>
+      </w:r>
+    </w:p>
+    <w:p>
+      <w:pPr>
+        <w:spacing w:line="360" w:lineRule="auto"/>
         <w:jc w:val="center"/>
         <w:rPr>
           <w:rFonts w:ascii="Arial" w:hAnsi="Arial" w:cs="Arial"/>
@@ -219,11 +231,18 @@
         <w:rPr>
           <w:rFonts w:ascii="Arial" w:hAnsi="Arial" w:cs="Arial"/>
         </w:rPr>
-        <w:t>10245 Berlin</w:t>
-      </w:r>
-    </w:p>
-    <w:p>
-      <w:pPr>
+        <w:t>10243</w:t>
+      </w:r>
+      <w:r>
+        <w:rPr>
+          <w:rFonts w:ascii="Arial" w:hAnsi="Arial" w:cs="Arial"/>
+        </w:rPr>
+        <w:t xml:space="preserve"> Berlin</w:t>
+      </w:r>
+    </w:p>
+    <w:p>
+      <w:pPr>
+        <w:spacing w:line="360" w:lineRule="auto"/>
         <w:jc w:val="center"/>
         <w:rPr>
           <w:rFonts w:ascii="Arial" w:hAnsi="Arial" w:cs="Arial"/>
@@ -232,6 +251,7 @@
     </w:p>
     <w:p>
       <w:pPr>
+        <w:spacing w:line="360" w:lineRule="auto"/>
         <w:jc w:val="center"/>
         <w:rPr>
           <w:rFonts w:ascii="Arial" w:hAnsi="Arial" w:cs="Arial"/>
@@ -248,6 +268,7 @@
     </w:p>
     <w:p>
       <w:pPr>
+        <w:spacing w:line="360" w:lineRule="auto"/>
         <w:jc w:val="center"/>
         <w:rPr>
           <w:rFonts w:ascii="Arial" w:hAnsi="Arial" w:cs="Arial"/>
@@ -262,6 +283,7 @@
     </w:p>
     <w:p>
       <w:pPr>
+        <w:spacing w:line="360" w:lineRule="auto"/>
         <w:jc w:val="center"/>
         <w:rPr>
           <w:rFonts w:ascii="Arial" w:hAnsi="Arial" w:cs="Arial"/>
@@ -276,6 +298,7 @@
     </w:p>
     <w:p>
       <w:pPr>
+        <w:spacing w:line="360" w:lineRule="auto"/>
         <w:jc w:val="center"/>
         <w:rPr>
           <w:rFonts w:ascii="Arial" w:hAnsi="Arial" w:cs="Arial"/>
@@ -290,6 +313,7 @@
     </w:p>
     <w:p>
       <w:pPr>
+        <w:spacing w:line="360" w:lineRule="auto"/>
         <w:jc w:val="center"/>
         <w:rPr>
           <w:rFonts w:ascii="Arial" w:hAnsi="Arial" w:cs="Arial"/>
@@ -298,6 +322,7 @@
     </w:p>
     <w:p>
       <w:pPr>
+        <w:spacing w:line="360" w:lineRule="auto"/>
         <w:jc w:val="center"/>
         <w:rPr>
           <w:rFonts w:ascii="Arial" w:hAnsi="Arial" w:cs="Arial"/>
@@ -306,6 +331,7 @@
     </w:p>
     <w:p>
       <w:pPr>
+        <w:spacing w:line="360" w:lineRule="auto"/>
         <w:jc w:val="center"/>
         <w:rPr>
           <w:rFonts w:ascii="Arial" w:hAnsi="Arial" w:cs="Arial"/>
@@ -314,6 +340,7 @@
     </w:p>
     <w:p>
       <w:pPr>
+        <w:spacing w:line="360" w:lineRule="auto"/>
         <w:jc w:val="center"/>
         <w:rPr>
           <w:rFonts w:ascii="Arial" w:hAnsi="Arial" w:cs="Arial"/>
@@ -322,6 +349,7 @@
     </w:p>
     <w:p>
       <w:pPr>
+        <w:spacing w:line="360" w:lineRule="auto"/>
         <w:jc w:val="center"/>
         <w:rPr>
           <w:rFonts w:ascii="Arial" w:hAnsi="Arial" w:cs="Arial"/>
@@ -330,6 +358,7 @@
     </w:p>
     <w:p>
       <w:pPr>
+        <w:spacing w:line="360" w:lineRule="auto"/>
         <w:jc w:val="center"/>
         <w:rPr>
           <w:rFonts w:ascii="Arial" w:hAnsi="Arial" w:cs="Arial"/>
@@ -338,6 +367,7 @@
     </w:p>
     <w:p>
       <w:pPr>
+        <w:spacing w:line="360" w:lineRule="auto"/>
         <w:jc w:val="center"/>
         <w:rPr>
           <w:rFonts w:ascii="Arial" w:hAnsi="Arial" w:cs="Arial"/>
@@ -346,6 +376,7 @@
     </w:p>
     <w:p>
       <w:pPr>
+        <w:spacing w:line="360" w:lineRule="auto"/>
         <w:jc w:val="center"/>
         <w:rPr>
           <w:rFonts w:ascii="Arial" w:hAnsi="Arial" w:cs="Arial"/>
@@ -354,6 +385,7 @@
     </w:p>
     <w:p>
       <w:pPr>
+        <w:spacing w:line="360" w:lineRule="auto"/>
         <w:jc w:val="center"/>
         <w:rPr>
           <w:rFonts w:ascii="Arial" w:hAnsi="Arial" w:cs="Arial"/>
@@ -362,6 +394,7 @@
     </w:p>
     <w:p>
       <w:pPr>
+        <w:spacing w:line="360" w:lineRule="auto"/>
         <w:jc w:val="center"/>
         <w:rPr>
           <w:rFonts w:ascii="Arial" w:hAnsi="Arial" w:cs="Arial"/>
@@ -370,6 +403,7 @@
     </w:p>
     <w:p>
       <w:pPr>
+        <w:spacing w:line="360" w:lineRule="auto"/>
         <w:jc w:val="center"/>
         <w:rPr>
           <w:rFonts w:ascii="Arial" w:hAnsi="Arial" w:cs="Arial"/>
@@ -378,6 +412,7 @@
     </w:p>
     <w:p>
       <w:pPr>
+        <w:spacing w:line="360" w:lineRule="auto"/>
         <w:jc w:val="center"/>
         <w:rPr>
           <w:rFonts w:ascii="Arial" w:hAnsi="Arial" w:cs="Arial"/>
@@ -386,6 +421,7 @@
     </w:p>
     <w:p>
       <w:pPr>
+        <w:spacing w:line="360" w:lineRule="auto"/>
         <w:jc w:val="center"/>
         <w:rPr>
           <w:rFonts w:ascii="Arial" w:hAnsi="Arial" w:cs="Arial"/>
@@ -417,6 +453,7 @@
         <w:p>
           <w:pPr>
             <w:pStyle w:val="Inhaltsverzeichnisberschrift"/>
+            <w:spacing w:line="360" w:lineRule="auto"/>
             <w:rPr>
               <w:rFonts w:ascii="Arial" w:hAnsi="Arial" w:cs="Arial"/>
             </w:rPr>
@@ -441,8 +478,9 @@
               <w:tab w:val="left" w:pos="440"/>
               <w:tab w:val="right" w:leader="dot" w:pos="9062"/>
             </w:tabs>
+            <w:spacing w:line="360" w:lineRule="auto"/>
             <w:rPr>
-              <w:rFonts w:eastAsiaTheme="minorEastAsia"/>
+              <w:rFonts w:ascii="Arial" w:eastAsiaTheme="minorEastAsia" w:hAnsi="Arial" w:cs="Arial"/>
               <w:noProof/>
               <w:lang w:eastAsia="de-DE"/>
             </w:rPr>
@@ -482,7 +520,7 @@
             </w:r>
             <w:r>
               <w:rPr>
-                <w:rFonts w:eastAsiaTheme="minorEastAsia"/>
+                <w:rFonts w:ascii="Arial" w:eastAsiaTheme="minorEastAsia" w:hAnsi="Arial" w:cs="Arial"/>
                 <w:noProof/>
                 <w:lang w:eastAsia="de-DE"/>
               </w:rPr>
@@ -498,6 +536,7 @@
             </w:r>
             <w:r>
               <w:rPr>
+                <w:rFonts w:ascii="Arial" w:hAnsi="Arial" w:cs="Arial"/>
                 <w:noProof/>
                 <w:webHidden/>
               </w:rPr>
@@ -505,6 +544,7 @@
             </w:r>
             <w:r>
               <w:rPr>
+                <w:rFonts w:ascii="Arial" w:hAnsi="Arial" w:cs="Arial"/>
                 <w:noProof/>
                 <w:webHidden/>
               </w:rPr>
@@ -512,6 +552,7 @@
             </w:r>
             <w:r>
               <w:rPr>
+                <w:rFonts w:ascii="Arial" w:hAnsi="Arial" w:cs="Arial"/>
                 <w:noProof/>
                 <w:webHidden/>
               </w:rPr>
@@ -519,12 +560,14 @@
             </w:r>
             <w:r>
               <w:rPr>
-                <w:noProof/>
-                <w:webHidden/>
-              </w:rPr>
-            </w:r>
-            <w:r>
-              <w:rPr>
+                <w:rFonts w:ascii="Arial" w:hAnsi="Arial" w:cs="Arial"/>
+                <w:noProof/>
+                <w:webHidden/>
+              </w:rPr>
+            </w:r>
+            <w:r>
+              <w:rPr>
+                <w:rFonts w:ascii="Arial" w:hAnsi="Arial" w:cs="Arial"/>
                 <w:noProof/>
                 <w:webHidden/>
               </w:rPr>
@@ -532,6 +575,7 @@
             </w:r>
             <w:r>
               <w:rPr>
+                <w:rFonts w:ascii="Arial" w:hAnsi="Arial" w:cs="Arial"/>
                 <w:noProof/>
                 <w:webHidden/>
               </w:rPr>
@@ -539,6 +583,7 @@
             </w:r>
             <w:r>
               <w:rPr>
+                <w:rFonts w:ascii="Arial" w:hAnsi="Arial" w:cs="Arial"/>
                 <w:noProof/>
                 <w:webHidden/>
               </w:rPr>
@@ -553,8 +598,9 @@
               <w:tab w:val="left" w:pos="880"/>
               <w:tab w:val="right" w:leader="dot" w:pos="9062"/>
             </w:tabs>
+            <w:spacing w:line="360" w:lineRule="auto"/>
             <w:rPr>
-              <w:rFonts w:eastAsiaTheme="minorEastAsia"/>
+              <w:rFonts w:ascii="Arial" w:eastAsiaTheme="minorEastAsia" w:hAnsi="Arial" w:cs="Arial"/>
               <w:noProof/>
               <w:lang w:eastAsia="de-DE"/>
             </w:rPr>
@@ -570,7 +616,7 @@
             </w:r>
             <w:r>
               <w:rPr>
-                <w:rFonts w:eastAsiaTheme="minorEastAsia"/>
+                <w:rFonts w:ascii="Arial" w:eastAsiaTheme="minorEastAsia" w:hAnsi="Arial" w:cs="Arial"/>
                 <w:noProof/>
                 <w:lang w:eastAsia="de-DE"/>
               </w:rPr>
@@ -586,6 +632,7 @@
             </w:r>
             <w:r>
               <w:rPr>
+                <w:rFonts w:ascii="Arial" w:hAnsi="Arial" w:cs="Arial"/>
                 <w:noProof/>
                 <w:webHidden/>
               </w:rPr>
@@ -593,6 +640,7 @@
             </w:r>
             <w:r>
               <w:rPr>
+                <w:rFonts w:ascii="Arial" w:hAnsi="Arial" w:cs="Arial"/>
                 <w:noProof/>
                 <w:webHidden/>
               </w:rPr>
@@ -600,6 +648,7 @@
             </w:r>
             <w:r>
               <w:rPr>
+                <w:rFonts w:ascii="Arial" w:hAnsi="Arial" w:cs="Arial"/>
                 <w:noProof/>
                 <w:webHidden/>
               </w:rPr>
@@ -607,12 +656,14 @@
             </w:r>
             <w:r>
               <w:rPr>
-                <w:noProof/>
-                <w:webHidden/>
-              </w:rPr>
-            </w:r>
-            <w:r>
-              <w:rPr>
+                <w:rFonts w:ascii="Arial" w:hAnsi="Arial" w:cs="Arial"/>
+                <w:noProof/>
+                <w:webHidden/>
+              </w:rPr>
+            </w:r>
+            <w:r>
+              <w:rPr>
+                <w:rFonts w:ascii="Arial" w:hAnsi="Arial" w:cs="Arial"/>
                 <w:noProof/>
                 <w:webHidden/>
               </w:rPr>
@@ -620,6 +671,7 @@
             </w:r>
             <w:r>
               <w:rPr>
+                <w:rFonts w:ascii="Arial" w:hAnsi="Arial" w:cs="Arial"/>
                 <w:noProof/>
                 <w:webHidden/>
               </w:rPr>
@@ -627,6 +679,7 @@
             </w:r>
             <w:r>
               <w:rPr>
+                <w:rFonts w:ascii="Arial" w:hAnsi="Arial" w:cs="Arial"/>
                 <w:noProof/>
                 <w:webHidden/>
               </w:rPr>
@@ -641,8 +694,9 @@
               <w:tab w:val="left" w:pos="880"/>
               <w:tab w:val="right" w:leader="dot" w:pos="9062"/>
             </w:tabs>
+            <w:spacing w:line="360" w:lineRule="auto"/>
             <w:rPr>
-              <w:rFonts w:eastAsiaTheme="minorEastAsia"/>
+              <w:rFonts w:ascii="Arial" w:eastAsiaTheme="minorEastAsia" w:hAnsi="Arial" w:cs="Arial"/>
               <w:noProof/>
               <w:lang w:eastAsia="de-DE"/>
             </w:rPr>
@@ -658,7 +712,7 @@
             </w:r>
             <w:r>
               <w:rPr>
-                <w:rFonts w:eastAsiaTheme="minorEastAsia"/>
+                <w:rFonts w:ascii="Arial" w:eastAsiaTheme="minorEastAsia" w:hAnsi="Arial" w:cs="Arial"/>
                 <w:noProof/>
                 <w:lang w:eastAsia="de-DE"/>
               </w:rPr>
@@ -674,6 +728,7 @@
             </w:r>
             <w:r>
               <w:rPr>
+                <w:rFonts w:ascii="Arial" w:hAnsi="Arial" w:cs="Arial"/>
                 <w:noProof/>
                 <w:webHidden/>
               </w:rPr>
@@ -681,6 +736,7 @@
             </w:r>
             <w:r>
               <w:rPr>
+                <w:rFonts w:ascii="Arial" w:hAnsi="Arial" w:cs="Arial"/>
                 <w:noProof/>
                 <w:webHidden/>
               </w:rPr>
@@ -688,6 +744,7 @@
             </w:r>
             <w:r>
               <w:rPr>
+                <w:rFonts w:ascii="Arial" w:hAnsi="Arial" w:cs="Arial"/>
                 <w:noProof/>
                 <w:webHidden/>
               </w:rPr>
@@ -695,12 +752,14 @@
             </w:r>
             <w:r>
               <w:rPr>
-                <w:noProof/>
-                <w:webHidden/>
-              </w:rPr>
-            </w:r>
-            <w:r>
-              <w:rPr>
+                <w:rFonts w:ascii="Arial" w:hAnsi="Arial" w:cs="Arial"/>
+                <w:noProof/>
+                <w:webHidden/>
+              </w:rPr>
+            </w:r>
+            <w:r>
+              <w:rPr>
+                <w:rFonts w:ascii="Arial" w:hAnsi="Arial" w:cs="Arial"/>
                 <w:noProof/>
                 <w:webHidden/>
               </w:rPr>
@@ -708,6 +767,7 @@
             </w:r>
             <w:r>
               <w:rPr>
+                <w:rFonts w:ascii="Arial" w:hAnsi="Arial" w:cs="Arial"/>
                 <w:noProof/>
                 <w:webHidden/>
               </w:rPr>
@@ -715,6 +775,7 @@
             </w:r>
             <w:r>
               <w:rPr>
+                <w:rFonts w:ascii="Arial" w:hAnsi="Arial" w:cs="Arial"/>
                 <w:noProof/>
                 <w:webHidden/>
               </w:rPr>
@@ -729,8 +790,9 @@
               <w:tab w:val="left" w:pos="880"/>
               <w:tab w:val="right" w:leader="dot" w:pos="9062"/>
             </w:tabs>
+            <w:spacing w:line="360" w:lineRule="auto"/>
             <w:rPr>
-              <w:rFonts w:eastAsiaTheme="minorEastAsia"/>
+              <w:rFonts w:ascii="Arial" w:eastAsiaTheme="minorEastAsia" w:hAnsi="Arial" w:cs="Arial"/>
               <w:noProof/>
               <w:lang w:eastAsia="de-DE"/>
             </w:rPr>
@@ -746,7 +808,7 @@
             </w:r>
             <w:r>
               <w:rPr>
-                <w:rFonts w:eastAsiaTheme="minorEastAsia"/>
+                <w:rFonts w:ascii="Arial" w:eastAsiaTheme="minorEastAsia" w:hAnsi="Arial" w:cs="Arial"/>
                 <w:noProof/>
                 <w:lang w:eastAsia="de-DE"/>
               </w:rPr>
@@ -762,6 +824,7 @@
             </w:r>
             <w:r>
               <w:rPr>
+                <w:rFonts w:ascii="Arial" w:hAnsi="Arial" w:cs="Arial"/>
                 <w:noProof/>
                 <w:webHidden/>
               </w:rPr>
@@ -769,6 +832,7 @@
             </w:r>
             <w:r>
               <w:rPr>
+                <w:rFonts w:ascii="Arial" w:hAnsi="Arial" w:cs="Arial"/>
                 <w:noProof/>
                 <w:webHidden/>
               </w:rPr>
@@ -776,6 +840,7 @@
             </w:r>
             <w:r>
               <w:rPr>
+                <w:rFonts w:ascii="Arial" w:hAnsi="Arial" w:cs="Arial"/>
                 <w:noProof/>
                 <w:webHidden/>
               </w:rPr>
@@ -783,12 +848,14 @@
             </w:r>
             <w:r>
               <w:rPr>
-                <w:noProof/>
-                <w:webHidden/>
-              </w:rPr>
-            </w:r>
-            <w:r>
-              <w:rPr>
+                <w:rFonts w:ascii="Arial" w:hAnsi="Arial" w:cs="Arial"/>
+                <w:noProof/>
+                <w:webHidden/>
+              </w:rPr>
+            </w:r>
+            <w:r>
+              <w:rPr>
+                <w:rFonts w:ascii="Arial" w:hAnsi="Arial" w:cs="Arial"/>
                 <w:noProof/>
                 <w:webHidden/>
               </w:rPr>
@@ -796,6 +863,7 @@
             </w:r>
             <w:r>
               <w:rPr>
+                <w:rFonts w:ascii="Arial" w:hAnsi="Arial" w:cs="Arial"/>
                 <w:noProof/>
                 <w:webHidden/>
               </w:rPr>
@@ -803,6 +871,7 @@
             </w:r>
             <w:r>
               <w:rPr>
+                <w:rFonts w:ascii="Arial" w:hAnsi="Arial" w:cs="Arial"/>
                 <w:noProof/>
                 <w:webHidden/>
               </w:rPr>
@@ -817,8 +886,9 @@
               <w:tab w:val="left" w:pos="440"/>
               <w:tab w:val="right" w:leader="dot" w:pos="9062"/>
             </w:tabs>
+            <w:spacing w:line="360" w:lineRule="auto"/>
             <w:rPr>
-              <w:rFonts w:eastAsiaTheme="minorEastAsia"/>
+              <w:rFonts w:ascii="Arial" w:eastAsiaTheme="minorEastAsia" w:hAnsi="Arial" w:cs="Arial"/>
               <w:noProof/>
               <w:lang w:eastAsia="de-DE"/>
             </w:rPr>
@@ -834,7 +904,7 @@
             </w:r>
             <w:r>
               <w:rPr>
-                <w:rFonts w:eastAsiaTheme="minorEastAsia"/>
+                <w:rFonts w:ascii="Arial" w:eastAsiaTheme="minorEastAsia" w:hAnsi="Arial" w:cs="Arial"/>
                 <w:noProof/>
                 <w:lang w:eastAsia="de-DE"/>
               </w:rPr>
@@ -850,6 +920,7 @@
             </w:r>
             <w:r>
               <w:rPr>
+                <w:rFonts w:ascii="Arial" w:hAnsi="Arial" w:cs="Arial"/>
                 <w:noProof/>
                 <w:webHidden/>
               </w:rPr>
@@ -857,6 +928,7 @@
             </w:r>
             <w:r>
               <w:rPr>
+                <w:rFonts w:ascii="Arial" w:hAnsi="Arial" w:cs="Arial"/>
                 <w:noProof/>
                 <w:webHidden/>
               </w:rPr>
@@ -864,6 +936,7 @@
             </w:r>
             <w:r>
               <w:rPr>
+                <w:rFonts w:ascii="Arial" w:hAnsi="Arial" w:cs="Arial"/>
                 <w:noProof/>
                 <w:webHidden/>
               </w:rPr>
@@ -871,12 +944,14 @@
             </w:r>
             <w:r>
               <w:rPr>
-                <w:noProof/>
-                <w:webHidden/>
-              </w:rPr>
-            </w:r>
-            <w:r>
-              <w:rPr>
+                <w:rFonts w:ascii="Arial" w:hAnsi="Arial" w:cs="Arial"/>
+                <w:noProof/>
+                <w:webHidden/>
+              </w:rPr>
+            </w:r>
+            <w:r>
+              <w:rPr>
+                <w:rFonts w:ascii="Arial" w:hAnsi="Arial" w:cs="Arial"/>
                 <w:noProof/>
                 <w:webHidden/>
               </w:rPr>
@@ -884,6 +959,7 @@
             </w:r>
             <w:r>
               <w:rPr>
+                <w:rFonts w:ascii="Arial" w:hAnsi="Arial" w:cs="Arial"/>
                 <w:noProof/>
                 <w:webHidden/>
               </w:rPr>
@@ -891,6 +967,7 @@
             </w:r>
             <w:r>
               <w:rPr>
+                <w:rFonts w:ascii="Arial" w:hAnsi="Arial" w:cs="Arial"/>
                 <w:noProof/>
                 <w:webHidden/>
               </w:rPr>
@@ -905,8 +982,9 @@
               <w:tab w:val="left" w:pos="880"/>
               <w:tab w:val="right" w:leader="dot" w:pos="9062"/>
             </w:tabs>
+            <w:spacing w:line="360" w:lineRule="auto"/>
             <w:rPr>
-              <w:rFonts w:eastAsiaTheme="minorEastAsia"/>
+              <w:rFonts w:ascii="Arial" w:eastAsiaTheme="minorEastAsia" w:hAnsi="Arial" w:cs="Arial"/>
               <w:noProof/>
               <w:lang w:eastAsia="de-DE"/>
             </w:rPr>
@@ -922,7 +1000,7 @@
             </w:r>
             <w:r>
               <w:rPr>
-                <w:rFonts w:eastAsiaTheme="minorEastAsia"/>
+                <w:rFonts w:ascii="Arial" w:eastAsiaTheme="minorEastAsia" w:hAnsi="Arial" w:cs="Arial"/>
                 <w:noProof/>
                 <w:lang w:eastAsia="de-DE"/>
               </w:rPr>
@@ -938,6 +1016,7 @@
             </w:r>
             <w:r>
               <w:rPr>
+                <w:rFonts w:ascii="Arial" w:hAnsi="Arial" w:cs="Arial"/>
                 <w:noProof/>
                 <w:webHidden/>
               </w:rPr>
@@ -945,6 +1024,7 @@
             </w:r>
             <w:r>
               <w:rPr>
+                <w:rFonts w:ascii="Arial" w:hAnsi="Arial" w:cs="Arial"/>
                 <w:noProof/>
                 <w:webHidden/>
               </w:rPr>
@@ -952,6 +1032,7 @@
             </w:r>
             <w:r>
               <w:rPr>
+                <w:rFonts w:ascii="Arial" w:hAnsi="Arial" w:cs="Arial"/>
                 <w:noProof/>
                 <w:webHidden/>
               </w:rPr>
@@ -959,12 +1040,14 @@
             </w:r>
             <w:r>
               <w:rPr>
-                <w:noProof/>
-                <w:webHidden/>
-              </w:rPr>
-            </w:r>
-            <w:r>
-              <w:rPr>
+                <w:rFonts w:ascii="Arial" w:hAnsi="Arial" w:cs="Arial"/>
+                <w:noProof/>
+                <w:webHidden/>
+              </w:rPr>
+            </w:r>
+            <w:r>
+              <w:rPr>
+                <w:rFonts w:ascii="Arial" w:hAnsi="Arial" w:cs="Arial"/>
                 <w:noProof/>
                 <w:webHidden/>
               </w:rPr>
@@ -972,6 +1055,7 @@
             </w:r>
             <w:r>
               <w:rPr>
+                <w:rFonts w:ascii="Arial" w:hAnsi="Arial" w:cs="Arial"/>
                 <w:noProof/>
                 <w:webHidden/>
               </w:rPr>
@@ -979,6 +1063,7 @@
             </w:r>
             <w:r>
               <w:rPr>
+                <w:rFonts w:ascii="Arial" w:hAnsi="Arial" w:cs="Arial"/>
                 <w:noProof/>
                 <w:webHidden/>
               </w:rPr>
@@ -993,8 +1078,9 @@
               <w:tab w:val="left" w:pos="880"/>
               <w:tab w:val="right" w:leader="dot" w:pos="9062"/>
             </w:tabs>
+            <w:spacing w:line="360" w:lineRule="auto"/>
             <w:rPr>
-              <w:rFonts w:eastAsiaTheme="minorEastAsia"/>
+              <w:rFonts w:ascii="Arial" w:eastAsiaTheme="minorEastAsia" w:hAnsi="Arial" w:cs="Arial"/>
               <w:noProof/>
               <w:lang w:eastAsia="de-DE"/>
             </w:rPr>
@@ -1010,7 +1096,7 @@
             </w:r>
             <w:r>
               <w:rPr>
-                <w:rFonts w:eastAsiaTheme="minorEastAsia"/>
+                <w:rFonts w:ascii="Arial" w:eastAsiaTheme="minorEastAsia" w:hAnsi="Arial" w:cs="Arial"/>
                 <w:noProof/>
                 <w:lang w:eastAsia="de-DE"/>
               </w:rPr>
@@ -1026,6 +1112,7 @@
             </w:r>
             <w:r>
               <w:rPr>
+                <w:rFonts w:ascii="Arial" w:hAnsi="Arial" w:cs="Arial"/>
                 <w:noProof/>
                 <w:webHidden/>
               </w:rPr>
@@ -1033,6 +1120,7 @@
             </w:r>
             <w:r>
               <w:rPr>
+                <w:rFonts w:ascii="Arial" w:hAnsi="Arial" w:cs="Arial"/>
                 <w:noProof/>
                 <w:webHidden/>
               </w:rPr>
@@ -1040,6 +1128,7 @@
             </w:r>
             <w:r>
               <w:rPr>
+                <w:rFonts w:ascii="Arial" w:hAnsi="Arial" w:cs="Arial"/>
                 <w:noProof/>
                 <w:webHidden/>
               </w:rPr>
@@ -1047,12 +1136,14 @@
             </w:r>
             <w:r>
               <w:rPr>
-                <w:noProof/>
-                <w:webHidden/>
-              </w:rPr>
-            </w:r>
-            <w:r>
-              <w:rPr>
+                <w:rFonts w:ascii="Arial" w:hAnsi="Arial" w:cs="Arial"/>
+                <w:noProof/>
+                <w:webHidden/>
+              </w:rPr>
+            </w:r>
+            <w:r>
+              <w:rPr>
+                <w:rFonts w:ascii="Arial" w:hAnsi="Arial" w:cs="Arial"/>
                 <w:noProof/>
                 <w:webHidden/>
               </w:rPr>
@@ -1060,6 +1151,7 @@
             </w:r>
             <w:r>
               <w:rPr>
+                <w:rFonts w:ascii="Arial" w:hAnsi="Arial" w:cs="Arial"/>
                 <w:noProof/>
                 <w:webHidden/>
               </w:rPr>
@@ -1067,6 +1159,7 @@
             </w:r>
             <w:r>
               <w:rPr>
+                <w:rFonts w:ascii="Arial" w:hAnsi="Arial" w:cs="Arial"/>
                 <w:noProof/>
                 <w:webHidden/>
               </w:rPr>
@@ -1080,8 +1173,9 @@
             <w:tabs>
               <w:tab w:val="right" w:leader="dot" w:pos="9062"/>
             </w:tabs>
+            <w:spacing w:line="360" w:lineRule="auto"/>
             <w:rPr>
-              <w:rFonts w:eastAsiaTheme="minorEastAsia"/>
+              <w:rFonts w:ascii="Arial" w:eastAsiaTheme="minorEastAsia" w:hAnsi="Arial" w:cs="Arial"/>
               <w:noProof/>
               <w:lang w:eastAsia="de-DE"/>
             </w:rPr>
@@ -1097,6 +1191,7 @@
             </w:r>
             <w:r>
               <w:rPr>
+                <w:rFonts w:ascii="Arial" w:hAnsi="Arial" w:cs="Arial"/>
                 <w:noProof/>
                 <w:webHidden/>
               </w:rPr>
@@ -1104,6 +1199,7 @@
             </w:r>
             <w:r>
               <w:rPr>
+                <w:rFonts w:ascii="Arial" w:hAnsi="Arial" w:cs="Arial"/>
                 <w:noProof/>
                 <w:webHidden/>
               </w:rPr>
@@ -1111,6 +1207,7 @@
             </w:r>
             <w:r>
               <w:rPr>
+                <w:rFonts w:ascii="Arial" w:hAnsi="Arial" w:cs="Arial"/>
                 <w:noProof/>
                 <w:webHidden/>
               </w:rPr>
@@ -1118,12 +1215,14 @@
             </w:r>
             <w:r>
               <w:rPr>
-                <w:noProof/>
-                <w:webHidden/>
-              </w:rPr>
-            </w:r>
-            <w:r>
-              <w:rPr>
+                <w:rFonts w:ascii="Arial" w:hAnsi="Arial" w:cs="Arial"/>
+                <w:noProof/>
+                <w:webHidden/>
+              </w:rPr>
+            </w:r>
+            <w:r>
+              <w:rPr>
+                <w:rFonts w:ascii="Arial" w:hAnsi="Arial" w:cs="Arial"/>
                 <w:noProof/>
                 <w:webHidden/>
               </w:rPr>
@@ -1131,6 +1230,7 @@
             </w:r>
             <w:r>
               <w:rPr>
+                <w:rFonts w:ascii="Arial" w:hAnsi="Arial" w:cs="Arial"/>
                 <w:noProof/>
                 <w:webHidden/>
               </w:rPr>
@@ -1138,6 +1238,7 @@
             </w:r>
             <w:r>
               <w:rPr>
+                <w:rFonts w:ascii="Arial" w:hAnsi="Arial" w:cs="Arial"/>
                 <w:noProof/>
                 <w:webHidden/>
               </w:rPr>
@@ -1151,8 +1252,9 @@
             <w:tabs>
               <w:tab w:val="right" w:leader="dot" w:pos="9062"/>
             </w:tabs>
+            <w:spacing w:line="360" w:lineRule="auto"/>
             <w:rPr>
-              <w:rFonts w:eastAsiaTheme="minorEastAsia"/>
+              <w:rFonts w:ascii="Arial" w:eastAsiaTheme="minorEastAsia" w:hAnsi="Arial" w:cs="Arial"/>
               <w:noProof/>
               <w:lang w:eastAsia="de-DE"/>
             </w:rPr>
@@ -1168,6 +1270,7 @@
             </w:r>
             <w:r>
               <w:rPr>
+                <w:rFonts w:ascii="Arial" w:hAnsi="Arial" w:cs="Arial"/>
                 <w:noProof/>
                 <w:webHidden/>
               </w:rPr>
@@ -1175,6 +1278,7 @@
             </w:r>
             <w:r>
               <w:rPr>
+                <w:rFonts w:ascii="Arial" w:hAnsi="Arial" w:cs="Arial"/>
                 <w:noProof/>
                 <w:webHidden/>
               </w:rPr>
@@ -1182,6 +1286,7 @@
             </w:r>
             <w:r>
               <w:rPr>
+                <w:rFonts w:ascii="Arial" w:hAnsi="Arial" w:cs="Arial"/>
                 <w:noProof/>
                 <w:webHidden/>
               </w:rPr>
@@ -1189,12 +1294,14 @@
             </w:r>
             <w:r>
               <w:rPr>
-                <w:noProof/>
-                <w:webHidden/>
-              </w:rPr>
-            </w:r>
-            <w:r>
-              <w:rPr>
+                <w:rFonts w:ascii="Arial" w:hAnsi="Arial" w:cs="Arial"/>
+                <w:noProof/>
+                <w:webHidden/>
+              </w:rPr>
+            </w:r>
+            <w:r>
+              <w:rPr>
+                <w:rFonts w:ascii="Arial" w:hAnsi="Arial" w:cs="Arial"/>
                 <w:noProof/>
                 <w:webHidden/>
               </w:rPr>
@@ -1202,6 +1309,7 @@
             </w:r>
             <w:r>
               <w:rPr>
+                <w:rFonts w:ascii="Arial" w:hAnsi="Arial" w:cs="Arial"/>
                 <w:noProof/>
                 <w:webHidden/>
               </w:rPr>
@@ -1209,6 +1317,7 @@
             </w:r>
             <w:r>
               <w:rPr>
+                <w:rFonts w:ascii="Arial" w:hAnsi="Arial" w:cs="Arial"/>
                 <w:noProof/>
                 <w:webHidden/>
               </w:rPr>
@@ -1222,8 +1331,9 @@
             <w:tabs>
               <w:tab w:val="right" w:leader="dot" w:pos="9062"/>
             </w:tabs>
+            <w:spacing w:line="360" w:lineRule="auto"/>
             <w:rPr>
-              <w:rFonts w:eastAsiaTheme="minorEastAsia"/>
+              <w:rFonts w:ascii="Arial" w:eastAsiaTheme="minorEastAsia" w:hAnsi="Arial" w:cs="Arial"/>
               <w:noProof/>
               <w:lang w:eastAsia="de-DE"/>
             </w:rPr>
@@ -1239,6 +1349,7 @@
             </w:r>
             <w:r>
               <w:rPr>
+                <w:rFonts w:ascii="Arial" w:hAnsi="Arial" w:cs="Arial"/>
                 <w:noProof/>
                 <w:webHidden/>
               </w:rPr>
@@ -1246,6 +1357,7 @@
             </w:r>
             <w:r>
               <w:rPr>
+                <w:rFonts w:ascii="Arial" w:hAnsi="Arial" w:cs="Arial"/>
                 <w:noProof/>
                 <w:webHidden/>
               </w:rPr>
@@ -1253,6 +1365,7 @@
             </w:r>
             <w:r>
               <w:rPr>
+                <w:rFonts w:ascii="Arial" w:hAnsi="Arial" w:cs="Arial"/>
                 <w:noProof/>
                 <w:webHidden/>
               </w:rPr>
@@ -1260,12 +1373,14 @@
             </w:r>
             <w:r>
               <w:rPr>
-                <w:noProof/>
-                <w:webHidden/>
-              </w:rPr>
-            </w:r>
-            <w:r>
-              <w:rPr>
+                <w:rFonts w:ascii="Arial" w:hAnsi="Arial" w:cs="Arial"/>
+                <w:noProof/>
+                <w:webHidden/>
+              </w:rPr>
+            </w:r>
+            <w:r>
+              <w:rPr>
+                <w:rFonts w:ascii="Arial" w:hAnsi="Arial" w:cs="Arial"/>
                 <w:noProof/>
                 <w:webHidden/>
               </w:rPr>
@@ -1273,6 +1388,7 @@
             </w:r>
             <w:r>
               <w:rPr>
+                <w:rFonts w:ascii="Arial" w:hAnsi="Arial" w:cs="Arial"/>
                 <w:noProof/>
                 <w:webHidden/>
               </w:rPr>
@@ -1280,6 +1396,7 @@
             </w:r>
             <w:r>
               <w:rPr>
+                <w:rFonts w:ascii="Arial" w:hAnsi="Arial" w:cs="Arial"/>
                 <w:noProof/>
                 <w:webHidden/>
               </w:rPr>
@@ -1293,8 +1410,9 @@
             <w:tabs>
               <w:tab w:val="right" w:leader="dot" w:pos="9062"/>
             </w:tabs>
+            <w:spacing w:line="360" w:lineRule="auto"/>
             <w:rPr>
-              <w:rFonts w:eastAsiaTheme="minorEastAsia"/>
+              <w:rFonts w:ascii="Arial" w:eastAsiaTheme="minorEastAsia" w:hAnsi="Arial" w:cs="Arial"/>
               <w:noProof/>
               <w:lang w:eastAsia="de-DE"/>
             </w:rPr>
@@ -1310,6 +1428,7 @@
             </w:r>
             <w:r>
               <w:rPr>
+                <w:rFonts w:ascii="Arial" w:hAnsi="Arial" w:cs="Arial"/>
                 <w:noProof/>
                 <w:webHidden/>
               </w:rPr>
@@ -1317,6 +1436,7 @@
             </w:r>
             <w:r>
               <w:rPr>
+                <w:rFonts w:ascii="Arial" w:hAnsi="Arial" w:cs="Arial"/>
                 <w:noProof/>
                 <w:webHidden/>
               </w:rPr>
@@ -1324,6 +1444,7 @@
             </w:r>
             <w:r>
               <w:rPr>
+                <w:rFonts w:ascii="Arial" w:hAnsi="Arial" w:cs="Arial"/>
                 <w:noProof/>
                 <w:webHidden/>
               </w:rPr>
@@ -1331,12 +1452,14 @@
             </w:r>
             <w:r>
               <w:rPr>
-                <w:noProof/>
-                <w:webHidden/>
-              </w:rPr>
-            </w:r>
-            <w:r>
-              <w:rPr>
+                <w:rFonts w:ascii="Arial" w:hAnsi="Arial" w:cs="Arial"/>
+                <w:noProof/>
+                <w:webHidden/>
+              </w:rPr>
+            </w:r>
+            <w:r>
+              <w:rPr>
+                <w:rFonts w:ascii="Arial" w:hAnsi="Arial" w:cs="Arial"/>
                 <w:noProof/>
                 <w:webHidden/>
               </w:rPr>
@@ -1344,6 +1467,7 @@
             </w:r>
             <w:r>
               <w:rPr>
+                <w:rFonts w:ascii="Arial" w:hAnsi="Arial" w:cs="Arial"/>
                 <w:noProof/>
                 <w:webHidden/>
               </w:rPr>
@@ -1351,6 +1475,7 @@
             </w:r>
             <w:r>
               <w:rPr>
+                <w:rFonts w:ascii="Arial" w:hAnsi="Arial" w:cs="Arial"/>
                 <w:noProof/>
                 <w:webHidden/>
               </w:rPr>
@@ -1364,8 +1489,9 @@
             <w:tabs>
               <w:tab w:val="right" w:leader="dot" w:pos="9062"/>
             </w:tabs>
+            <w:spacing w:line="360" w:lineRule="auto"/>
             <w:rPr>
-              <w:rFonts w:eastAsiaTheme="minorEastAsia"/>
+              <w:rFonts w:ascii="Arial" w:eastAsiaTheme="minorEastAsia" w:hAnsi="Arial" w:cs="Arial"/>
               <w:noProof/>
               <w:lang w:eastAsia="de-DE"/>
             </w:rPr>
@@ -1381,6 +1507,7 @@
             </w:r>
             <w:r>
               <w:rPr>
+                <w:rFonts w:ascii="Arial" w:hAnsi="Arial" w:cs="Arial"/>
                 <w:noProof/>
                 <w:webHidden/>
               </w:rPr>
@@ -1388,6 +1515,7 @@
             </w:r>
             <w:r>
               <w:rPr>
+                <w:rFonts w:ascii="Arial" w:hAnsi="Arial" w:cs="Arial"/>
                 <w:noProof/>
                 <w:webHidden/>
               </w:rPr>
@@ -1395,6 +1523,7 @@
             </w:r>
             <w:r>
               <w:rPr>
+                <w:rFonts w:ascii="Arial" w:hAnsi="Arial" w:cs="Arial"/>
                 <w:noProof/>
                 <w:webHidden/>
               </w:rPr>
@@ -1402,12 +1531,14 @@
             </w:r>
             <w:r>
               <w:rPr>
-                <w:noProof/>
-                <w:webHidden/>
-              </w:rPr>
-            </w:r>
-            <w:r>
-              <w:rPr>
+                <w:rFonts w:ascii="Arial" w:hAnsi="Arial" w:cs="Arial"/>
+                <w:noProof/>
+                <w:webHidden/>
+              </w:rPr>
+            </w:r>
+            <w:r>
+              <w:rPr>
+                <w:rFonts w:ascii="Arial" w:hAnsi="Arial" w:cs="Arial"/>
                 <w:noProof/>
                 <w:webHidden/>
               </w:rPr>
@@ -1415,6 +1546,7 @@
             </w:r>
             <w:r>
               <w:rPr>
+                <w:rFonts w:ascii="Arial" w:hAnsi="Arial" w:cs="Arial"/>
                 <w:noProof/>
                 <w:webHidden/>
               </w:rPr>
@@ -1422,6 +1554,7 @@
             </w:r>
             <w:r>
               <w:rPr>
+                <w:rFonts w:ascii="Arial" w:hAnsi="Arial" w:cs="Arial"/>
                 <w:noProof/>
                 <w:webHidden/>
               </w:rPr>
@@ -1435,8 +1568,9 @@
             <w:tabs>
               <w:tab w:val="right" w:leader="dot" w:pos="9062"/>
             </w:tabs>
+            <w:spacing w:line="360" w:lineRule="auto"/>
             <w:rPr>
-              <w:rFonts w:eastAsiaTheme="minorEastAsia"/>
+              <w:rFonts w:ascii="Arial" w:eastAsiaTheme="minorEastAsia" w:hAnsi="Arial" w:cs="Arial"/>
               <w:noProof/>
               <w:lang w:eastAsia="de-DE"/>
             </w:rPr>
@@ -1452,6 +1586,7 @@
             </w:r>
             <w:r>
               <w:rPr>
+                <w:rFonts w:ascii="Arial" w:hAnsi="Arial" w:cs="Arial"/>
                 <w:noProof/>
                 <w:webHidden/>
               </w:rPr>
@@ -1459,6 +1594,7 @@
             </w:r>
             <w:r>
               <w:rPr>
+                <w:rFonts w:ascii="Arial" w:hAnsi="Arial" w:cs="Arial"/>
                 <w:noProof/>
                 <w:webHidden/>
               </w:rPr>
@@ -1466,6 +1602,7 @@
             </w:r>
             <w:r>
               <w:rPr>
+                <w:rFonts w:ascii="Arial" w:hAnsi="Arial" w:cs="Arial"/>
                 <w:noProof/>
                 <w:webHidden/>
               </w:rPr>
@@ -1473,12 +1610,14 @@
             </w:r>
             <w:r>
               <w:rPr>
-                <w:noProof/>
-                <w:webHidden/>
-              </w:rPr>
-            </w:r>
-            <w:r>
-              <w:rPr>
+                <w:rFonts w:ascii="Arial" w:hAnsi="Arial" w:cs="Arial"/>
+                <w:noProof/>
+                <w:webHidden/>
+              </w:rPr>
+            </w:r>
+            <w:r>
+              <w:rPr>
+                <w:rFonts w:ascii="Arial" w:hAnsi="Arial" w:cs="Arial"/>
                 <w:noProof/>
                 <w:webHidden/>
               </w:rPr>
@@ -1486,6 +1625,7 @@
             </w:r>
             <w:r>
               <w:rPr>
+                <w:rFonts w:ascii="Arial" w:hAnsi="Arial" w:cs="Arial"/>
                 <w:noProof/>
                 <w:webHidden/>
               </w:rPr>
@@ -1493,6 +1633,7 @@
             </w:r>
             <w:r>
               <w:rPr>
+                <w:rFonts w:ascii="Arial" w:hAnsi="Arial" w:cs="Arial"/>
                 <w:noProof/>
                 <w:webHidden/>
               </w:rPr>
@@ -1506,8 +1647,9 @@
             <w:tabs>
               <w:tab w:val="right" w:leader="dot" w:pos="9062"/>
             </w:tabs>
+            <w:spacing w:line="360" w:lineRule="auto"/>
             <w:rPr>
-              <w:rFonts w:eastAsiaTheme="minorEastAsia"/>
+              <w:rFonts w:ascii="Arial" w:eastAsiaTheme="minorEastAsia" w:hAnsi="Arial" w:cs="Arial"/>
               <w:noProof/>
               <w:lang w:eastAsia="de-DE"/>
             </w:rPr>
@@ -1523,6 +1665,7 @@
             </w:r>
             <w:r>
               <w:rPr>
+                <w:rFonts w:ascii="Arial" w:hAnsi="Arial" w:cs="Arial"/>
                 <w:noProof/>
                 <w:webHidden/>
               </w:rPr>
@@ -1530,6 +1673,7 @@
             </w:r>
             <w:r>
               <w:rPr>
+                <w:rFonts w:ascii="Arial" w:hAnsi="Arial" w:cs="Arial"/>
                 <w:noProof/>
                 <w:webHidden/>
               </w:rPr>
@@ -1537,6 +1681,7 @@
             </w:r>
             <w:r>
               <w:rPr>
+                <w:rFonts w:ascii="Arial" w:hAnsi="Arial" w:cs="Arial"/>
                 <w:noProof/>
                 <w:webHidden/>
               </w:rPr>
@@ -1544,12 +1689,14 @@
             </w:r>
             <w:r>
               <w:rPr>
-                <w:noProof/>
-                <w:webHidden/>
-              </w:rPr>
-            </w:r>
-            <w:r>
-              <w:rPr>
+                <w:rFonts w:ascii="Arial" w:hAnsi="Arial" w:cs="Arial"/>
+                <w:noProof/>
+                <w:webHidden/>
+              </w:rPr>
+            </w:r>
+            <w:r>
+              <w:rPr>
+                <w:rFonts w:ascii="Arial" w:hAnsi="Arial" w:cs="Arial"/>
                 <w:noProof/>
                 <w:webHidden/>
               </w:rPr>
@@ -1557,6 +1704,7 @@
             </w:r>
             <w:r>
               <w:rPr>
+                <w:rFonts w:ascii="Arial" w:hAnsi="Arial" w:cs="Arial"/>
                 <w:noProof/>
                 <w:webHidden/>
               </w:rPr>
@@ -1564,6 +1712,7 @@
             </w:r>
             <w:r>
               <w:rPr>
+                <w:rFonts w:ascii="Arial" w:hAnsi="Arial" w:cs="Arial"/>
                 <w:noProof/>
                 <w:webHidden/>
               </w:rPr>
@@ -1577,8 +1726,9 @@
             <w:tabs>
               <w:tab w:val="right" w:leader="dot" w:pos="9062"/>
             </w:tabs>
+            <w:spacing w:line="360" w:lineRule="auto"/>
             <w:rPr>
-              <w:rFonts w:eastAsiaTheme="minorEastAsia"/>
+              <w:rFonts w:ascii="Arial" w:eastAsiaTheme="minorEastAsia" w:hAnsi="Arial" w:cs="Arial"/>
               <w:noProof/>
               <w:lang w:eastAsia="de-DE"/>
             </w:rPr>
@@ -1594,6 +1744,7 @@
             </w:r>
             <w:r>
               <w:rPr>
+                <w:rFonts w:ascii="Arial" w:hAnsi="Arial" w:cs="Arial"/>
                 <w:noProof/>
                 <w:webHidden/>
               </w:rPr>
@@ -1601,6 +1752,7 @@
             </w:r>
             <w:r>
               <w:rPr>
+                <w:rFonts w:ascii="Arial" w:hAnsi="Arial" w:cs="Arial"/>
                 <w:noProof/>
                 <w:webHidden/>
               </w:rPr>
@@ -1608,6 +1760,7 @@
             </w:r>
             <w:r>
               <w:rPr>
+                <w:rFonts w:ascii="Arial" w:hAnsi="Arial" w:cs="Arial"/>
                 <w:noProof/>
                 <w:webHidden/>
               </w:rPr>
@@ -1615,12 +1768,14 @@
             </w:r>
             <w:r>
               <w:rPr>
-                <w:noProof/>
-                <w:webHidden/>
-              </w:rPr>
-            </w:r>
-            <w:r>
-              <w:rPr>
+                <w:rFonts w:ascii="Arial" w:hAnsi="Arial" w:cs="Arial"/>
+                <w:noProof/>
+                <w:webHidden/>
+              </w:rPr>
+            </w:r>
+            <w:r>
+              <w:rPr>
+                <w:rFonts w:ascii="Arial" w:hAnsi="Arial" w:cs="Arial"/>
                 <w:noProof/>
                 <w:webHidden/>
               </w:rPr>
@@ -1628,6 +1783,7 @@
             </w:r>
             <w:r>
               <w:rPr>
+                <w:rFonts w:ascii="Arial" w:hAnsi="Arial" w:cs="Arial"/>
                 <w:noProof/>
                 <w:webHidden/>
               </w:rPr>
@@ -1635,6 +1791,7 @@
             </w:r>
             <w:r>
               <w:rPr>
+                <w:rFonts w:ascii="Arial" w:hAnsi="Arial" w:cs="Arial"/>
                 <w:noProof/>
                 <w:webHidden/>
               </w:rPr>
@@ -1648,8 +1805,9 @@
             <w:tabs>
               <w:tab w:val="right" w:leader="dot" w:pos="9062"/>
             </w:tabs>
+            <w:spacing w:line="360" w:lineRule="auto"/>
             <w:rPr>
-              <w:rFonts w:eastAsiaTheme="minorEastAsia"/>
+              <w:rFonts w:ascii="Arial" w:eastAsiaTheme="minorEastAsia" w:hAnsi="Arial" w:cs="Arial"/>
               <w:noProof/>
               <w:lang w:eastAsia="de-DE"/>
             </w:rPr>
@@ -1665,6 +1823,7 @@
             </w:r>
             <w:r>
               <w:rPr>
+                <w:rFonts w:ascii="Arial" w:hAnsi="Arial" w:cs="Arial"/>
                 <w:noProof/>
                 <w:webHidden/>
               </w:rPr>
@@ -1672,6 +1831,7 @@
             </w:r>
             <w:r>
               <w:rPr>
+                <w:rFonts w:ascii="Arial" w:hAnsi="Arial" w:cs="Arial"/>
                 <w:noProof/>
                 <w:webHidden/>
               </w:rPr>
@@ -1679,6 +1839,7 @@
             </w:r>
             <w:r>
               <w:rPr>
+                <w:rFonts w:ascii="Arial" w:hAnsi="Arial" w:cs="Arial"/>
                 <w:noProof/>
                 <w:webHidden/>
               </w:rPr>
@@ -1686,12 +1847,14 @@
             </w:r>
             <w:r>
               <w:rPr>
-                <w:noProof/>
-                <w:webHidden/>
-              </w:rPr>
-            </w:r>
-            <w:r>
-              <w:rPr>
+                <w:rFonts w:ascii="Arial" w:hAnsi="Arial" w:cs="Arial"/>
+                <w:noProof/>
+                <w:webHidden/>
+              </w:rPr>
+            </w:r>
+            <w:r>
+              <w:rPr>
+                <w:rFonts w:ascii="Arial" w:hAnsi="Arial" w:cs="Arial"/>
                 <w:noProof/>
                 <w:webHidden/>
               </w:rPr>
@@ -1699,6 +1862,7 @@
             </w:r>
             <w:r>
               <w:rPr>
+                <w:rFonts w:ascii="Arial" w:hAnsi="Arial" w:cs="Arial"/>
                 <w:noProof/>
                 <w:webHidden/>
               </w:rPr>
@@ -1706,6 +1870,7 @@
             </w:r>
             <w:r>
               <w:rPr>
+                <w:rFonts w:ascii="Arial" w:hAnsi="Arial" w:cs="Arial"/>
                 <w:noProof/>
                 <w:webHidden/>
               </w:rPr>
@@ -1719,8 +1884,9 @@
             <w:tabs>
               <w:tab w:val="right" w:leader="dot" w:pos="9062"/>
             </w:tabs>
+            <w:spacing w:line="360" w:lineRule="auto"/>
             <w:rPr>
-              <w:rFonts w:eastAsiaTheme="minorEastAsia"/>
+              <w:rFonts w:ascii="Arial" w:eastAsiaTheme="minorEastAsia" w:hAnsi="Arial" w:cs="Arial"/>
               <w:noProof/>
               <w:lang w:eastAsia="de-DE"/>
             </w:rPr>
@@ -1736,6 +1902,7 @@
             </w:r>
             <w:r>
               <w:rPr>
+                <w:rFonts w:ascii="Arial" w:hAnsi="Arial" w:cs="Arial"/>
                 <w:noProof/>
                 <w:webHidden/>
               </w:rPr>
@@ -1743,6 +1910,7 @@
             </w:r>
             <w:r>
               <w:rPr>
+                <w:rFonts w:ascii="Arial" w:hAnsi="Arial" w:cs="Arial"/>
                 <w:noProof/>
                 <w:webHidden/>
               </w:rPr>
@@ -1750,6 +1918,7 @@
             </w:r>
             <w:r>
               <w:rPr>
+                <w:rFonts w:ascii="Arial" w:hAnsi="Arial" w:cs="Arial"/>
                 <w:noProof/>
                 <w:webHidden/>
               </w:rPr>
@@ -1757,12 +1926,14 @@
             </w:r>
             <w:r>
               <w:rPr>
-                <w:noProof/>
-                <w:webHidden/>
-              </w:rPr>
-            </w:r>
-            <w:r>
-              <w:rPr>
+                <w:rFonts w:ascii="Arial" w:hAnsi="Arial" w:cs="Arial"/>
+                <w:noProof/>
+                <w:webHidden/>
+              </w:rPr>
+            </w:r>
+            <w:r>
+              <w:rPr>
+                <w:rFonts w:ascii="Arial" w:hAnsi="Arial" w:cs="Arial"/>
                 <w:noProof/>
                 <w:webHidden/>
               </w:rPr>
@@ -1770,6 +1941,7 @@
             </w:r>
             <w:r>
               <w:rPr>
+                <w:rFonts w:ascii="Arial" w:hAnsi="Arial" w:cs="Arial"/>
                 <w:noProof/>
                 <w:webHidden/>
               </w:rPr>
@@ -1777,6 +1949,7 @@
             </w:r>
             <w:r>
               <w:rPr>
+                <w:rFonts w:ascii="Arial" w:hAnsi="Arial" w:cs="Arial"/>
                 <w:noProof/>
                 <w:webHidden/>
               </w:rPr>
@@ -1790,8 +1963,9 @@
             <w:tabs>
               <w:tab w:val="right" w:leader="dot" w:pos="9062"/>
             </w:tabs>
+            <w:spacing w:line="360" w:lineRule="auto"/>
             <w:rPr>
-              <w:rFonts w:eastAsiaTheme="minorEastAsia"/>
+              <w:rFonts w:ascii="Arial" w:eastAsiaTheme="minorEastAsia" w:hAnsi="Arial" w:cs="Arial"/>
               <w:noProof/>
               <w:lang w:eastAsia="de-DE"/>
             </w:rPr>
@@ -1807,6 +1981,7 @@
             </w:r>
             <w:r>
               <w:rPr>
+                <w:rFonts w:ascii="Arial" w:hAnsi="Arial" w:cs="Arial"/>
                 <w:noProof/>
                 <w:webHidden/>
               </w:rPr>
@@ -1814,6 +1989,7 @@
             </w:r>
             <w:r>
               <w:rPr>
+                <w:rFonts w:ascii="Arial" w:hAnsi="Arial" w:cs="Arial"/>
                 <w:noProof/>
                 <w:webHidden/>
               </w:rPr>
@@ -1821,6 +1997,7 @@
             </w:r>
             <w:r>
               <w:rPr>
+                <w:rFonts w:ascii="Arial" w:hAnsi="Arial" w:cs="Arial"/>
                 <w:noProof/>
                 <w:webHidden/>
               </w:rPr>
@@ -1828,12 +2005,14 @@
             </w:r>
             <w:r>
               <w:rPr>
-                <w:noProof/>
-                <w:webHidden/>
-              </w:rPr>
-            </w:r>
-            <w:r>
-              <w:rPr>
+                <w:rFonts w:ascii="Arial" w:hAnsi="Arial" w:cs="Arial"/>
+                <w:noProof/>
+                <w:webHidden/>
+              </w:rPr>
+            </w:r>
+            <w:r>
+              <w:rPr>
+                <w:rFonts w:ascii="Arial" w:hAnsi="Arial" w:cs="Arial"/>
                 <w:noProof/>
                 <w:webHidden/>
               </w:rPr>
@@ -1841,6 +2020,7 @@
             </w:r>
             <w:r>
               <w:rPr>
+                <w:rFonts w:ascii="Arial" w:hAnsi="Arial" w:cs="Arial"/>
                 <w:noProof/>
                 <w:webHidden/>
               </w:rPr>
@@ -1848,6 +2028,7 @@
             </w:r>
             <w:r>
               <w:rPr>
+                <w:rFonts w:ascii="Arial" w:hAnsi="Arial" w:cs="Arial"/>
                 <w:noProof/>
                 <w:webHidden/>
               </w:rPr>
@@ -1861,8 +2042,9 @@
             <w:tabs>
               <w:tab w:val="right" w:leader="dot" w:pos="9062"/>
             </w:tabs>
+            <w:spacing w:line="360" w:lineRule="auto"/>
             <w:rPr>
-              <w:rFonts w:eastAsiaTheme="minorEastAsia"/>
+              <w:rFonts w:ascii="Arial" w:eastAsiaTheme="minorEastAsia" w:hAnsi="Arial" w:cs="Arial"/>
               <w:noProof/>
               <w:lang w:eastAsia="de-DE"/>
             </w:rPr>
@@ -1878,6 +2060,7 @@
             </w:r>
             <w:r>
               <w:rPr>
+                <w:rFonts w:ascii="Arial" w:hAnsi="Arial" w:cs="Arial"/>
                 <w:noProof/>
                 <w:webHidden/>
               </w:rPr>
@@ -1885,6 +2068,7 @@
             </w:r>
             <w:r>
               <w:rPr>
+                <w:rFonts w:ascii="Arial" w:hAnsi="Arial" w:cs="Arial"/>
                 <w:noProof/>
                 <w:webHidden/>
               </w:rPr>
@@ -1892,6 +2076,7 @@
             </w:r>
             <w:r>
               <w:rPr>
+                <w:rFonts w:ascii="Arial" w:hAnsi="Arial" w:cs="Arial"/>
                 <w:noProof/>
                 <w:webHidden/>
               </w:rPr>
@@ -1899,12 +2084,14 @@
             </w:r>
             <w:r>
               <w:rPr>
-                <w:noProof/>
-                <w:webHidden/>
-              </w:rPr>
-            </w:r>
-            <w:r>
-              <w:rPr>
+                <w:rFonts w:ascii="Arial" w:hAnsi="Arial" w:cs="Arial"/>
+                <w:noProof/>
+                <w:webHidden/>
+              </w:rPr>
+            </w:r>
+            <w:r>
+              <w:rPr>
+                <w:rFonts w:ascii="Arial" w:hAnsi="Arial" w:cs="Arial"/>
                 <w:noProof/>
                 <w:webHidden/>
               </w:rPr>
@@ -1912,6 +2099,7 @@
             </w:r>
             <w:r>
               <w:rPr>
+                <w:rFonts w:ascii="Arial" w:hAnsi="Arial" w:cs="Arial"/>
                 <w:noProof/>
                 <w:webHidden/>
               </w:rPr>
@@ -1919,6 +2107,7 @@
             </w:r>
             <w:r>
               <w:rPr>
+                <w:rFonts w:ascii="Arial" w:hAnsi="Arial" w:cs="Arial"/>
                 <w:noProof/>
                 <w:webHidden/>
               </w:rPr>
@@ -1932,8 +2121,9 @@
             <w:tabs>
               <w:tab w:val="right" w:leader="dot" w:pos="9062"/>
             </w:tabs>
+            <w:spacing w:line="360" w:lineRule="auto"/>
             <w:rPr>
-              <w:rFonts w:eastAsiaTheme="minorEastAsia"/>
+              <w:rFonts w:ascii="Arial" w:eastAsiaTheme="minorEastAsia" w:hAnsi="Arial" w:cs="Arial"/>
               <w:noProof/>
               <w:lang w:eastAsia="de-DE"/>
             </w:rPr>
@@ -1949,6 +2139,7 @@
             </w:r>
             <w:r>
               <w:rPr>
+                <w:rFonts w:ascii="Arial" w:hAnsi="Arial" w:cs="Arial"/>
                 <w:noProof/>
                 <w:webHidden/>
               </w:rPr>
@@ -1956,6 +2147,7 @@
             </w:r>
             <w:r>
               <w:rPr>
+                <w:rFonts w:ascii="Arial" w:hAnsi="Arial" w:cs="Arial"/>
                 <w:noProof/>
                 <w:webHidden/>
               </w:rPr>
@@ -1963,6 +2155,7 @@
             </w:r>
             <w:r>
               <w:rPr>
+                <w:rFonts w:ascii="Arial" w:hAnsi="Arial" w:cs="Arial"/>
                 <w:noProof/>
                 <w:webHidden/>
               </w:rPr>
@@ -1970,12 +2163,14 @@
             </w:r>
             <w:r>
               <w:rPr>
-                <w:noProof/>
-                <w:webHidden/>
-              </w:rPr>
-            </w:r>
-            <w:r>
-              <w:rPr>
+                <w:rFonts w:ascii="Arial" w:hAnsi="Arial" w:cs="Arial"/>
+                <w:noProof/>
+                <w:webHidden/>
+              </w:rPr>
+            </w:r>
+            <w:r>
+              <w:rPr>
+                <w:rFonts w:ascii="Arial" w:hAnsi="Arial" w:cs="Arial"/>
                 <w:noProof/>
                 <w:webHidden/>
               </w:rPr>
@@ -1983,6 +2178,7 @@
             </w:r>
             <w:r>
               <w:rPr>
+                <w:rFonts w:ascii="Arial" w:hAnsi="Arial" w:cs="Arial"/>
                 <w:noProof/>
                 <w:webHidden/>
               </w:rPr>
@@ -1990,6 +2186,7 @@
             </w:r>
             <w:r>
               <w:rPr>
+                <w:rFonts w:ascii="Arial" w:hAnsi="Arial" w:cs="Arial"/>
                 <w:noProof/>
                 <w:webHidden/>
               </w:rPr>
@@ -2003,8 +2200,9 @@
             <w:tabs>
               <w:tab w:val="right" w:leader="dot" w:pos="9062"/>
             </w:tabs>
+            <w:spacing w:line="360" w:lineRule="auto"/>
             <w:rPr>
-              <w:rFonts w:eastAsiaTheme="minorEastAsia"/>
+              <w:rFonts w:ascii="Arial" w:eastAsiaTheme="minorEastAsia" w:hAnsi="Arial" w:cs="Arial"/>
               <w:noProof/>
               <w:lang w:eastAsia="de-DE"/>
             </w:rPr>
@@ -2020,6 +2218,7 @@
             </w:r>
             <w:r>
               <w:rPr>
+                <w:rFonts w:ascii="Arial" w:hAnsi="Arial" w:cs="Arial"/>
                 <w:noProof/>
                 <w:webHidden/>
               </w:rPr>
@@ -2027,6 +2226,7 @@
             </w:r>
             <w:r>
               <w:rPr>
+                <w:rFonts w:ascii="Arial" w:hAnsi="Arial" w:cs="Arial"/>
                 <w:noProof/>
                 <w:webHidden/>
               </w:rPr>
@@ -2034,6 +2234,7 @@
             </w:r>
             <w:r>
               <w:rPr>
+                <w:rFonts w:ascii="Arial" w:hAnsi="Arial" w:cs="Arial"/>
                 <w:noProof/>
                 <w:webHidden/>
               </w:rPr>
@@ -2041,12 +2242,14 @@
             </w:r>
             <w:r>
               <w:rPr>
-                <w:noProof/>
-                <w:webHidden/>
-              </w:rPr>
-            </w:r>
-            <w:r>
-              <w:rPr>
+                <w:rFonts w:ascii="Arial" w:hAnsi="Arial" w:cs="Arial"/>
+                <w:noProof/>
+                <w:webHidden/>
+              </w:rPr>
+            </w:r>
+            <w:r>
+              <w:rPr>
+                <w:rFonts w:ascii="Arial" w:hAnsi="Arial" w:cs="Arial"/>
                 <w:noProof/>
                 <w:webHidden/>
               </w:rPr>
@@ -2054,6 +2257,7 @@
             </w:r>
             <w:r>
               <w:rPr>
+                <w:rFonts w:ascii="Arial" w:hAnsi="Arial" w:cs="Arial"/>
                 <w:noProof/>
                 <w:webHidden/>
               </w:rPr>
@@ -2061,6 +2265,7 @@
             </w:r>
             <w:r>
               <w:rPr>
+                <w:rFonts w:ascii="Arial" w:hAnsi="Arial" w:cs="Arial"/>
                 <w:noProof/>
                 <w:webHidden/>
               </w:rPr>
@@ -2074,8 +2279,9 @@
             <w:tabs>
               <w:tab w:val="right" w:leader="dot" w:pos="9062"/>
             </w:tabs>
+            <w:spacing w:line="360" w:lineRule="auto"/>
             <w:rPr>
-              <w:rFonts w:eastAsiaTheme="minorEastAsia"/>
+              <w:rFonts w:ascii="Arial" w:eastAsiaTheme="minorEastAsia" w:hAnsi="Arial" w:cs="Arial"/>
               <w:noProof/>
               <w:lang w:eastAsia="de-DE"/>
             </w:rPr>
@@ -2091,6 +2297,7 @@
             </w:r>
             <w:r>
               <w:rPr>
+                <w:rFonts w:ascii="Arial" w:hAnsi="Arial" w:cs="Arial"/>
                 <w:noProof/>
                 <w:webHidden/>
               </w:rPr>
@@ -2098,6 +2305,7 @@
             </w:r>
             <w:r>
               <w:rPr>
+                <w:rFonts w:ascii="Arial" w:hAnsi="Arial" w:cs="Arial"/>
                 <w:noProof/>
                 <w:webHidden/>
               </w:rPr>
@@ -2105,6 +2313,7 @@
             </w:r>
             <w:r>
               <w:rPr>
+                <w:rFonts w:ascii="Arial" w:hAnsi="Arial" w:cs="Arial"/>
                 <w:noProof/>
                 <w:webHidden/>
               </w:rPr>
@@ -2112,12 +2321,14 @@
             </w:r>
             <w:r>
               <w:rPr>
-                <w:noProof/>
-                <w:webHidden/>
-              </w:rPr>
-            </w:r>
-            <w:r>
-              <w:rPr>
+                <w:rFonts w:ascii="Arial" w:hAnsi="Arial" w:cs="Arial"/>
+                <w:noProof/>
+                <w:webHidden/>
+              </w:rPr>
+            </w:r>
+            <w:r>
+              <w:rPr>
+                <w:rFonts w:ascii="Arial" w:hAnsi="Arial" w:cs="Arial"/>
                 <w:noProof/>
                 <w:webHidden/>
               </w:rPr>
@@ -2125,6 +2336,7 @@
             </w:r>
             <w:r>
               <w:rPr>
+                <w:rFonts w:ascii="Arial" w:hAnsi="Arial" w:cs="Arial"/>
                 <w:noProof/>
                 <w:webHidden/>
               </w:rPr>
@@ -2132,6 +2344,7 @@
             </w:r>
             <w:r>
               <w:rPr>
+                <w:rFonts w:ascii="Arial" w:hAnsi="Arial" w:cs="Arial"/>
                 <w:noProof/>
                 <w:webHidden/>
               </w:rPr>
@@ -2145,8 +2358,9 @@
             <w:tabs>
               <w:tab w:val="right" w:leader="dot" w:pos="9062"/>
             </w:tabs>
+            <w:spacing w:line="360" w:lineRule="auto"/>
             <w:rPr>
-              <w:rFonts w:eastAsiaTheme="minorEastAsia"/>
+              <w:rFonts w:ascii="Arial" w:eastAsiaTheme="minorEastAsia" w:hAnsi="Arial" w:cs="Arial"/>
               <w:noProof/>
               <w:lang w:eastAsia="de-DE"/>
             </w:rPr>
@@ -2162,6 +2376,7 @@
             </w:r>
             <w:r>
               <w:rPr>
+                <w:rFonts w:ascii="Arial" w:hAnsi="Arial" w:cs="Arial"/>
                 <w:noProof/>
                 <w:webHidden/>
               </w:rPr>
@@ -2169,6 +2384,7 @@
             </w:r>
             <w:r>
               <w:rPr>
+                <w:rFonts w:ascii="Arial" w:hAnsi="Arial" w:cs="Arial"/>
                 <w:noProof/>
                 <w:webHidden/>
               </w:rPr>
@@ -2176,6 +2392,7 @@
             </w:r>
             <w:r>
               <w:rPr>
+                <w:rFonts w:ascii="Arial" w:hAnsi="Arial" w:cs="Arial"/>
                 <w:noProof/>
                 <w:webHidden/>
               </w:rPr>
@@ -2183,12 +2400,14 @@
             </w:r>
             <w:r>
               <w:rPr>
-                <w:noProof/>
-                <w:webHidden/>
-              </w:rPr>
-            </w:r>
-            <w:r>
-              <w:rPr>
+                <w:rFonts w:ascii="Arial" w:hAnsi="Arial" w:cs="Arial"/>
+                <w:noProof/>
+                <w:webHidden/>
+              </w:rPr>
+            </w:r>
+            <w:r>
+              <w:rPr>
+                <w:rFonts w:ascii="Arial" w:hAnsi="Arial" w:cs="Arial"/>
                 <w:noProof/>
                 <w:webHidden/>
               </w:rPr>
@@ -2196,6 +2415,7 @@
             </w:r>
             <w:r>
               <w:rPr>
+                <w:rFonts w:ascii="Arial" w:hAnsi="Arial" w:cs="Arial"/>
                 <w:noProof/>
                 <w:webHidden/>
               </w:rPr>
@@ -2203,6 +2423,7 @@
             </w:r>
             <w:r>
               <w:rPr>
+                <w:rFonts w:ascii="Arial" w:hAnsi="Arial" w:cs="Arial"/>
                 <w:noProof/>
                 <w:webHidden/>
               </w:rPr>
@@ -2216,8 +2437,9 @@
             <w:tabs>
               <w:tab w:val="right" w:leader="dot" w:pos="9062"/>
             </w:tabs>
+            <w:spacing w:line="360" w:lineRule="auto"/>
             <w:rPr>
-              <w:rFonts w:eastAsiaTheme="minorEastAsia"/>
+              <w:rFonts w:ascii="Arial" w:eastAsiaTheme="minorEastAsia" w:hAnsi="Arial" w:cs="Arial"/>
               <w:noProof/>
               <w:lang w:eastAsia="de-DE"/>
             </w:rPr>
@@ -2233,6 +2455,7 @@
             </w:r>
             <w:r>
               <w:rPr>
+                <w:rFonts w:ascii="Arial" w:hAnsi="Arial" w:cs="Arial"/>
                 <w:noProof/>
                 <w:webHidden/>
               </w:rPr>
@@ -2240,6 +2463,7 @@
             </w:r>
             <w:r>
               <w:rPr>
+                <w:rFonts w:ascii="Arial" w:hAnsi="Arial" w:cs="Arial"/>
                 <w:noProof/>
                 <w:webHidden/>
               </w:rPr>
@@ -2247,6 +2471,7 @@
             </w:r>
             <w:r>
               <w:rPr>
+                <w:rFonts w:ascii="Arial" w:hAnsi="Arial" w:cs="Arial"/>
                 <w:noProof/>
                 <w:webHidden/>
               </w:rPr>
@@ -2254,12 +2479,14 @@
             </w:r>
             <w:r>
               <w:rPr>
-                <w:noProof/>
-                <w:webHidden/>
-              </w:rPr>
-            </w:r>
-            <w:r>
-              <w:rPr>
+                <w:rFonts w:ascii="Arial" w:hAnsi="Arial" w:cs="Arial"/>
+                <w:noProof/>
+                <w:webHidden/>
+              </w:rPr>
+            </w:r>
+            <w:r>
+              <w:rPr>
+                <w:rFonts w:ascii="Arial" w:hAnsi="Arial" w:cs="Arial"/>
                 <w:noProof/>
                 <w:webHidden/>
               </w:rPr>
@@ -2267,6 +2494,7 @@
             </w:r>
             <w:r>
               <w:rPr>
+                <w:rFonts w:ascii="Arial" w:hAnsi="Arial" w:cs="Arial"/>
                 <w:noProof/>
                 <w:webHidden/>
               </w:rPr>
@@ -2274,6 +2502,7 @@
             </w:r>
             <w:r>
               <w:rPr>
+                <w:rFonts w:ascii="Arial" w:hAnsi="Arial" w:cs="Arial"/>
                 <w:noProof/>
                 <w:webHidden/>
               </w:rPr>
@@ -2287,8 +2516,9 @@
             <w:tabs>
               <w:tab w:val="right" w:leader="dot" w:pos="9062"/>
             </w:tabs>
+            <w:spacing w:line="360" w:lineRule="auto"/>
             <w:rPr>
-              <w:rFonts w:eastAsiaTheme="minorEastAsia"/>
+              <w:rFonts w:ascii="Arial" w:eastAsiaTheme="minorEastAsia" w:hAnsi="Arial" w:cs="Arial"/>
               <w:noProof/>
               <w:lang w:eastAsia="de-DE"/>
             </w:rPr>
@@ -2304,6 +2534,7 @@
             </w:r>
             <w:r>
               <w:rPr>
+                <w:rFonts w:ascii="Arial" w:hAnsi="Arial" w:cs="Arial"/>
                 <w:noProof/>
                 <w:webHidden/>
               </w:rPr>
@@ -2311,6 +2542,7 @@
             </w:r>
             <w:r>
               <w:rPr>
+                <w:rFonts w:ascii="Arial" w:hAnsi="Arial" w:cs="Arial"/>
                 <w:noProof/>
                 <w:webHidden/>
               </w:rPr>
@@ -2318,6 +2550,7 @@
             </w:r>
             <w:r>
               <w:rPr>
+                <w:rFonts w:ascii="Arial" w:hAnsi="Arial" w:cs="Arial"/>
                 <w:noProof/>
                 <w:webHidden/>
               </w:rPr>
@@ -2325,12 +2558,14 @@
             </w:r>
             <w:r>
               <w:rPr>
-                <w:noProof/>
-                <w:webHidden/>
-              </w:rPr>
-            </w:r>
-            <w:r>
-              <w:rPr>
+                <w:rFonts w:ascii="Arial" w:hAnsi="Arial" w:cs="Arial"/>
+                <w:noProof/>
+                <w:webHidden/>
+              </w:rPr>
+            </w:r>
+            <w:r>
+              <w:rPr>
+                <w:rFonts w:ascii="Arial" w:hAnsi="Arial" w:cs="Arial"/>
                 <w:noProof/>
                 <w:webHidden/>
               </w:rPr>
@@ -2338,6 +2573,7 @@
             </w:r>
             <w:r>
               <w:rPr>
+                <w:rFonts w:ascii="Arial" w:hAnsi="Arial" w:cs="Arial"/>
                 <w:noProof/>
                 <w:webHidden/>
               </w:rPr>
@@ -2345,6 +2581,7 @@
             </w:r>
             <w:r>
               <w:rPr>
+                <w:rFonts w:ascii="Arial" w:hAnsi="Arial" w:cs="Arial"/>
                 <w:noProof/>
                 <w:webHidden/>
               </w:rPr>
@@ -2358,8 +2595,9 @@
             <w:tabs>
               <w:tab w:val="right" w:leader="dot" w:pos="9062"/>
             </w:tabs>
+            <w:spacing w:line="360" w:lineRule="auto"/>
             <w:rPr>
-              <w:rFonts w:eastAsiaTheme="minorEastAsia"/>
+              <w:rFonts w:ascii="Arial" w:eastAsiaTheme="minorEastAsia" w:hAnsi="Arial" w:cs="Arial"/>
               <w:noProof/>
               <w:lang w:eastAsia="de-DE"/>
             </w:rPr>
@@ -2375,6 +2613,7 @@
             </w:r>
             <w:r>
               <w:rPr>
+                <w:rFonts w:ascii="Arial" w:hAnsi="Arial" w:cs="Arial"/>
                 <w:noProof/>
                 <w:webHidden/>
               </w:rPr>
@@ -2382,6 +2621,7 @@
             </w:r>
             <w:r>
               <w:rPr>
+                <w:rFonts w:ascii="Arial" w:hAnsi="Arial" w:cs="Arial"/>
                 <w:noProof/>
                 <w:webHidden/>
               </w:rPr>
@@ -2389,6 +2629,7 @@
             </w:r>
             <w:r>
               <w:rPr>
+                <w:rFonts w:ascii="Arial" w:hAnsi="Arial" w:cs="Arial"/>
                 <w:noProof/>
                 <w:webHidden/>
               </w:rPr>
@@ -2396,12 +2637,14 @@
             </w:r>
             <w:r>
               <w:rPr>
-                <w:noProof/>
-                <w:webHidden/>
-              </w:rPr>
-            </w:r>
-            <w:r>
-              <w:rPr>
+                <w:rFonts w:ascii="Arial" w:hAnsi="Arial" w:cs="Arial"/>
+                <w:noProof/>
+                <w:webHidden/>
+              </w:rPr>
+            </w:r>
+            <w:r>
+              <w:rPr>
+                <w:rFonts w:ascii="Arial" w:hAnsi="Arial" w:cs="Arial"/>
                 <w:noProof/>
                 <w:webHidden/>
               </w:rPr>
@@ -2409,6 +2652,7 @@
             </w:r>
             <w:r>
               <w:rPr>
+                <w:rFonts w:ascii="Arial" w:hAnsi="Arial" w:cs="Arial"/>
                 <w:noProof/>
                 <w:webHidden/>
               </w:rPr>
@@ -2416,6 +2660,7 @@
             </w:r>
             <w:r>
               <w:rPr>
+                <w:rFonts w:ascii="Arial" w:hAnsi="Arial" w:cs="Arial"/>
                 <w:noProof/>
                 <w:webHidden/>
               </w:rPr>
@@ -2425,6 +2670,7 @@
         </w:p>
         <w:p>
           <w:pPr>
+            <w:spacing w:line="360" w:lineRule="auto"/>
             <w:rPr>
               <w:rFonts w:ascii="Arial" w:hAnsi="Arial" w:cs="Arial"/>
             </w:rPr>
@@ -2442,6 +2688,7 @@
     </w:sdt>
     <w:p>
       <w:pPr>
+        <w:spacing w:line="360" w:lineRule="auto"/>
         <w:jc w:val="center"/>
         <w:rPr>
           <w:rFonts w:ascii="Arial" w:hAnsi="Arial" w:cs="Arial"/>
@@ -2450,6 +2697,7 @@
     </w:p>
     <w:p>
       <w:pPr>
+        <w:spacing w:line="360" w:lineRule="auto"/>
         <w:jc w:val="center"/>
         <w:rPr>
           <w:rFonts w:ascii="Arial" w:hAnsi="Arial" w:cs="Arial"/>
@@ -2463,18 +2711,19 @@
           <w:ilvl w:val="0"/>
           <w:numId w:val="5"/>
         </w:numPr>
-        <w:rPr>
-          <w:rFonts w:ascii="Arial" w:hAnsi="Arial" w:cs="Arial"/>
-        </w:rPr>
-      </w:pPr>
-      <w:bookmarkStart w:id="1" w:name="_Toc79399914"/>
+        <w:spacing w:line="360" w:lineRule="auto"/>
+        <w:rPr>
+          <w:rFonts w:ascii="Arial" w:hAnsi="Arial" w:cs="Arial"/>
+        </w:rPr>
+      </w:pPr>
+      <w:bookmarkStart w:id="0" w:name="_Toc79399914"/>
       <w:r>
         <w:rPr>
           <w:rFonts w:ascii="Arial" w:hAnsi="Arial" w:cs="Arial"/>
         </w:rPr>
         <w:t>Einleitung</w:t>
       </w:r>
-      <w:bookmarkEnd w:id="1"/>
+      <w:bookmarkEnd w:id="0"/>
     </w:p>
     <w:p>
       <w:pPr>
@@ -2483,6 +2732,7 @@
           <w:ilvl w:val="1"/>
           <w:numId w:val="5"/>
         </w:numPr>
+        <w:spacing w:line="360" w:lineRule="auto"/>
         <w:rPr>
           <w:rFonts w:ascii="Arial" w:hAnsi="Arial" w:cs="Arial"/>
         </w:rPr>
@@ -2493,17 +2743,18 @@
         </w:rPr>
         <w:t xml:space="preserve"> </w:t>
       </w:r>
-      <w:bookmarkStart w:id="2" w:name="_Toc79399915"/>
+      <w:bookmarkStart w:id="1" w:name="_Toc79399915"/>
       <w:r>
         <w:rPr>
           <w:rFonts w:ascii="Arial" w:hAnsi="Arial" w:cs="Arial"/>
         </w:rPr>
         <w:t>Projektumfeld</w:t>
       </w:r>
-      <w:bookmarkEnd w:id="2"/>
-    </w:p>
-    <w:p>
-      <w:pPr>
+      <w:bookmarkEnd w:id="1"/>
+    </w:p>
+    <w:p>
+      <w:pPr>
+        <w:spacing w:line="360" w:lineRule="auto"/>
         <w:rPr>
           <w:rFonts w:ascii="Arial" w:hAnsi="Arial" w:cs="Arial"/>
         </w:rPr>
@@ -2535,16 +2786,88 @@
     </w:p>
     <w:p>
       <w:pPr>
-        <w:rPr>
-          <w:rFonts w:ascii="Arial" w:hAnsi="Arial" w:cs="Arial"/>
-        </w:rPr>
-      </w:pPr>
-      <w:r>
-        <w:rPr>
-          <w:rFonts w:ascii="Arial" w:hAnsi="Arial" w:cs="Arial"/>
-        </w:rPr>
-        <w:lastRenderedPageBreak/>
-        <w:t>Bis zu unserem Praktikumseinsatz bestand die IT-Abteilung ausschließlich aus unserer Vorgesetzten, sowie 2 Praktikanten aus der Fachrichtung Systemintegration. Seit Praktikumsbeginn unterstützen wir Anwendungsentwickler den Standort, in dem wir Prozesse digitalisieren und technische Konzepte entwerfen, um den Alltag in der Schule effizienter zu gestalten.</w:t>
+        <w:spacing w:line="360" w:lineRule="auto"/>
+        <w:rPr>
+          <w:rFonts w:ascii="Arial" w:hAnsi="Arial" w:cs="Arial"/>
+        </w:rPr>
+      </w:pPr>
+      <w:r>
+        <w:rPr>
+          <w:rFonts w:ascii="Arial" w:hAnsi="Arial" w:cs="Arial"/>
+        </w:rPr>
+        <w:t xml:space="preserve">Bis zum </w:t>
+      </w:r>
+      <w:r>
+        <w:rPr>
+          <w:rFonts w:ascii="Arial" w:hAnsi="Arial" w:cs="Arial"/>
+        </w:rPr>
+        <w:t>Praktikumseinsatz</w:t>
+      </w:r>
+      <w:r>
+        <w:rPr>
+          <w:rFonts w:ascii="Arial" w:hAnsi="Arial" w:cs="Arial"/>
+        </w:rPr>
+        <w:t xml:space="preserve"> des Autors</w:t>
+      </w:r>
+      <w:r>
+        <w:rPr>
+          <w:rFonts w:ascii="Arial" w:hAnsi="Arial" w:cs="Arial"/>
+        </w:rPr>
+        <w:t xml:space="preserve"> bestand die IT-Abteilung ausschließlich aus </w:t>
+      </w:r>
+      <w:r>
+        <w:rPr>
+          <w:rFonts w:ascii="Arial" w:hAnsi="Arial" w:cs="Arial"/>
+        </w:rPr>
+        <w:t>dessen</w:t>
+      </w:r>
+      <w:r>
+        <w:rPr>
+          <w:rFonts w:ascii="Arial" w:hAnsi="Arial" w:cs="Arial"/>
+        </w:rPr>
+        <w:t xml:space="preserve"> Vorgesetzten, sowie 2 Praktikanten aus der Fachrichtung Systemintegration. Seit P</w:t>
+      </w:r>
+      <w:r>
+        <w:rPr>
+          <w:rFonts w:ascii="Arial" w:hAnsi="Arial" w:cs="Arial"/>
+        </w:rPr>
+        <w:t>raktikumsbeginn unterstützen die Praktikanten als</w:t>
+      </w:r>
+      <w:r>
+        <w:rPr>
+          <w:rFonts w:ascii="Arial" w:hAnsi="Arial" w:cs="Arial"/>
+        </w:rPr>
+        <w:t xml:space="preserve"> Anwendungs</w:t>
+      </w:r>
+      <w:r>
+        <w:rPr>
+          <w:rFonts w:ascii="Arial" w:hAnsi="Arial" w:cs="Arial"/>
+        </w:rPr>
+        <w:t>entwickler den Standort, in dem Prozesse digitalisiert</w:t>
+      </w:r>
+      <w:r>
+        <w:rPr>
+          <w:rFonts w:ascii="Arial" w:hAnsi="Arial" w:cs="Arial"/>
+        </w:rPr>
+        <w:t xml:space="preserve"> </w:t>
+      </w:r>
+      <w:r>
+        <w:rPr>
+          <w:rFonts w:ascii="Arial" w:hAnsi="Arial" w:cs="Arial"/>
+        </w:rPr>
+        <w:t xml:space="preserve">und technische Konzepte </w:t>
+      </w:r>
+      <w:r>
+        <w:rPr>
+          <w:rFonts w:ascii="Arial" w:hAnsi="Arial" w:cs="Arial"/>
+        </w:rPr>
+        <w:t>entworfen werden</w:t>
+      </w:r>
+      <w:r>
+        <w:rPr>
+          <w:rFonts w:ascii="Arial" w:hAnsi="Arial" w:cs="Arial"/>
+        </w:rPr>
+        <w:t>, um den Alltag in der Schule effizienter zu gestalten.</w:t>
       </w:r>
     </w:p>
     <w:p>
@@ -2554,6 +2877,7 @@
           <w:ilvl w:val="1"/>
           <w:numId w:val="5"/>
         </w:numPr>
+        <w:spacing w:line="360" w:lineRule="auto"/>
         <w:rPr>
           <w:rFonts w:ascii="Arial" w:hAnsi="Arial" w:cs="Arial"/>
         </w:rPr>
@@ -2564,32 +2888,57 @@
         </w:rPr>
         <w:t xml:space="preserve"> </w:t>
       </w:r>
-      <w:bookmarkStart w:id="3" w:name="_Toc79399916"/>
+      <w:bookmarkStart w:id="2" w:name="_Toc79399916"/>
       <w:r>
         <w:rPr>
           <w:rFonts w:ascii="Arial" w:hAnsi="Arial" w:cs="Arial"/>
         </w:rPr>
         <w:t>Projektziel</w:t>
       </w:r>
-      <w:bookmarkEnd w:id="3"/>
-    </w:p>
-    <w:p>
-      <w:pPr>
-        <w:rPr>
-          <w:rFonts w:ascii="Arial" w:hAnsi="Arial" w:cs="Arial"/>
-        </w:rPr>
-      </w:pPr>
-      <w:r>
-        <w:rPr>
-          <w:rFonts w:ascii="Arial" w:hAnsi="Arial" w:cs="Arial"/>
-        </w:rPr>
-        <w:t xml:space="preserve">Die zu entwickelnde Anwendung soll zwei Kernpunkte </w:t>
-      </w:r>
-      <w:r>
-        <w:rPr>
-          <w:rFonts w:ascii="Arial" w:hAnsi="Arial" w:cs="Arial"/>
-        </w:rPr>
-        <w:t>vorweisen</w:t>
+      <w:bookmarkEnd w:id="2"/>
+    </w:p>
+    <w:p>
+      <w:pPr>
+        <w:spacing w:line="360" w:lineRule="auto"/>
+        <w:rPr>
+          <w:rFonts w:ascii="Arial" w:hAnsi="Arial" w:cs="Arial"/>
+        </w:rPr>
+      </w:pPr>
+      <w:r>
+        <w:rPr>
+          <w:rFonts w:ascii="Arial" w:hAnsi="Arial" w:cs="Arial"/>
+        </w:rPr>
+        <w:t xml:space="preserve">Die zu entwickelnde Anwendung </w:t>
+      </w:r>
+      <w:r>
+        <w:rPr>
+          <w:rFonts w:ascii="Arial" w:hAnsi="Arial" w:cs="Arial"/>
+        </w:rPr>
+        <w:t xml:space="preserve">Schoolflow </w:t>
+      </w:r>
+      <w:r>
+        <w:rPr>
+          <w:rFonts w:ascii="Arial" w:hAnsi="Arial" w:cs="Arial"/>
+        </w:rPr>
+        <w:t>soll zwei Kern</w:t>
+      </w:r>
+      <w:r>
+        <w:rPr>
+          <w:rFonts w:ascii="Arial" w:hAnsi="Arial" w:cs="Arial"/>
+        </w:rPr>
+        <w:t>features</w:t>
+      </w:r>
+      <w:r>
+        <w:rPr>
+          <w:rFonts w:ascii="Arial" w:hAnsi="Arial" w:cs="Arial"/>
+        </w:rPr>
+        <w:t xml:space="preserve"> </w:t>
+      </w:r>
+      <w:r>
+        <w:rPr>
+          <w:rFonts w:ascii="Arial" w:hAnsi="Arial" w:cs="Arial"/>
+        </w:rPr>
+        <w:t>besitzen</w:t>
       </w:r>
       <w:r>
         <w:rPr>
@@ -2605,15 +2954,40 @@
           <w:ilvl w:val="0"/>
           <w:numId w:val="6"/>
         </w:numPr>
-        <w:rPr>
-          <w:rFonts w:ascii="Arial" w:hAnsi="Arial" w:cs="Arial"/>
-        </w:rPr>
-      </w:pPr>
-      <w:r>
-        <w:rPr>
-          <w:rFonts w:ascii="Arial" w:hAnsi="Arial" w:cs="Arial"/>
-        </w:rPr>
-        <w:t xml:space="preserve">Eine Kalender/Terminplaner-Funktion, damit Schul- und Fachbereichsleitung den Lehrkräften Termine (beispielsweise Fortbildungen, Raumsperrungen, etc.) einstellen können. </w:t>
+        <w:spacing w:line="360" w:lineRule="auto"/>
+        <w:rPr>
+          <w:rFonts w:ascii="Arial" w:hAnsi="Arial" w:cs="Arial"/>
+        </w:rPr>
+      </w:pPr>
+      <w:r>
+        <w:rPr>
+          <w:rFonts w:ascii="Arial" w:hAnsi="Arial" w:cs="Arial"/>
+        </w:rPr>
+        <w:t>Eine Kalender/Terminplaner-Funktion, damit Schul- und Fachbereichsleitung den Lehrkräften Termine (beispielsweise Fortbildungen, Raum</w:t>
+      </w:r>
+      <w:r>
+        <w:rPr>
+          <w:rFonts w:ascii="Arial" w:hAnsi="Arial" w:cs="Arial"/>
+        </w:rPr>
+        <w:t>änderungen</w:t>
+      </w:r>
+      <w:r>
+        <w:rPr>
+          <w:rFonts w:ascii="Arial" w:hAnsi="Arial" w:cs="Arial"/>
+        </w:rPr>
+        <w:t xml:space="preserve">, etc.) </w:t>
+      </w:r>
+      <w:r>
+        <w:rPr>
+          <w:rFonts w:ascii="Arial" w:hAnsi="Arial" w:cs="Arial"/>
+        </w:rPr>
+        <w:t>mitteilen</w:t>
+      </w:r>
+      <w:r>
+        <w:rPr>
+          <w:rFonts w:ascii="Arial" w:hAnsi="Arial" w:cs="Arial"/>
+        </w:rPr>
+        <w:t xml:space="preserve"> können. </w:t>
       </w:r>
     </w:p>
     <w:p>
@@ -2623,6 +2997,7 @@
           <w:ilvl w:val="0"/>
           <w:numId w:val="6"/>
         </w:numPr>
+        <w:spacing w:line="360" w:lineRule="auto"/>
         <w:rPr>
           <w:rFonts w:ascii="Arial" w:hAnsi="Arial" w:cs="Arial"/>
         </w:rPr>
@@ -2648,7 +3023,7 @@
     </w:p>
     <w:p>
       <w:pPr>
-        <w:spacing w:line="240" w:lineRule="auto"/>
+        <w:spacing w:line="360" w:lineRule="auto"/>
         <w:rPr>
           <w:rFonts w:ascii="Arial" w:hAnsi="Arial" w:cs="Arial"/>
         </w:rPr>
@@ -2662,7 +3037,7 @@
     </w:p>
     <w:p>
       <w:pPr>
-        <w:spacing w:line="240" w:lineRule="auto"/>
+        <w:spacing w:line="360" w:lineRule="auto"/>
         <w:rPr>
           <w:rFonts w:ascii="Arial" w:hAnsi="Arial" w:cs="Arial"/>
         </w:rPr>
@@ -2694,21 +3069,52 @@
     </w:p>
     <w:p>
       <w:pPr>
-        <w:spacing w:line="240" w:lineRule="auto"/>
-        <w:rPr>
-          <w:rFonts w:ascii="Arial" w:hAnsi="Arial" w:cs="Arial"/>
-        </w:rPr>
-      </w:pPr>
-      <w:r>
-        <w:rPr>
-          <w:rFonts w:ascii="Arial" w:hAnsi="Arial" w:cs="Arial"/>
-        </w:rPr>
-        <w:t>Es wird verschiedene Benutzergruppen (Admin, Lehrer*in, Fachbereichsleitung, usw.) geben, die verschiedene Berechtigungen erhalten. Die Lehrkräfte werden im Terminkalender lediglich Lesezugriff für Termine erhalten, können eingestellte Termine aber absagen. Bei einer Terminabsage wird der Terminersteller per E-Mail informiert.</w:t>
-      </w:r>
-    </w:p>
-    <w:p>
-      <w:pPr>
-        <w:spacing w:line="240" w:lineRule="auto"/>
+        <w:spacing w:line="360" w:lineRule="auto"/>
+        <w:rPr>
+          <w:rFonts w:ascii="Arial" w:hAnsi="Arial" w:cs="Arial"/>
+        </w:rPr>
+      </w:pPr>
+      <w:r>
+        <w:rPr>
+          <w:rFonts w:ascii="Arial" w:hAnsi="Arial" w:cs="Arial"/>
+        </w:rPr>
+        <w:t>Es wird verschiedene Benutzergruppen (Admin, Lehrer*in, Fachbereichsleitung, usw.) geben, die verschiedene Berechtigungen erhalten. Die Lehrkräfte werden im Terminka</w:t>
+      </w:r>
+      <w:r>
+        <w:rPr>
+          <w:rFonts w:ascii="Arial" w:hAnsi="Arial" w:cs="Arial"/>
+        </w:rPr>
+        <w:t>lender lediglich Lesezugriff auf ihre</w:t>
+      </w:r>
+      <w:r>
+        <w:rPr>
+          <w:rFonts w:ascii="Arial" w:hAnsi="Arial" w:cs="Arial"/>
+        </w:rPr>
+        <w:t xml:space="preserve"> Termine erhalten</w:t>
+      </w:r>
+      <w:r>
+        <w:rPr>
+          <w:rFonts w:ascii="Arial" w:hAnsi="Arial" w:cs="Arial"/>
+        </w:rPr>
+        <w:t xml:space="preserve">, können diese jedoch ablehnen. Es ist nicht </w:t>
+      </w:r>
+      <w:r>
+        <w:rPr>
+          <w:rFonts w:ascii="Arial" w:hAnsi="Arial" w:cs="Arial"/>
+        </w:rPr>
+        <w:lastRenderedPageBreak/>
+        <w:t>vorgesehen, dass Lehrer*innen eigenständig Termine anlegen</w:t>
+      </w:r>
+      <w:r>
+        <w:rPr>
+          <w:rFonts w:ascii="Arial" w:hAnsi="Arial" w:cs="Arial"/>
+        </w:rPr>
+        <w:t>. Bei einer Terminabsage wird der Terminersteller per E-Mail informiert.</w:t>
+      </w:r>
+    </w:p>
+    <w:p>
+      <w:pPr>
+        <w:spacing w:line="360" w:lineRule="auto"/>
         <w:rPr>
           <w:rFonts w:ascii="Arial" w:hAnsi="Arial" w:cs="Arial"/>
         </w:rPr>
@@ -2743,10 +3149,12 @@
         </w:rPr>
         <w:t xml:space="preserve"> konzipiert. Eine zusätzliche direkte Kommunikation zwischen den Anwender*innen ist nicht angedacht, bzw. kann dies natürlich per E-Mail erledigt werden.</w:t>
       </w:r>
-    </w:p>
-    <w:p>
-      <w:pPr>
-        <w:spacing w:line="240" w:lineRule="auto"/>
+      <w:bookmarkStart w:id="3" w:name="_GoBack"/>
+      <w:bookmarkEnd w:id="3"/>
+    </w:p>
+    <w:p>
+      <w:pPr>
+        <w:spacing w:line="360" w:lineRule="auto"/>
         <w:rPr>
           <w:rFonts w:ascii="Arial" w:hAnsi="Arial" w:cs="Arial"/>
         </w:rPr>
@@ -2759,6 +3167,7 @@
           <w:ilvl w:val="1"/>
           <w:numId w:val="5"/>
         </w:numPr>
+        <w:spacing w:line="360" w:lineRule="auto"/>
         <w:rPr>
           <w:rFonts w:ascii="Arial" w:hAnsi="Arial" w:cs="Arial"/>
         </w:rPr>
@@ -2780,6 +3189,7 @@
     </w:p>
     <w:p>
       <w:pPr>
+        <w:spacing w:line="360" w:lineRule="auto"/>
         <w:rPr>
           <w:rFonts w:ascii="Arial" w:hAnsi="Arial" w:cs="Arial"/>
         </w:rPr>
@@ -2794,7 +3204,13 @@
         <w:rPr>
           <w:rFonts w:ascii="Arial" w:hAnsi="Arial" w:cs="Arial"/>
         </w:rPr>
-        <w:t>Schulleitung  ist gewünscht, ein</w:t>
+        <w:t xml:space="preserve">Schulleitung </w:t>
+      </w:r>
+      <w:r>
+        <w:rPr>
+          <w:rFonts w:ascii="Arial" w:hAnsi="Arial" w:cs="Arial"/>
+        </w:rPr>
+        <w:t>ist gewünscht, ein</w:t>
       </w:r>
       <w:r>
         <w:rPr>
@@ -2829,6 +3245,7 @@
     </w:p>
     <w:p>
       <w:pPr>
+        <w:spacing w:line="360" w:lineRule="auto"/>
         <w:rPr>
           <w:rFonts w:ascii="Arial" w:hAnsi="Arial" w:cs="Arial"/>
         </w:rPr>
@@ -2845,9 +3262,16 @@
         </w:rPr>
         <w:t>kräfte nicht zufriedenstellend möglich, da auch der Zugriff auf die E-Mails nicht von extern gegeben ist. Somit bleiben nicht anwesende Lehrer*innen uninformiert und müssen zeitaufwendig einzeln informiert werden.</w:t>
       </w:r>
-    </w:p>
-    <w:p>
-      <w:pPr>
+      <w:r>
+        <w:rPr>
+          <w:rFonts w:ascii="Arial" w:hAnsi="Arial" w:cs="Arial"/>
+        </w:rPr>
+        <w:t xml:space="preserve"> </w:t>
+      </w:r>
+    </w:p>
+    <w:p>
+      <w:pPr>
+        <w:spacing w:line="360" w:lineRule="auto"/>
         <w:rPr>
           <w:rFonts w:ascii="Arial" w:hAnsi="Arial" w:cs="Arial"/>
         </w:rPr>
@@ -2861,6 +3285,7 @@
     </w:p>
     <w:p>
       <w:pPr>
+        <w:spacing w:line="360" w:lineRule="auto"/>
         <w:rPr>
           <w:rFonts w:ascii="Arial" w:hAnsi="Arial" w:cs="Arial"/>
         </w:rPr>
@@ -2873,6 +3298,7 @@
           <w:ilvl w:val="0"/>
           <w:numId w:val="5"/>
         </w:numPr>
+        <w:spacing w:line="360" w:lineRule="auto"/>
         <w:rPr>
           <w:rFonts w:ascii="Arial" w:hAnsi="Arial" w:cs="Arial"/>
         </w:rPr>
@@ -2893,6 +3319,7 @@
           <w:ilvl w:val="1"/>
           <w:numId w:val="5"/>
         </w:numPr>
+        <w:spacing w:line="360" w:lineRule="auto"/>
         <w:rPr>
           <w:rFonts w:ascii="Arial" w:hAnsi="Arial" w:cs="Arial"/>
         </w:rPr>
@@ -2914,6 +3341,7 @@
     </w:p>
     <w:p>
       <w:pPr>
+        <w:spacing w:line="360" w:lineRule="auto"/>
         <w:rPr>
           <w:rFonts w:ascii="Arial" w:hAnsi="Arial" w:cs="Arial"/>
         </w:rPr>
@@ -2960,6 +3388,7 @@
           </w:tcPr>
           <w:p>
             <w:pPr>
+              <w:spacing w:line="360" w:lineRule="auto"/>
               <w:jc w:val="center"/>
               <w:rPr>
                 <w:rFonts w:ascii="Arial" w:hAnsi="Arial" w:cs="Arial"/>
@@ -2982,6 +3411,7 @@
           </w:tcPr>
           <w:p>
             <w:pPr>
+              <w:spacing w:line="360" w:lineRule="auto"/>
               <w:jc w:val="center"/>
               <w:rPr>
                 <w:rFonts w:ascii="Arial" w:hAnsi="Arial" w:cs="Arial"/>
@@ -3005,6 +3435,7 @@
           </w:tcPr>
           <w:p>
             <w:pPr>
+              <w:spacing w:line="360" w:lineRule="auto"/>
               <w:rPr>
                 <w:rFonts w:ascii="Arial" w:hAnsi="Arial" w:cs="Arial"/>
               </w:rPr>
@@ -3023,6 +3454,7 @@
           </w:tcPr>
           <w:p>
             <w:pPr>
+              <w:spacing w:line="360" w:lineRule="auto"/>
               <w:rPr>
                 <w:rFonts w:ascii="Arial" w:hAnsi="Arial" w:cs="Arial"/>
               </w:rPr>
@@ -3043,6 +3475,7 @@
           </w:tcPr>
           <w:p>
             <w:pPr>
+              <w:spacing w:line="360" w:lineRule="auto"/>
               <w:rPr>
                 <w:rFonts w:ascii="Arial" w:hAnsi="Arial" w:cs="Arial"/>
               </w:rPr>
@@ -3061,6 +3494,7 @@
           </w:tcPr>
           <w:p>
             <w:pPr>
+              <w:spacing w:line="360" w:lineRule="auto"/>
               <w:rPr>
                 <w:rFonts w:ascii="Arial" w:hAnsi="Arial" w:cs="Arial"/>
               </w:rPr>
@@ -3081,6 +3515,7 @@
           </w:tcPr>
           <w:p>
             <w:pPr>
+              <w:spacing w:line="360" w:lineRule="auto"/>
               <w:rPr>
                 <w:rFonts w:ascii="Arial" w:hAnsi="Arial" w:cs="Arial"/>
               </w:rPr>
@@ -3099,6 +3534,7 @@
           </w:tcPr>
           <w:p>
             <w:pPr>
+              <w:spacing w:line="360" w:lineRule="auto"/>
               <w:rPr>
                 <w:rFonts w:ascii="Arial" w:hAnsi="Arial" w:cs="Arial"/>
               </w:rPr>
@@ -3119,6 +3555,7 @@
           </w:tcPr>
           <w:p>
             <w:pPr>
+              <w:spacing w:line="360" w:lineRule="auto"/>
               <w:rPr>
                 <w:rFonts w:ascii="Arial" w:hAnsi="Arial" w:cs="Arial"/>
               </w:rPr>
@@ -3137,6 +3574,7 @@
           </w:tcPr>
           <w:p>
             <w:pPr>
+              <w:spacing w:line="360" w:lineRule="auto"/>
               <w:rPr>
                 <w:rFonts w:ascii="Arial" w:hAnsi="Arial" w:cs="Arial"/>
               </w:rPr>
@@ -3157,6 +3595,7 @@
           </w:tcPr>
           <w:p>
             <w:pPr>
+              <w:spacing w:line="360" w:lineRule="auto"/>
               <w:rPr>
                 <w:rFonts w:ascii="Arial" w:hAnsi="Arial" w:cs="Arial"/>
               </w:rPr>
@@ -3175,6 +3614,7 @@
           </w:tcPr>
           <w:p>
             <w:pPr>
+              <w:spacing w:line="360" w:lineRule="auto"/>
               <w:rPr>
                 <w:rFonts w:ascii="Arial" w:hAnsi="Arial" w:cs="Arial"/>
               </w:rPr>
@@ -3191,6 +3631,7 @@
     </w:tbl>
     <w:p>
       <w:pPr>
+        <w:spacing w:line="360" w:lineRule="auto"/>
         <w:rPr>
           <w:rFonts w:ascii="Arial" w:hAnsi="Arial" w:cs="Arial"/>
         </w:rPr>
@@ -3203,6 +3644,7 @@
           <w:ilvl w:val="1"/>
           <w:numId w:val="5"/>
         </w:numPr>
+        <w:spacing w:line="360" w:lineRule="auto"/>
         <w:rPr>
           <w:rFonts w:ascii="Arial" w:hAnsi="Arial" w:cs="Arial"/>
         </w:rPr>
@@ -3224,6 +3666,7 @@
     </w:p>
     <w:p>
       <w:pPr>
+        <w:spacing w:line="360" w:lineRule="auto"/>
         <w:rPr>
           <w:rFonts w:ascii="Arial" w:hAnsi="Arial" w:cs="Arial"/>
         </w:rPr>
@@ -3237,6 +3680,7 @@
     </w:p>
     <w:p>
       <w:pPr>
+        <w:spacing w:line="360" w:lineRule="auto"/>
         <w:rPr>
           <w:rFonts w:ascii="Arial" w:hAnsi="Arial" w:cs="Arial"/>
         </w:rPr>
@@ -3245,6 +3689,7 @@
     <w:p>
       <w:pPr>
         <w:pStyle w:val="berschrift1"/>
+        <w:spacing w:line="360" w:lineRule="auto"/>
         <w:rPr>
           <w:rFonts w:ascii="Arial" w:hAnsi="Arial" w:cs="Arial"/>
         </w:rPr>
@@ -3261,6 +3706,7 @@
     <w:p>
       <w:pPr>
         <w:pStyle w:val="berschrift2"/>
+        <w:spacing w:line="360" w:lineRule="auto"/>
         <w:rPr>
           <w:rFonts w:ascii="Arial" w:hAnsi="Arial" w:cs="Arial"/>
         </w:rPr>
@@ -3275,32 +3721,93 @@
       <w:bookmarkEnd w:id="9"/>
     </w:p>
     <w:p>
-      <w:r>
-        <w:t xml:space="preserve">Aktuell werden Termine und Benachrichtigungen vornehmlich per Microsoft Outlook kommuniziert – entweder per Outlook-Kalender, oder direkt per E-Mail. Die Lehrer*innen haben auf diese jedoch ausschließlich innerhalb des Schulnetzwerkes Zugriff. Diese Infrastruktur wird von der Schulleitung aus Datenschutz-Gründen präferiert. </w:t>
-      </w:r>
-    </w:p>
-    <w:p>
-      <w:r>
+      <w:pPr>
+        <w:spacing w:line="360" w:lineRule="auto"/>
+        <w:rPr>
+          <w:rFonts w:ascii="Arial" w:hAnsi="Arial" w:cs="Arial"/>
+        </w:rPr>
+      </w:pPr>
+      <w:r>
+        <w:rPr>
+          <w:rFonts w:ascii="Arial" w:hAnsi="Arial" w:cs="Arial"/>
+        </w:rPr>
+        <w:t>Aktuell werden Termine und Benachrichtigungen vornehmlich per Microsoft Outlook kommuniziert – entweder per Outlook-Kalender, oder direkt per E-Mail. Die Lehrer*innen haben auf diese jedoch ausschließlich</w:t>
+      </w:r>
+      <w:r>
+        <w:rPr>
+          <w:rFonts w:ascii="Arial" w:hAnsi="Arial" w:cs="Arial"/>
+        </w:rPr>
+        <w:t xml:space="preserve"> von</w:t>
+      </w:r>
+      <w:r>
+        <w:rPr>
+          <w:rFonts w:ascii="Arial" w:hAnsi="Arial" w:cs="Arial"/>
+        </w:rPr>
+        <w:t xml:space="preserve"> innerhalb des Schulnetzwerkes Zugriff. Diese Infrastruktur wird von de</w:t>
+      </w:r>
+      <w:r>
+        <w:rPr>
+          <w:rFonts w:ascii="Arial" w:hAnsi="Arial" w:cs="Arial"/>
+        </w:rPr>
+        <w:t>r Schulleitung aus Datenschutzg</w:t>
+      </w:r>
+      <w:r>
+        <w:rPr>
+          <w:rFonts w:ascii="Arial" w:hAnsi="Arial" w:cs="Arial"/>
+        </w:rPr>
+        <w:t xml:space="preserve">ründen präferiert. </w:t>
+      </w:r>
+    </w:p>
+    <w:p>
+      <w:pPr>
+        <w:spacing w:line="360" w:lineRule="auto"/>
+        <w:rPr>
+          <w:rFonts w:ascii="Arial" w:hAnsi="Arial" w:cs="Arial"/>
+        </w:rPr>
+      </w:pPr>
+      <w:r>
+        <w:rPr>
+          <w:rFonts w:ascii="Arial" w:hAnsi="Arial" w:cs="Arial"/>
+        </w:rPr>
         <w:t xml:space="preserve">Besonders durch die aktuell gewordenen Corona-Beschränkungen kommt es häufiger dazu, dass Teilnehmer*innen des Kollegiums </w:t>
       </w:r>
       <w:r>
+        <w:rPr>
+          <w:rFonts w:ascii="Arial" w:hAnsi="Arial" w:cs="Arial"/>
+        </w:rPr>
         <w:t>nicht räumlich in der Schule arbeiten und so nur aufwendig, verspätet, oder gar nicht informiert werden können.</w:t>
       </w:r>
     </w:p>
     <w:p>
-      <w:r>
+      <w:pPr>
+        <w:spacing w:line="360" w:lineRule="auto"/>
+        <w:rPr>
+          <w:rFonts w:ascii="Arial" w:hAnsi="Arial" w:cs="Arial"/>
+        </w:rPr>
+      </w:pPr>
+      <w:r>
+        <w:rPr>
+          <w:rFonts w:ascii="Arial" w:hAnsi="Arial" w:cs="Arial"/>
+        </w:rPr>
         <w:t xml:space="preserve">Eine verlässliche und effiziente Informationskette ist derzeit </w:t>
       </w:r>
       <w:r>
+        <w:rPr>
+          <w:rFonts w:ascii="Arial" w:hAnsi="Arial" w:cs="Arial"/>
+        </w:rPr>
         <w:t>nur</w:t>
       </w:r>
       <w:r>
+        <w:rPr>
+          <w:rFonts w:ascii="Arial" w:hAnsi="Arial" w:cs="Arial"/>
+        </w:rPr>
         <w:t xml:space="preserve"> eingeschränkt gegeben.</w:t>
       </w:r>
     </w:p>
     <w:p>
       <w:pPr>
         <w:pStyle w:val="berschrift2"/>
+        <w:spacing w:line="360" w:lineRule="auto"/>
         <w:rPr>
           <w:rFonts w:ascii="Arial" w:hAnsi="Arial" w:cs="Arial"/>
         </w:rPr>
@@ -3317,6 +3824,7 @@
     <w:p>
       <w:pPr>
         <w:pStyle w:val="berschrift3"/>
+        <w:spacing w:line="360" w:lineRule="auto"/>
         <w:rPr>
           <w:rFonts w:ascii="Arial" w:hAnsi="Arial" w:cs="Arial"/>
         </w:rPr>
@@ -3331,16 +3839,29 @@
       <w:bookmarkEnd w:id="11"/>
     </w:p>
     <w:p>
-      <w:r>
+      <w:pPr>
+        <w:spacing w:line="360" w:lineRule="auto"/>
+        <w:rPr>
+          <w:rFonts w:ascii="Arial" w:hAnsi="Arial" w:cs="Arial"/>
+        </w:rPr>
+      </w:pPr>
+      <w:r>
+        <w:rPr>
+          <w:rFonts w:ascii="Arial" w:hAnsi="Arial" w:cs="Arial"/>
+        </w:rPr>
         <w:t>Da für Praktikanten keine Gehaltskosten anfallen und schätzungsweise ein Drittel des  Praktikums im Home-Office gearbeitet wurde, sind die anfallenden Kosten für die Max-Taut-Schule minimal.</w:t>
       </w:r>
       <w:r>
+        <w:rPr>
+          <w:rFonts w:ascii="Arial" w:hAnsi="Arial" w:cs="Arial"/>
+        </w:rPr>
         <w:t xml:space="preserve"> Da spezifische Anforderungen an die Anwendung bestehen und gleichzeitig die Entwicklungskosten äußerst gering sind, ist eine Eigenproduktion im Sinne des Praktikumsbetriebes.</w:t>
       </w:r>
     </w:p>
     <w:p>
       <w:pPr>
         <w:pStyle w:val="berschrift3"/>
+        <w:spacing w:line="360" w:lineRule="auto"/>
         <w:rPr>
           <w:rFonts w:ascii="Arial" w:hAnsi="Arial" w:cs="Arial"/>
         </w:rPr>
@@ -3381,9 +3902,16 @@
           </w:tcPr>
           <w:p>
             <w:pPr>
+              <w:spacing w:line="360" w:lineRule="auto"/>
               <w:jc w:val="center"/>
+              <w:rPr>
+                <w:rFonts w:ascii="Arial" w:hAnsi="Arial" w:cs="Arial"/>
+              </w:rPr>
             </w:pPr>
             <w:r>
+              <w:rPr>
+                <w:rFonts w:ascii="Arial" w:hAnsi="Arial" w:cs="Arial"/>
+              </w:rPr>
               <w:t>Mitarbeiter</w:t>
             </w:r>
           </w:p>
@@ -3394,10 +3922,17 @@
           </w:tcPr>
           <w:p>
             <w:pPr>
+              <w:spacing w:line="360" w:lineRule="auto"/>
               <w:jc w:val="center"/>
               <w:cnfStyle w:val="100000000000" w:firstRow="1" w:lastRow="0" w:firstColumn="0" w:lastColumn="0" w:oddVBand="0" w:evenVBand="0" w:oddHBand="0" w:evenHBand="0" w:firstRowFirstColumn="0" w:firstRowLastColumn="0" w:lastRowFirstColumn="0" w:lastRowLastColumn="0"/>
+              <w:rPr>
+                <w:rFonts w:ascii="Arial" w:hAnsi="Arial" w:cs="Arial"/>
+              </w:rPr>
             </w:pPr>
             <w:r>
+              <w:rPr>
+                <w:rFonts w:ascii="Arial" w:hAnsi="Arial" w:cs="Arial"/>
+              </w:rPr>
               <w:t>Stundenanzahl</w:t>
             </w:r>
           </w:p>
@@ -3408,10 +3943,17 @@
           </w:tcPr>
           <w:p>
             <w:pPr>
+              <w:spacing w:line="360" w:lineRule="auto"/>
               <w:jc w:val="center"/>
               <w:cnfStyle w:val="100000000000" w:firstRow="1" w:lastRow="0" w:firstColumn="0" w:lastColumn="0" w:oddVBand="0" w:evenVBand="0" w:oddHBand="0" w:evenHBand="0" w:firstRowFirstColumn="0" w:firstRowLastColumn="0" w:lastRowFirstColumn="0" w:lastRowLastColumn="0"/>
+              <w:rPr>
+                <w:rFonts w:ascii="Arial" w:hAnsi="Arial" w:cs="Arial"/>
+              </w:rPr>
             </w:pPr>
             <w:r>
+              <w:rPr>
+                <w:rFonts w:ascii="Arial" w:hAnsi="Arial" w:cs="Arial"/>
+              </w:rPr>
               <w:t>Stundensatz</w:t>
             </w:r>
           </w:p>
@@ -3422,10 +3964,17 @@
           </w:tcPr>
           <w:p>
             <w:pPr>
+              <w:spacing w:line="360" w:lineRule="auto"/>
               <w:jc w:val="center"/>
               <w:cnfStyle w:val="100000000000" w:firstRow="1" w:lastRow="0" w:firstColumn="0" w:lastColumn="0" w:oddVBand="0" w:evenVBand="0" w:oddHBand="0" w:evenHBand="0" w:firstRowFirstColumn="0" w:firstRowLastColumn="0" w:lastRowFirstColumn="0" w:lastRowLastColumn="0"/>
+              <w:rPr>
+                <w:rFonts w:ascii="Arial" w:hAnsi="Arial" w:cs="Arial"/>
+              </w:rPr>
             </w:pPr>
             <w:r>
+              <w:rPr>
+                <w:rFonts w:ascii="Arial" w:hAnsi="Arial" w:cs="Arial"/>
+              </w:rPr>
               <w:t>Nebenkosten</w:t>
             </w:r>
           </w:p>
@@ -3436,10 +3985,17 @@
           </w:tcPr>
           <w:p>
             <w:pPr>
+              <w:spacing w:line="360" w:lineRule="auto"/>
               <w:jc w:val="center"/>
               <w:cnfStyle w:val="100000000000" w:firstRow="1" w:lastRow="0" w:firstColumn="0" w:lastColumn="0" w:oddVBand="0" w:evenVBand="0" w:oddHBand="0" w:evenHBand="0" w:firstRowFirstColumn="0" w:firstRowLastColumn="0" w:lastRowFirstColumn="0" w:lastRowLastColumn="0"/>
+              <w:rPr>
+                <w:rFonts w:ascii="Arial" w:hAnsi="Arial" w:cs="Arial"/>
+              </w:rPr>
             </w:pPr>
             <w:r>
+              <w:rPr>
+                <w:rFonts w:ascii="Arial" w:hAnsi="Arial" w:cs="Arial"/>
+              </w:rPr>
               <w:t>Gesamt</w:t>
             </w:r>
           </w:p>
@@ -3458,10 +4014,15 @@
           </w:tcPr>
           <w:p>
             <w:pPr>
+              <w:spacing w:line="360" w:lineRule="auto"/>
               <w:jc w:val="center"/>
+              <w:rPr>
+                <w:rFonts w:ascii="Arial" w:hAnsi="Arial" w:cs="Arial"/>
+              </w:rPr>
             </w:pPr>
             <w:r>
               <w:rPr>
+                <w:rFonts w:ascii="Arial" w:hAnsi="Arial" w:cs="Arial"/>
                 <w:b w:val="0"/>
               </w:rPr>
               <w:t>Praktikant</w:t>
@@ -3474,10 +4035,17 @@
           </w:tcPr>
           <w:p>
             <w:pPr>
+              <w:spacing w:line="360" w:lineRule="auto"/>
               <w:jc w:val="center"/>
               <w:cnfStyle w:val="000000100000" w:firstRow="0" w:lastRow="0" w:firstColumn="0" w:lastColumn="0" w:oddVBand="0" w:evenVBand="0" w:oddHBand="1" w:evenHBand="0" w:firstRowFirstColumn="0" w:firstRowLastColumn="0" w:lastRowFirstColumn="0" w:lastRowLastColumn="0"/>
+              <w:rPr>
+                <w:rFonts w:ascii="Arial" w:hAnsi="Arial" w:cs="Arial"/>
+              </w:rPr>
             </w:pPr>
             <w:r>
+              <w:rPr>
+                <w:rFonts w:ascii="Arial" w:hAnsi="Arial" w:cs="Arial"/>
+              </w:rPr>
               <w:t>70</w:t>
             </w:r>
           </w:p>
@@ -3488,10 +4056,17 @@
           </w:tcPr>
           <w:p>
             <w:pPr>
+              <w:spacing w:line="360" w:lineRule="auto"/>
               <w:jc w:val="center"/>
               <w:cnfStyle w:val="000000100000" w:firstRow="0" w:lastRow="0" w:firstColumn="0" w:lastColumn="0" w:oddVBand="0" w:evenVBand="0" w:oddHBand="1" w:evenHBand="0" w:firstRowFirstColumn="0" w:firstRowLastColumn="0" w:lastRowFirstColumn="0" w:lastRowLastColumn="0"/>
+              <w:rPr>
+                <w:rFonts w:ascii="Arial" w:hAnsi="Arial" w:cs="Arial"/>
+              </w:rPr>
             </w:pPr>
             <w:r>
+              <w:rPr>
+                <w:rFonts w:ascii="Arial" w:hAnsi="Arial" w:cs="Arial"/>
+              </w:rPr>
               <w:t>0€</w:t>
             </w:r>
           </w:p>
@@ -3502,10 +4077,17 @@
           </w:tcPr>
           <w:p>
             <w:pPr>
+              <w:spacing w:line="360" w:lineRule="auto"/>
               <w:jc w:val="center"/>
               <w:cnfStyle w:val="000000100000" w:firstRow="0" w:lastRow="0" w:firstColumn="0" w:lastColumn="0" w:oddVBand="0" w:evenVBand="0" w:oddHBand="1" w:evenHBand="0" w:firstRowFirstColumn="0" w:firstRowLastColumn="0" w:lastRowFirstColumn="0" w:lastRowLastColumn="0"/>
+              <w:rPr>
+                <w:rFonts w:ascii="Arial" w:hAnsi="Arial" w:cs="Arial"/>
+              </w:rPr>
             </w:pPr>
             <w:r>
+              <w:rPr>
+                <w:rFonts w:ascii="Arial" w:hAnsi="Arial" w:cs="Arial"/>
+              </w:rPr>
               <w:t>???</w:t>
             </w:r>
           </w:p>
@@ -3516,10 +4098,17 @@
           </w:tcPr>
           <w:p>
             <w:pPr>
+              <w:spacing w:line="360" w:lineRule="auto"/>
               <w:jc w:val="center"/>
               <w:cnfStyle w:val="000000100000" w:firstRow="0" w:lastRow="0" w:firstColumn="0" w:lastColumn="0" w:oddVBand="0" w:evenVBand="0" w:oddHBand="1" w:evenHBand="0" w:firstRowFirstColumn="0" w:firstRowLastColumn="0" w:lastRowFirstColumn="0" w:lastRowLastColumn="0"/>
+              <w:rPr>
+                <w:rFonts w:ascii="Arial" w:hAnsi="Arial" w:cs="Arial"/>
+              </w:rPr>
             </w:pPr>
             <w:r>
+              <w:rPr>
+                <w:rFonts w:ascii="Arial" w:hAnsi="Arial" w:cs="Arial"/>
+              </w:rPr>
               <w:t>0€</w:t>
             </w:r>
           </w:p>
@@ -3537,13 +4126,16 @@
           </w:tcPr>
           <w:p>
             <w:pPr>
+              <w:spacing w:line="360" w:lineRule="auto"/>
               <w:jc w:val="center"/>
               <w:rPr>
+                <w:rFonts w:ascii="Arial" w:hAnsi="Arial" w:cs="Arial"/>
                 <w:b w:val="0"/>
               </w:rPr>
             </w:pPr>
             <w:r>
               <w:rPr>
+                <w:rFonts w:ascii="Arial" w:hAnsi="Arial" w:cs="Arial"/>
                 <w:b w:val="0"/>
               </w:rPr>
               <w:t>Projektleitung</w:t>
@@ -3556,10 +4148,17 @@
           </w:tcPr>
           <w:p>
             <w:pPr>
+              <w:spacing w:line="360" w:lineRule="auto"/>
               <w:jc w:val="center"/>
               <w:cnfStyle w:val="000000000000" w:firstRow="0" w:lastRow="0" w:firstColumn="0" w:lastColumn="0" w:oddVBand="0" w:evenVBand="0" w:oddHBand="0" w:evenHBand="0" w:firstRowFirstColumn="0" w:firstRowLastColumn="0" w:lastRowFirstColumn="0" w:lastRowLastColumn="0"/>
+              <w:rPr>
+                <w:rFonts w:ascii="Arial" w:hAnsi="Arial" w:cs="Arial"/>
+              </w:rPr>
             </w:pPr>
             <w:r>
+              <w:rPr>
+                <w:rFonts w:ascii="Arial" w:hAnsi="Arial" w:cs="Arial"/>
+              </w:rPr>
               <w:t>5</w:t>
             </w:r>
           </w:p>
@@ -3570,10 +4169,17 @@
           </w:tcPr>
           <w:p>
             <w:pPr>
+              <w:spacing w:line="360" w:lineRule="auto"/>
               <w:jc w:val="center"/>
               <w:cnfStyle w:val="000000000000" w:firstRow="0" w:lastRow="0" w:firstColumn="0" w:lastColumn="0" w:oddVBand="0" w:evenVBand="0" w:oddHBand="0" w:evenHBand="0" w:firstRowFirstColumn="0" w:firstRowLastColumn="0" w:lastRowFirstColumn="0" w:lastRowLastColumn="0"/>
+              <w:rPr>
+                <w:rFonts w:ascii="Arial" w:hAnsi="Arial" w:cs="Arial"/>
+              </w:rPr>
             </w:pPr>
             <w:r>
+              <w:rPr>
+                <w:rFonts w:ascii="Arial" w:hAnsi="Arial" w:cs="Arial"/>
+              </w:rPr>
               <w:t>50€</w:t>
             </w:r>
           </w:p>
@@ -3584,10 +4190,17 @@
           </w:tcPr>
           <w:p>
             <w:pPr>
+              <w:spacing w:line="360" w:lineRule="auto"/>
               <w:jc w:val="center"/>
               <w:cnfStyle w:val="000000000000" w:firstRow="0" w:lastRow="0" w:firstColumn="0" w:lastColumn="0" w:oddVBand="0" w:evenVBand="0" w:oddHBand="0" w:evenHBand="0" w:firstRowFirstColumn="0" w:firstRowLastColumn="0" w:lastRowFirstColumn="0" w:lastRowLastColumn="0"/>
+              <w:rPr>
+                <w:rFonts w:ascii="Arial" w:hAnsi="Arial" w:cs="Arial"/>
+              </w:rPr>
             </w:pPr>
             <w:r>
+              <w:rPr>
+                <w:rFonts w:ascii="Arial" w:hAnsi="Arial" w:cs="Arial"/>
+              </w:rPr>
               <w:t>???</w:t>
             </w:r>
           </w:p>
@@ -3598,10 +4211,17 @@
           </w:tcPr>
           <w:p>
             <w:pPr>
+              <w:spacing w:line="360" w:lineRule="auto"/>
               <w:jc w:val="center"/>
               <w:cnfStyle w:val="000000000000" w:firstRow="0" w:lastRow="0" w:firstColumn="0" w:lastColumn="0" w:oddVBand="0" w:evenVBand="0" w:oddHBand="0" w:evenHBand="0" w:firstRowFirstColumn="0" w:firstRowLastColumn="0" w:lastRowFirstColumn="0" w:lastRowLastColumn="0"/>
+              <w:rPr>
+                <w:rFonts w:ascii="Arial" w:hAnsi="Arial" w:cs="Arial"/>
+              </w:rPr>
             </w:pPr>
             <w:r>
+              <w:rPr>
+                <w:rFonts w:ascii="Arial" w:hAnsi="Arial" w:cs="Arial"/>
+              </w:rPr>
               <w:t>250€</w:t>
             </w:r>
           </w:p>
@@ -3620,13 +4240,16 @@
           </w:tcPr>
           <w:p>
             <w:pPr>
+              <w:spacing w:line="360" w:lineRule="auto"/>
               <w:jc w:val="center"/>
               <w:rPr>
+                <w:rFonts w:ascii="Arial" w:hAnsi="Arial" w:cs="Arial"/>
                 <w:b w:val="0"/>
               </w:rPr>
             </w:pPr>
             <w:r>
               <w:rPr>
+                <w:rFonts w:ascii="Arial" w:hAnsi="Arial" w:cs="Arial"/>
                 <w:b w:val="0"/>
               </w:rPr>
               <w:t>Total:</w:t>
@@ -3639,8 +4262,12 @@
           </w:tcPr>
           <w:p>
             <w:pPr>
+              <w:spacing w:line="360" w:lineRule="auto"/>
               <w:jc w:val="center"/>
               <w:cnfStyle w:val="000000100000" w:firstRow="0" w:lastRow="0" w:firstColumn="0" w:lastColumn="0" w:oddVBand="0" w:evenVBand="0" w:oddHBand="1" w:evenHBand="0" w:firstRowFirstColumn="0" w:firstRowLastColumn="0" w:lastRowFirstColumn="0" w:lastRowLastColumn="0"/>
+              <w:rPr>
+                <w:rFonts w:ascii="Arial" w:hAnsi="Arial" w:cs="Arial"/>
+              </w:rPr>
             </w:pPr>
           </w:p>
         </w:tc>
@@ -3650,8 +4277,12 @@
           </w:tcPr>
           <w:p>
             <w:pPr>
+              <w:spacing w:line="360" w:lineRule="auto"/>
               <w:jc w:val="center"/>
               <w:cnfStyle w:val="000000100000" w:firstRow="0" w:lastRow="0" w:firstColumn="0" w:lastColumn="0" w:oddVBand="0" w:evenVBand="0" w:oddHBand="1" w:evenHBand="0" w:firstRowFirstColumn="0" w:firstRowLastColumn="0" w:lastRowFirstColumn="0" w:lastRowLastColumn="0"/>
+              <w:rPr>
+                <w:rFonts w:ascii="Arial" w:hAnsi="Arial" w:cs="Arial"/>
+              </w:rPr>
             </w:pPr>
           </w:p>
         </w:tc>
@@ -3661,8 +4292,12 @@
           </w:tcPr>
           <w:p>
             <w:pPr>
+              <w:spacing w:line="360" w:lineRule="auto"/>
               <w:jc w:val="center"/>
               <w:cnfStyle w:val="000000100000" w:firstRow="0" w:lastRow="0" w:firstColumn="0" w:lastColumn="0" w:oddVBand="0" w:evenVBand="0" w:oddHBand="1" w:evenHBand="0" w:firstRowFirstColumn="0" w:firstRowLastColumn="0" w:lastRowFirstColumn="0" w:lastRowLastColumn="0"/>
+              <w:rPr>
+                <w:rFonts w:ascii="Arial" w:hAnsi="Arial" w:cs="Arial"/>
+              </w:rPr>
             </w:pPr>
           </w:p>
         </w:tc>
@@ -3672,20 +4307,35 @@
           </w:tcPr>
           <w:p>
             <w:pPr>
+              <w:spacing w:line="360" w:lineRule="auto"/>
               <w:jc w:val="center"/>
               <w:cnfStyle w:val="000000100000" w:firstRow="0" w:lastRow="0" w:firstColumn="0" w:lastColumn="0" w:oddVBand="0" w:evenVBand="0" w:oddHBand="1" w:evenHBand="0" w:firstRowFirstColumn="0" w:firstRowLastColumn="0" w:lastRowFirstColumn="0" w:lastRowLastColumn="0"/>
+              <w:rPr>
+                <w:rFonts w:ascii="Arial" w:hAnsi="Arial" w:cs="Arial"/>
+              </w:rPr>
             </w:pPr>
             <w:r>
+              <w:rPr>
+                <w:rFonts w:ascii="Arial" w:hAnsi="Arial" w:cs="Arial"/>
+              </w:rPr>
               <w:t>250€</w:t>
             </w:r>
           </w:p>
         </w:tc>
       </w:tr>
     </w:tbl>
-    <w:p/>
+    <w:p>
+      <w:pPr>
+        <w:spacing w:line="360" w:lineRule="auto"/>
+        <w:rPr>
+          <w:rFonts w:ascii="Arial" w:hAnsi="Arial" w:cs="Arial"/>
+        </w:rPr>
+      </w:pPr>
+    </w:p>
     <w:p>
       <w:pPr>
         <w:pStyle w:val="berschrift3"/>
+        <w:spacing w:line="360" w:lineRule="auto"/>
         <w:rPr>
           <w:rFonts w:ascii="Arial" w:hAnsi="Arial" w:cs="Arial"/>
         </w:rPr>
@@ -3700,35 +4350,87 @@
       <w:bookmarkEnd w:id="13"/>
     </w:p>
     <w:p>
-      <w:r>
-        <w:t>Durch Schoolflow können monatlich 2 Stunden eingespart werden, das macht 24 Stunden pro Jahr.</w:t>
-      </w:r>
-    </w:p>
-    <w:p>
-      <w:r>
+      <w:pPr>
+        <w:spacing w:line="360" w:lineRule="auto"/>
+        <w:rPr>
+          <w:rFonts w:ascii="Arial" w:hAnsi="Arial" w:cs="Arial"/>
+        </w:rPr>
+      </w:pPr>
+      <w:r>
+        <w:rPr>
+          <w:rFonts w:ascii="Arial" w:hAnsi="Arial" w:cs="Arial"/>
+        </w:rPr>
+        <w:t xml:space="preserve">Durch Schoolflow können monatlich 2 Stunden eingespart werden, das </w:t>
+      </w:r>
+      <w:r>
+        <w:rPr>
+          <w:rFonts w:ascii="Arial" w:hAnsi="Arial" w:cs="Arial"/>
+        </w:rPr>
+        <w:t>ergibt</w:t>
+      </w:r>
+      <w:r>
+        <w:rPr>
+          <w:rFonts w:ascii="Arial" w:hAnsi="Arial" w:cs="Arial"/>
+        </w:rPr>
+        <w:t xml:space="preserve"> 24 Stunden </w:t>
+      </w:r>
+      <w:r>
+        <w:rPr>
+          <w:rFonts w:ascii="Arial" w:hAnsi="Arial" w:cs="Arial"/>
+        </w:rPr>
+        <w:t xml:space="preserve">an Einsparung </w:t>
+      </w:r>
+      <w:r>
+        <w:rPr>
+          <w:rFonts w:ascii="Arial" w:hAnsi="Arial" w:cs="Arial"/>
+        </w:rPr>
+        <w:t>pro Jahr.</w:t>
+      </w:r>
+    </w:p>
+    <w:p>
+      <w:pPr>
+        <w:spacing w:line="360" w:lineRule="auto"/>
+        <w:rPr>
+          <w:rFonts w:ascii="Arial" w:hAnsi="Arial" w:cs="Arial"/>
+        </w:rPr>
+      </w:pPr>
+      <w:r>
+        <w:rPr>
+          <w:rFonts w:ascii="Arial" w:hAnsi="Arial" w:cs="Arial"/>
+        </w:rPr>
         <w:t>Bei 50€ Stundenlohn lassen sich jähr</w:t>
       </w:r>
       <w:r>
+        <w:rPr>
+          <w:rFonts w:ascii="Arial" w:hAnsi="Arial" w:cs="Arial"/>
+        </w:rPr>
         <w:t>lich also 1200,- Euro einsparen, somit</w:t>
       </w:r>
       <w:r>
+        <w:rPr>
+          <w:rFonts w:ascii="Arial" w:hAnsi="Arial" w:cs="Arial"/>
+        </w:rPr>
         <w:t xml:space="preserve"> amortisiert sich die Applikation bereits nach</w:t>
       </w:r>
       <w:r>
+        <w:rPr>
+          <w:rFonts w:ascii="Arial" w:hAnsi="Arial" w:cs="Arial"/>
+        </w:rPr>
         <w:t xml:space="preserve"> 2,5 Monaten.</w:t>
       </w:r>
     </w:p>
     <w:p>
       <w:pPr>
-        <w:rPr>
-          <w:rFonts w:eastAsiaTheme="minorEastAsia"/>
+        <w:spacing w:line="360" w:lineRule="auto"/>
+        <w:rPr>
+          <w:rFonts w:ascii="Arial" w:eastAsiaTheme="minorEastAsia" w:hAnsi="Arial" w:cs="Arial"/>
         </w:rPr>
       </w:pPr>
       <m:oMathPara>
         <m:oMath>
           <m:r>
             <w:rPr>
-              <w:rFonts w:ascii="Cambria Math" w:hAnsi="Cambria Math" w:cs="Cambria Math"/>
+              <w:rFonts w:ascii="Cambria Math" w:hAnsi="Cambria Math" w:cs="Arial"/>
             </w:rPr>
             <m:t>Amortisationsdauer A</m:t>
           </m:r>
@@ -3737,7 +4439,7 @@
               <m:sty m:val="p"/>
             </m:rPr>
             <w:rPr>
-              <w:rFonts w:ascii="Cambria Math" w:hAnsi="Cambria Math" w:cs="Cambria Math"/>
+              <w:rFonts w:ascii="Cambria Math" w:hAnsi="Cambria Math" w:cs="Arial"/>
             </w:rPr>
             <m:t>=</m:t>
           </m:r>
@@ -3755,7 +4457,7 @@
                   <m:sty m:val="p"/>
                 </m:rPr>
                 <w:rPr>
-                  <w:rFonts w:ascii="Cambria Math" w:hAnsi="Cambria Math" w:cs="Cambria Math"/>
+                  <w:rFonts w:ascii="Cambria Math" w:hAnsi="Cambria Math" w:cs="Arial"/>
                 </w:rPr>
                 <m:t>1200€</m:t>
               </m:r>
@@ -3780,16 +4482,18 @@
     </w:p>
     <w:p>
       <w:pPr>
-        <w:rPr>
-          <w:rFonts w:eastAsiaTheme="minorEastAsia"/>
+        <w:spacing w:line="360" w:lineRule="auto"/>
+        <w:rPr>
+          <w:rFonts w:ascii="Arial" w:eastAsiaTheme="minorEastAsia" w:hAnsi="Arial" w:cs="Arial"/>
         </w:rPr>
       </w:pPr>
       <m:oMathPara>
         <m:oMath>
           <m:r>
             <w:rPr>
-              <w:rFonts w:ascii="Cambria Math" w:hAnsi="Cambria Math" w:cs="Cambria Math"/>
+              <w:rFonts w:ascii="Cambria Math" w:hAnsi="Cambria Math" w:cs="Arial"/>
             </w:rPr>
+            <w:lastRenderedPageBreak/>
             <m:t>Amortisationsdauer B</m:t>
           </m:r>
           <m:r>
@@ -3797,7 +4501,7 @@
               <m:sty m:val="p"/>
             </m:rPr>
             <w:rPr>
-              <w:rFonts w:ascii="Cambria Math" w:hAnsi="Cambria Math" w:cs="Cambria Math"/>
+              <w:rFonts w:ascii="Cambria Math" w:hAnsi="Cambria Math" w:cs="Arial"/>
             </w:rPr>
             <m:t>=</m:t>
           </m:r>
@@ -3815,7 +4519,7 @@
                   <m:sty m:val="p"/>
                 </m:rPr>
                 <w:rPr>
-                  <w:rFonts w:ascii="Cambria Math" w:hAnsi="Cambria Math" w:cs="Cambria Math"/>
+                  <w:rFonts w:ascii="Cambria Math" w:hAnsi="Cambria Math" w:cs="Arial"/>
                 </w:rPr>
                 <m:t>12 Monate</m:t>
               </m:r>
@@ -3838,10 +4542,18 @@
         </m:oMath>
       </m:oMathPara>
     </w:p>
-    <w:p/>
+    <w:p>
+      <w:pPr>
+        <w:spacing w:line="360" w:lineRule="auto"/>
+        <w:rPr>
+          <w:rFonts w:ascii="Arial" w:hAnsi="Arial" w:cs="Arial"/>
+        </w:rPr>
+      </w:pPr>
+    </w:p>
     <w:p>
       <w:pPr>
         <w:pStyle w:val="berschrift2"/>
+        <w:spacing w:line="360" w:lineRule="auto"/>
         <w:rPr>
           <w:rFonts w:ascii="Arial" w:hAnsi="Arial" w:cs="Arial"/>
         </w:rPr>
@@ -3850,6 +4562,7 @@
     <w:p>
       <w:pPr>
         <w:pStyle w:val="berschrift2"/>
+        <w:spacing w:line="360" w:lineRule="auto"/>
         <w:rPr>
           <w:rFonts w:ascii="Arial" w:hAnsi="Arial" w:cs="Arial"/>
         </w:rPr>
@@ -3870,7 +4583,16 @@
       <w:bookmarkEnd w:id="14"/>
     </w:p>
     <w:p>
-      <w:r>
+      <w:pPr>
+        <w:spacing w:line="360" w:lineRule="auto"/>
+        <w:rPr>
+          <w:rFonts w:ascii="Arial" w:hAnsi="Arial" w:cs="Arial"/>
+        </w:rPr>
+      </w:pPr>
+      <w:r>
+        <w:rPr>
+          <w:rFonts w:ascii="Arial" w:hAnsi="Arial" w:cs="Arial"/>
+        </w:rPr>
         <w:pict>
           <v:shapetype id="_x0000_t75" coordsize="21600,21600" o:spt="75" o:preferrelative="t" path="m@4@5l@4@11@9@11@9@5xe" filled="f" stroked="f">
             <v:stroke joinstyle="miter"/>
@@ -3891,7 +4613,7 @@
             <v:path o:extrusionok="f" gradientshapeok="t" o:connecttype="rect"/>
             <o:lock v:ext="edit" aspectratio="t"/>
           </v:shapetype>
-          <v:shape id="_x0000_i1025" type="#_x0000_t75" style="width:399.25pt;height:127pt">
+          <v:shape id="_x0000_i1025" type="#_x0000_t75" style="width:399pt;height:127.2pt">
             <v:imagedata r:id="rId8" o:title="use-case_1"/>
           </v:shape>
         </w:pict>
@@ -3899,6 +4621,7 @@
     </w:p>
     <w:p>
       <w:pPr>
+        <w:spacing w:line="360" w:lineRule="auto"/>
         <w:rPr>
           <w:rFonts w:ascii="Arial" w:hAnsi="Arial" w:cs="Arial"/>
         </w:rPr>
@@ -3907,6 +4630,7 @@
     <w:p>
       <w:pPr>
         <w:pStyle w:val="berschrift1"/>
+        <w:spacing w:line="360" w:lineRule="auto"/>
         <w:rPr>
           <w:rFonts w:ascii="Arial" w:hAnsi="Arial" w:cs="Arial"/>
         </w:rPr>
@@ -3923,6 +4647,7 @@
     <w:p>
       <w:pPr>
         <w:pStyle w:val="berschrift2"/>
+        <w:spacing w:line="360" w:lineRule="auto"/>
         <w:rPr>
           <w:rFonts w:ascii="Arial" w:hAnsi="Arial" w:cs="Arial"/>
         </w:rPr>
@@ -3950,14 +4675,55 @@
       <w:bookmarkEnd w:id="16"/>
     </w:p>
     <w:p>
-      <w:r>
-        <w:t>Da es sich bei der Applikation um eine Website handelt, wird sie letztendlich plattformunabhängig sein. Optimiert wird die Anwendung mit Fokus für die gängigsten Browser (Firefox, Chrome und Edge), sowie für die Verwendung mit Mobilgeräten.</w:t>
-      </w:r>
-    </w:p>
-    <w:p/>
+      <w:pPr>
+        <w:spacing w:line="360" w:lineRule="auto"/>
+        <w:rPr>
+          <w:rFonts w:ascii="Arial" w:hAnsi="Arial" w:cs="Arial"/>
+        </w:rPr>
+      </w:pPr>
+      <w:r>
+        <w:rPr>
+          <w:rFonts w:ascii="Arial" w:hAnsi="Arial" w:cs="Arial"/>
+        </w:rPr>
+        <w:t xml:space="preserve">Da es sich bei der Applikation um eine Website handelt, wird sie letztendlich plattformunabhängig sein. Optimiert wird die Anwendung mit Fokus für die gängigsten Browser (Firefox, Chrome und Edge), sowie </w:t>
+      </w:r>
+      <w:r>
+        <w:rPr>
+          <w:rFonts w:ascii="Arial" w:hAnsi="Arial" w:cs="Arial"/>
+        </w:rPr>
+        <w:t>zur</w:t>
+      </w:r>
+      <w:r>
+        <w:rPr>
+          <w:rFonts w:ascii="Arial" w:hAnsi="Arial" w:cs="Arial"/>
+        </w:rPr>
+        <w:t xml:space="preserve"> Verwendung </w:t>
+      </w:r>
+      <w:r>
+        <w:rPr>
+          <w:rFonts w:ascii="Arial" w:hAnsi="Arial" w:cs="Arial"/>
+        </w:rPr>
+        <w:t>auf</w:t>
+      </w:r>
+      <w:r>
+        <w:rPr>
+          <w:rFonts w:ascii="Arial" w:hAnsi="Arial" w:cs="Arial"/>
+        </w:rPr>
+        <w:t xml:space="preserve"> Mobilgeräten.</w:t>
+      </w:r>
+    </w:p>
+    <w:p>
+      <w:pPr>
+        <w:spacing w:line="360" w:lineRule="auto"/>
+        <w:rPr>
+          <w:rFonts w:ascii="Arial" w:hAnsi="Arial" w:cs="Arial"/>
+        </w:rPr>
+      </w:pPr>
+    </w:p>
     <w:p>
       <w:pPr>
         <w:pStyle w:val="berschrift2"/>
+        <w:spacing w:line="360" w:lineRule="auto"/>
         <w:rPr>
           <w:rFonts w:ascii="Arial" w:hAnsi="Arial" w:cs="Arial"/>
         </w:rPr>
@@ -3978,12 +4744,22 @@
       <w:bookmarkEnd w:id="17"/>
     </w:p>
     <w:p>
-      <w:r>
+      <w:pPr>
+        <w:spacing w:line="360" w:lineRule="auto"/>
+        <w:rPr>
+          <w:rFonts w:ascii="Arial" w:hAnsi="Arial" w:cs="Arial"/>
+        </w:rPr>
+      </w:pPr>
+      <w:r>
+        <w:rPr>
+          <w:rFonts w:ascii="Arial" w:hAnsi="Arial" w:cs="Arial"/>
+        </w:rPr>
         <w:t>Hier muss ich mir komplett was ausn Fingern saugen</w:t>
       </w:r>
     </w:p>
     <w:p>
       <w:pPr>
+        <w:spacing w:line="360" w:lineRule="auto"/>
         <w:rPr>
           <w:rFonts w:ascii="Arial" w:hAnsi="Arial" w:cs="Arial"/>
         </w:rPr>
@@ -3992,6 +4768,7 @@
     <w:p>
       <w:pPr>
         <w:pStyle w:val="berschrift1"/>
+        <w:spacing w:line="360" w:lineRule="auto"/>
         <w:rPr>
           <w:rFonts w:ascii="Arial" w:hAnsi="Arial" w:cs="Arial"/>
         </w:rPr>
@@ -4008,6 +4785,7 @@
     <w:p>
       <w:pPr>
         <w:pStyle w:val="berschrift2"/>
+        <w:spacing w:line="360" w:lineRule="auto"/>
         <w:rPr>
           <w:rFonts w:ascii="Arial" w:hAnsi="Arial" w:cs="Arial"/>
         </w:rPr>
@@ -4024,6 +4802,7 @@
     <w:p>
       <w:pPr>
         <w:pStyle w:val="berschrift2"/>
+        <w:spacing w:line="360" w:lineRule="auto"/>
         <w:rPr>
           <w:rFonts w:ascii="Arial" w:hAnsi="Arial" w:cs="Arial"/>
         </w:rPr>
@@ -4039,6 +4818,7 @@
     </w:p>
     <w:p>
       <w:pPr>
+        <w:spacing w:line="360" w:lineRule="auto"/>
         <w:rPr>
           <w:rFonts w:ascii="Arial" w:hAnsi="Arial" w:cs="Arial"/>
         </w:rPr>
@@ -4047,6 +4827,7 @@
     <w:p>
       <w:pPr>
         <w:pStyle w:val="berschrift1"/>
+        <w:spacing w:line="360" w:lineRule="auto"/>
         <w:rPr>
           <w:rFonts w:ascii="Arial" w:hAnsi="Arial" w:cs="Arial"/>
         </w:rPr>
@@ -4062,6 +4843,7 @@
     </w:p>
     <w:p>
       <w:pPr>
+        <w:spacing w:line="360" w:lineRule="auto"/>
         <w:rPr>
           <w:rFonts w:ascii="Arial" w:hAnsi="Arial" w:cs="Arial"/>
         </w:rPr>
@@ -4070,6 +4852,7 @@
     <w:p>
       <w:pPr>
         <w:pStyle w:val="berschrift1"/>
+        <w:spacing w:line="360" w:lineRule="auto"/>
         <w:rPr>
           <w:rFonts w:ascii="Arial" w:hAnsi="Arial" w:cs="Arial"/>
         </w:rPr>
@@ -4079,12 +4862,14 @@
         <w:rPr>
           <w:rFonts w:ascii="Arial" w:hAnsi="Arial" w:cs="Arial"/>
         </w:rPr>
+        <w:lastRenderedPageBreak/>
         <w:t>7. Dokumentation</w:t>
       </w:r>
       <w:bookmarkEnd w:id="22"/>
     </w:p>
     <w:p>
       <w:pPr>
+        <w:spacing w:line="360" w:lineRule="auto"/>
         <w:rPr>
           <w:rFonts w:ascii="Arial" w:hAnsi="Arial" w:cs="Arial"/>
         </w:rPr>
@@ -4093,6 +4878,7 @@
     <w:p>
       <w:pPr>
         <w:pStyle w:val="berschrift1"/>
+        <w:spacing w:line="360" w:lineRule="auto"/>
         <w:rPr>
           <w:rFonts w:ascii="Arial" w:hAnsi="Arial" w:cs="Arial"/>
         </w:rPr>
@@ -4109,6 +4895,7 @@
     <w:p>
       <w:pPr>
         <w:pStyle w:val="berschrift2"/>
+        <w:spacing w:line="360" w:lineRule="auto"/>
         <w:rPr>
           <w:rFonts w:ascii="Arial" w:hAnsi="Arial" w:cs="Arial"/>
         </w:rPr>
@@ -4125,6 +4912,7 @@
     <w:p>
       <w:pPr>
         <w:pStyle w:val="berschrift2"/>
+        <w:spacing w:line="360" w:lineRule="auto"/>
         <w:rPr>
           <w:rFonts w:ascii="Arial" w:hAnsi="Arial" w:cs="Arial"/>
         </w:rPr>
@@ -4141,6 +4929,7 @@
     <w:p>
       <w:pPr>
         <w:pStyle w:val="berschrift2"/>
+        <w:spacing w:line="360" w:lineRule="auto"/>
         <w:rPr>
           <w:rFonts w:ascii="Arial" w:hAnsi="Arial" w:cs="Arial"/>
         </w:rPr>
@@ -4156,20 +4945,23 @@
     </w:p>
     <w:p>
       <w:pPr>
-        <w:rPr>
-          <w:rFonts w:ascii="Arial" w:hAnsi="Arial" w:cs="Arial"/>
-        </w:rPr>
-      </w:pPr>
-    </w:p>
-    <w:p>
-      <w:pPr>
-        <w:rPr>
-          <w:rFonts w:ascii="Arial" w:hAnsi="Arial" w:cs="Arial"/>
-        </w:rPr>
-      </w:pPr>
-    </w:p>
-    <w:p>
-      <w:pPr>
+        <w:spacing w:line="360" w:lineRule="auto"/>
+        <w:rPr>
+          <w:rFonts w:ascii="Arial" w:hAnsi="Arial" w:cs="Arial"/>
+        </w:rPr>
+      </w:pPr>
+    </w:p>
+    <w:p>
+      <w:pPr>
+        <w:spacing w:line="360" w:lineRule="auto"/>
+        <w:rPr>
+          <w:rFonts w:ascii="Arial" w:hAnsi="Arial" w:cs="Arial"/>
+        </w:rPr>
+      </w:pPr>
+    </w:p>
+    <w:p>
+      <w:pPr>
+        <w:spacing w:line="360" w:lineRule="auto"/>
         <w:rPr>
           <w:rFonts w:ascii="Arial" w:hAnsi="Arial" w:cs="Arial"/>
         </w:rPr>
@@ -4249,7 +5041,7 @@
           <w:rPr>
             <w:noProof/>
           </w:rPr>
-          <w:t>5</w:t>
+          <w:t>4</w:t>
         </w:r>
         <w:r>
           <w:fldChar w:fldCharType="end"/>
@@ -6230,7 +7022,7 @@
 </file>
 
 <file path=customXml/itemProps1.xml><?xml version="1.0" encoding="utf-8"?>
-<ds:datastoreItem xmlns:ds="http://schemas.openxmlformats.org/officeDocument/2006/customXml" ds:itemID="{0113CD60-6F98-4632-9F70-B112CB3789D0}">
+<ds:datastoreItem xmlns:ds="http://schemas.openxmlformats.org/officeDocument/2006/customXml" ds:itemID="{52833C49-600D-458A-A544-31254DCF0391}">
   <ds:schemaRefs>
     <ds:schemaRef ds:uri="http://schemas.openxmlformats.org/officeDocument/2006/bibliography"/>
   </ds:schemaRefs>

</xml_diff>